<commit_message>
Kopie der Bachelorarbeit gespeichert
</commit_message>
<xml_diff>
--- a/Marketing_Sharing Economy.docx
+++ b/Marketing_Sharing Economy.docx
@@ -2,6 +2,8 @@
 <file path=word/document.xml><?xml version="1.0" encoding="utf-8"?>
 <w:document xmlns:wpc="http://schemas.microsoft.com/office/word/2010/wordprocessingCanvas" xmlns:cx="http://schemas.microsoft.com/office/drawing/2014/chartex" xmlns:cx1="http://schemas.microsoft.com/office/drawing/2015/9/8/chartex" xmlns:cx2="http://schemas.microsoft.com/office/drawing/2015/10/21/chartex" xmlns:cx3="http://schemas.microsoft.com/office/drawing/2016/5/9/chartex" xmlns:cx4="http://schemas.microsoft.com/office/drawing/2016/5/10/chartex" xmlns:cx5="http://schemas.microsoft.com/office/drawing/2016/5/11/chartex" xmlns:cx6="http://schemas.microsoft.com/office/drawing/2016/5/12/chartex" xmlns:cx7="http://schemas.microsoft.com/office/drawing/2016/5/13/chartex" xmlns:cx8="http://schemas.microsoft.com/office/drawing/2016/5/14/chartex" xmlns:mc="http://schemas.openxmlformats.org/markup-compatibility/2006" xmlns:aink="http://schemas.microsoft.com/office/drawing/2016/ink" xmlns:am3d="http://schemas.microsoft.com/office/drawing/2017/model3d" xmlns:o="urn:schemas-microsoft-com:office:office" xmlns:r="http://schemas.openxmlformats.org/officeDocument/2006/relationships" xmlns:m="http://schemas.openxmlformats.org/officeDocument/2006/math" xmlns:v="urn:schemas-microsoft-com:vml" xmlns:wp14="http://schemas.microsoft.com/office/word/2010/wordprocessingDrawing" xmlns:wp="http://schemas.openxmlformats.org/drawingml/2006/wordprocessingDrawing" xmlns:w10="urn:schemas-microsoft-com:office:word" xmlns:w="http://schemas.openxmlformats.org/wordprocessingml/2006/main" xmlns:w14="http://schemas.microsoft.com/office/word/2010/wordml" xmlns:w15="http://schemas.microsoft.com/office/word/2012/wordml" xmlns:w16cid="http://schemas.microsoft.com/office/word/2016/wordml/cid" xmlns:w16se="http://schemas.microsoft.com/office/word/2015/wordml/symex" xmlns:wpg="http://schemas.microsoft.com/office/word/2010/wordprocessingGroup" xmlns:wpi="http://schemas.microsoft.com/office/word/2010/wordprocessingInk" xmlns:wne="http://schemas.microsoft.com/office/word/2006/wordml" xmlns:wps="http://schemas.microsoft.com/office/word/2010/wordprocessingShape" mc:Ignorable="w14 w15 w16se w16cid wp14">
   <w:body>
+    <w:bookmarkStart w:id="0" w:name="_GoBack" w:displacedByCustomXml="next"/>
+    <w:bookmarkEnd w:id="0" w:displacedByCustomXml="next"/>
     <w:sdt>
       <w:sdtPr>
         <w:id w:val="819086702"/>
@@ -24,7 +26,7 @@
             <mc:AlternateContent>
               <mc:Choice Requires="wpg">
                 <w:drawing>
-                  <wp:anchor distT="0" distB="0" distL="114300" distR="114300" simplePos="0" relativeHeight="251662336" behindDoc="0" locked="0" layoutInCell="1" allowOverlap="1" wp14:anchorId="5CA48D9E" wp14:editId="2FD9DDFC">
+                  <wp:anchor distT="0" distB="0" distL="114300" distR="114300" simplePos="0" relativeHeight="251658243" behindDoc="0" locked="0" layoutInCell="1" allowOverlap="1" wp14:anchorId="5CA48D9E" wp14:editId="2FD9DDFC">
                     <wp:simplePos x="0" y="0"/>
                     <wp:positionH relativeFrom="page">
                       <wp:align>center</wp:align>
@@ -271,7 +273,7 @@
               </mc:Choice>
               <mc:Fallback>
                 <w:pict>
-                  <v:group w14:anchorId="492C4B57" id="Gruppe 149" o:spid="_x0000_s1026" style="position:absolute;margin-left:0;margin-top:0;width:8in;height:95.7pt;z-index:251662336;mso-width-percent:941;mso-height-percent:121;mso-top-percent:23;mso-position-horizontal:center;mso-position-horizontal-relative:page;mso-position-vertical-relative:page;mso-width-percent:941;mso-height-percent:121;mso-top-percent:23" coordorigin="" coordsize="73152,12161" o:gfxdata="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">
+                  <v:group w14:anchorId="4804C65E" id="Gruppe 149" o:spid="_x0000_s1026" style="position:absolute;margin-left:0;margin-top:0;width:8in;height:95.7pt;z-index:251658243;mso-width-percent:941;mso-height-percent:121;mso-top-percent:23;mso-position-horizontal:center;mso-position-horizontal-relative:page;mso-position-vertical-relative:page;mso-width-percent:941;mso-height-percent:121;mso-top-percent:23" coordorigin="" coordsize="73152,12161" o:gfxdata="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">
                     <v:shape id="Rechteck 51" o:spid="_x0000_s1027" style="position:absolute;width:73152;height:11303;visibility:visible;mso-wrap-style:square;v-text-anchor:middle" coordsize="7312660,1129665" o:gfxdata="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" path="m,l7312660,r,1129665l3619500,733425,,1091565,,xe" fillcolor="#5b9bd5 [3204]" stroked="f" strokeweight="1pt">
                       <v:stroke joinstyle="miter"/>
                       <v:path arrowok="t" o:connecttype="custom" o:connectlocs="0,0;7315200,0;7315200,1130373;3620757,733885;0,1092249;0,0" o:connectangles="0,0,0,0,0,0"/>
@@ -292,7 +294,7 @@
             <mc:AlternateContent>
               <mc:Choice Requires="wps">
                 <w:drawing>
-                  <wp:anchor distT="0" distB="0" distL="114300" distR="114300" simplePos="0" relativeHeight="251660288" behindDoc="0" locked="0" layoutInCell="1" allowOverlap="1" wp14:anchorId="5425E27D" wp14:editId="4C6EBC5C">
+                  <wp:anchor distT="0" distB="0" distL="114300" distR="114300" simplePos="0" relativeHeight="251658241" behindDoc="0" locked="0" layoutInCell="1" allowOverlap="1" wp14:anchorId="5425E27D" wp14:editId="4C6EBC5C">
                     <wp:simplePos x="0" y="0"/>
                     <wp:positionH relativeFrom="page">
                       <wp:align>center</wp:align>
@@ -361,6 +363,7 @@
                                   <w:dataBinding w:prefixMappings="xmlns:ns0='http://purl.org/dc/elements/1.1/' xmlns:ns1='http://schemas.openxmlformats.org/package/2006/metadata/core-properties' " w:xpath="/ns1:coreProperties[1]/ns0:creator[1]" w:storeItemID="{6C3C8BC8-F283-45AE-878A-BAB7291924A1}"/>
                                   <w:text/>
                                 </w:sdtPr>
+                                <w:sdtEndPr/>
                                 <w:sdtContent>
                                   <w:p>
                                     <w:pPr>
@@ -407,6 +410,7 @@
                                     <w:dataBinding w:prefixMappings="xmlns:ns0='http://schemas.microsoft.com/office/2006/coverPageProps' " w:xpath="/ns0:CoverPageProperties[1]/ns0:CompanyEmail[1]" w:storeItemID="{55AF091B-3C7A-41E3-B477-F2FDAA23CFDA}"/>
                                     <w:text/>
                                   </w:sdtPr>
+                                  <w:sdtEndPr/>
                                   <w:sdtContent>
                                     <w:r>
                                       <w:rPr>
@@ -445,7 +449,7 @@
                     <v:stroke joinstyle="miter"/>
                     <v:path gradientshapeok="t" o:connecttype="rect"/>
                   </v:shapetype>
-                  <v:shape id="Textfeld 152" o:spid="_x0000_s1026" type="#_x0000_t202" style="position:absolute;left:0;text-align:left;margin-left:0;margin-top:0;width:8in;height:1in;z-index:251660288;visibility:visible;mso-wrap-style:square;mso-width-percent:941;mso-height-percent:92;mso-top-percent:818;mso-wrap-distance-left:9pt;mso-wrap-distance-top:0;mso-wrap-distance-right:9pt;mso-wrap-distance-bottom:0;mso-position-horizontal:center;mso-position-horizontal-relative:page;mso-position-vertical-relative:page;mso-width-percent:941;mso-height-percent:92;mso-top-percent:818;mso-width-relative:page;mso-height-relative:page;v-text-anchor:bottom" o:gfxdata="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" filled="f" stroked="f" strokeweight=".5pt">
+                  <v:shape id="Textfeld 152" o:spid="_x0000_s1026" type="#_x0000_t202" style="position:absolute;left:0;text-align:left;margin-left:0;margin-top:0;width:8in;height:1in;z-index:251658241;visibility:visible;mso-wrap-style:square;mso-width-percent:941;mso-height-percent:92;mso-top-percent:818;mso-wrap-distance-left:9pt;mso-wrap-distance-top:0;mso-wrap-distance-right:9pt;mso-wrap-distance-bottom:0;mso-position-horizontal:center;mso-position-horizontal-relative:page;mso-position-vertical-relative:page;mso-width-percent:941;mso-height-percent:92;mso-top-percent:818;mso-width-relative:page;mso-height-relative:page;v-text-anchor:bottom" o:gfxdata="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" filled="f" stroked="f" strokeweight=".5pt">
                     <v:textbox inset="126pt,0,54pt,0">
                       <w:txbxContent>
                         <w:sdt>
@@ -461,6 +465,7 @@
                             <w:dataBinding w:prefixMappings="xmlns:ns0='http://purl.org/dc/elements/1.1/' xmlns:ns1='http://schemas.openxmlformats.org/package/2006/metadata/core-properties' " w:xpath="/ns1:coreProperties[1]/ns0:creator[1]" w:storeItemID="{6C3C8BC8-F283-45AE-878A-BAB7291924A1}"/>
                             <w:text/>
                           </w:sdtPr>
+                          <w:sdtEndPr/>
                           <w:sdtContent>
                             <w:p>
                               <w:pPr>
@@ -507,6 +512,7 @@
                               <w:dataBinding w:prefixMappings="xmlns:ns0='http://schemas.microsoft.com/office/2006/coverPageProps' " w:xpath="/ns0:CoverPageProperties[1]/ns0:CompanyEmail[1]" w:storeItemID="{55AF091B-3C7A-41E3-B477-F2FDAA23CFDA}"/>
                               <w:text/>
                             </w:sdtPr>
+                            <w:sdtEndPr/>
                             <w:sdtContent>
                               <w:r>
                                 <w:rPr>
@@ -534,7 +540,7 @@
             <mc:AlternateContent>
               <mc:Choice Requires="wps">
                 <w:drawing>
-                  <wp:anchor distT="0" distB="0" distL="114300" distR="114300" simplePos="0" relativeHeight="251661312" behindDoc="0" locked="0" layoutInCell="1" allowOverlap="1" wp14:anchorId="4F3D054A" wp14:editId="7300C8FD">
+                  <wp:anchor distT="0" distB="0" distL="114300" distR="114300" simplePos="0" relativeHeight="251658242" behindDoc="0" locked="0" layoutInCell="1" allowOverlap="1" wp14:anchorId="4F3D054A" wp14:editId="7300C8FD">
                     <wp:simplePos x="0" y="0"/>
                     <wp:positionH relativeFrom="page">
                       <wp:align>center</wp:align>
@@ -595,6 +601,7 @@
                                   <w:pStyle w:val="KeinLeerraum"/>
                                   <w:jc w:val="right"/>
                                   <w:rPr>
+                                    <w:rFonts w:asciiTheme="majorHAnsi" w:hAnsiTheme="majorHAnsi" w:cstheme="majorHAnsi"/>
                                     <w:color w:val="5B9BD5" w:themeColor="accent1"/>
                                     <w:sz w:val="28"/>
                                     <w:szCs w:val="28"/>
@@ -602,11 +609,12 @@
                                 </w:pPr>
                                 <w:r>
                                   <w:rPr>
+                                    <w:rFonts w:asciiTheme="majorHAnsi" w:hAnsiTheme="majorHAnsi" w:cstheme="majorHAnsi"/>
                                     <w:color w:val="5B9BD5" w:themeColor="accent1"/>
                                     <w:sz w:val="28"/>
                                     <w:szCs w:val="28"/>
                                   </w:rPr>
-                                  <w:t>Exposee</w:t>
+                                  <w:t>Bachelorarbeit</w:t>
                                 </w:r>
                               </w:p>
                               <w:sdt>
@@ -623,6 +631,7 @@
                                   <w:dataBinding w:prefixMappings="xmlns:ns0='http://schemas.microsoft.com/office/2006/coverPageProps' " w:xpath="/ns0:CoverPageProperties[1]/ns0:Abstract[1]" w:storeItemID="{55AF091B-3C7A-41E3-B477-F2FDAA23CFDA}"/>
                                   <w:text w:multiLine="1"/>
                                 </w:sdtPr>
+                                <w:sdtEndPr/>
                                 <w:sdtContent>
                                   <w:p>
                                     <w:pPr>
@@ -640,16 +649,7 @@
                                         <w:sz w:val="20"/>
                                         <w:szCs w:val="20"/>
                                       </w:rPr>
-                                      <w:t xml:space="preserve">[Fesseln Sie Ihre Leser mit einem ansprechenden Exposee. Normalerweise ist dies eine kurze Zusammenfassung des Dokuments. </w:t>
-                                    </w:r>
-                                    <w:r>
-                                      <w:rPr>
-                                        <w:color w:val="595959" w:themeColor="text1" w:themeTint="A6"/>
-                                        <w:sz w:val="20"/>
-                                        <w:szCs w:val="20"/>
-                                      </w:rPr>
-                                      <w:br/>
-                                      <w:t>Wenn Sie Ihre Inhalte hinzufügen möchten, einfach hier klicken und mit der Eingabe beginnen.]</w:t>
+                                      <w:t xml:space="preserve">     </w:t>
                                     </w:r>
                                   </w:p>
                                 </w:sdtContent>
@@ -676,7 +676,7 @@
               </mc:Choice>
               <mc:Fallback>
                 <w:pict>
-                  <v:shape w14:anchorId="4F3D054A" id="Textfeld 153" o:spid="_x0000_s1027" type="#_x0000_t202" style="position:absolute;left:0;text-align:left;margin-left:0;margin-top:0;width:8in;height:79.5pt;z-index:251661312;visibility:visible;mso-wrap-style:square;mso-width-percent:941;mso-height-percent:100;mso-top-percent:700;mso-wrap-distance-left:9pt;mso-wrap-distance-top:0;mso-wrap-distance-right:9pt;mso-wrap-distance-bottom:0;mso-position-horizontal:center;mso-position-horizontal-relative:page;mso-position-vertical-relative:page;mso-width-percent:941;mso-height-percent:100;mso-top-percent:700;mso-width-relative:page;mso-height-relative:page;v-text-anchor:top" o:gfxdata="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" filled="f" stroked="f" strokeweight=".5pt">
+                  <v:shape w14:anchorId="4F3D054A" id="Textfeld 153" o:spid="_x0000_s1027" type="#_x0000_t202" style="position:absolute;left:0;text-align:left;margin-left:0;margin-top:0;width:8in;height:79.5pt;z-index:251658242;visibility:visible;mso-wrap-style:square;mso-width-percent:941;mso-height-percent:100;mso-top-percent:700;mso-wrap-distance-left:9pt;mso-wrap-distance-top:0;mso-wrap-distance-right:9pt;mso-wrap-distance-bottom:0;mso-position-horizontal:center;mso-position-horizontal-relative:page;mso-position-vertical-relative:page;mso-width-percent:941;mso-height-percent:100;mso-top-percent:700;mso-width-relative:page;mso-height-relative:page;v-text-anchor:top" o:gfxdata="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" filled="f" stroked="f" strokeweight=".5pt">
                     <v:textbox style="mso-fit-shape-to-text:t" inset="126pt,0,54pt,0">
                       <w:txbxContent>
                         <w:p>
@@ -684,6 +684,7 @@
                             <w:pStyle w:val="KeinLeerraum"/>
                             <w:jc w:val="right"/>
                             <w:rPr>
+                              <w:rFonts w:asciiTheme="majorHAnsi" w:hAnsiTheme="majorHAnsi" w:cstheme="majorHAnsi"/>
                               <w:color w:val="5B9BD5" w:themeColor="accent1"/>
                               <w:sz w:val="28"/>
                               <w:szCs w:val="28"/>
@@ -691,11 +692,12 @@
                           </w:pPr>
                           <w:r>
                             <w:rPr>
+                              <w:rFonts w:asciiTheme="majorHAnsi" w:hAnsiTheme="majorHAnsi" w:cstheme="majorHAnsi"/>
                               <w:color w:val="5B9BD5" w:themeColor="accent1"/>
                               <w:sz w:val="28"/>
                               <w:szCs w:val="28"/>
                             </w:rPr>
-                            <w:t>Exposee</w:t>
+                            <w:t>Bachelorarbeit</w:t>
                           </w:r>
                         </w:p>
                         <w:sdt>
@@ -712,6 +714,7 @@
                             <w:dataBinding w:prefixMappings="xmlns:ns0='http://schemas.microsoft.com/office/2006/coverPageProps' " w:xpath="/ns0:CoverPageProperties[1]/ns0:Abstract[1]" w:storeItemID="{55AF091B-3C7A-41E3-B477-F2FDAA23CFDA}"/>
                             <w:text w:multiLine="1"/>
                           </w:sdtPr>
+                          <w:sdtEndPr/>
                           <w:sdtContent>
                             <w:p>
                               <w:pPr>
@@ -729,16 +732,7 @@
                                   <w:sz w:val="20"/>
                                   <w:szCs w:val="20"/>
                                 </w:rPr>
-                                <w:t xml:space="preserve">[Fesseln Sie Ihre Leser mit einem ansprechenden Exposee. Normalerweise ist dies eine kurze Zusammenfassung des Dokuments. </w:t>
-                              </w:r>
-                              <w:r>
-                                <w:rPr>
-                                  <w:color w:val="595959" w:themeColor="text1" w:themeTint="A6"/>
-                                  <w:sz w:val="20"/>
-                                  <w:szCs w:val="20"/>
-                                </w:rPr>
-                                <w:br/>
-                                <w:t>Wenn Sie Ihre Inhalte hinzufügen möchten, einfach hier klicken und mit der Eingabe beginnen.]</w:t>
+                                <w:t xml:space="preserve">     </w:t>
                               </w:r>
                             </w:p>
                           </w:sdtContent>
@@ -758,7 +752,7 @@
             <mc:AlternateContent>
               <mc:Choice Requires="wps">
                 <w:drawing>
-                  <wp:anchor distT="0" distB="0" distL="114300" distR="114300" simplePos="0" relativeHeight="251659264" behindDoc="0" locked="0" layoutInCell="1" allowOverlap="1" wp14:anchorId="002B7B57" wp14:editId="1F275B99">
+                  <wp:anchor distT="0" distB="0" distL="114300" distR="114300" simplePos="0" relativeHeight="251658240" behindDoc="0" locked="0" layoutInCell="1" allowOverlap="1" wp14:anchorId="002B7B57" wp14:editId="1F275B99">
                     <wp:simplePos x="0" y="0"/>
                     <wp:positionH relativeFrom="page">
                       <wp:align>center</wp:align>
@@ -818,6 +812,7 @@
                                 <w:pPr>
                                   <w:jc w:val="right"/>
                                   <w:rPr>
+                                    <w:rFonts w:asciiTheme="majorHAnsi" w:hAnsiTheme="majorHAnsi" w:cstheme="majorHAnsi"/>
                                     <w:color w:val="5B9BD5" w:themeColor="accent1"/>
                                     <w:sz w:val="64"/>
                                     <w:szCs w:val="64"/>
@@ -827,6 +822,7 @@
                                 <w:sdt>
                                   <w:sdtPr>
                                     <w:rPr>
+                                      <w:rFonts w:asciiTheme="majorHAnsi" w:hAnsiTheme="majorHAnsi" w:cstheme="majorHAnsi"/>
                                       <w:caps/>
                                       <w:color w:val="5B9BD5" w:themeColor="accent1"/>
                                       <w:sz w:val="64"/>
@@ -839,9 +835,11 @@
                                     <w:dataBinding w:prefixMappings="xmlns:ns0='http://purl.org/dc/elements/1.1/' xmlns:ns1='http://schemas.openxmlformats.org/package/2006/metadata/core-properties' " w:xpath="/ns1:coreProperties[1]/ns0:title[1]" w:storeItemID="{6C3C8BC8-F283-45AE-878A-BAB7291924A1}"/>
                                     <w:text w:multiLine="1"/>
                                   </w:sdtPr>
+                                  <w:sdtEndPr/>
                                   <w:sdtContent>
                                     <w:r>
                                       <w:rPr>
+                                        <w:rFonts w:asciiTheme="majorHAnsi" w:hAnsiTheme="majorHAnsi" w:cstheme="majorHAnsi"/>
                                         <w:caps/>
                                         <w:color w:val="5B9BD5" w:themeColor="accent1"/>
                                         <w:sz w:val="64"/>
@@ -856,6 +854,7 @@
                               <w:sdt>
                                 <w:sdtPr>
                                   <w:rPr>
+                                    <w:rFonts w:asciiTheme="majorHAnsi" w:hAnsiTheme="majorHAnsi" w:cstheme="majorHAnsi"/>
                                     <w:color w:val="404040" w:themeColor="text1" w:themeTint="BF"/>
                                     <w:sz w:val="36"/>
                                     <w:szCs w:val="36"/>
@@ -866,11 +865,13 @@
                                   <w:dataBinding w:prefixMappings="xmlns:ns0='http://purl.org/dc/elements/1.1/' xmlns:ns1='http://schemas.openxmlformats.org/package/2006/metadata/core-properties' " w:xpath="/ns1:coreProperties[1]/ns0:subject[1]" w:storeItemID="{6C3C8BC8-F283-45AE-878A-BAB7291924A1}"/>
                                   <w:text/>
                                 </w:sdtPr>
+                                <w:sdtEndPr/>
                                 <w:sdtContent>
                                   <w:p>
                                     <w:pPr>
                                       <w:jc w:val="right"/>
                                       <w:rPr>
+                                        <w:rFonts w:asciiTheme="majorHAnsi" w:hAnsiTheme="majorHAnsi" w:cstheme="majorHAnsi"/>
                                         <w:smallCaps/>
                                         <w:color w:val="404040" w:themeColor="text1" w:themeTint="BF"/>
                                         <w:sz w:val="36"/>
@@ -879,6 +880,7 @@
                                     </w:pPr>
                                     <w:r>
                                       <w:rPr>
+                                        <w:rFonts w:asciiTheme="majorHAnsi" w:hAnsiTheme="majorHAnsi" w:cstheme="majorHAnsi"/>
                                         <w:color w:val="404040" w:themeColor="text1" w:themeTint="BF"/>
                                         <w:sz w:val="36"/>
                                         <w:szCs w:val="36"/>
@@ -910,13 +912,14 @@
               </mc:Choice>
               <mc:Fallback>
                 <w:pict>
-                  <v:shape w14:anchorId="002B7B57" id="Textfeld 154" o:spid="_x0000_s1028" type="#_x0000_t202" style="position:absolute;left:0;text-align:left;margin-left:0;margin-top:0;width:8in;height:286.5pt;z-index:251659264;visibility:visible;mso-wrap-style:square;mso-width-percent:941;mso-height-percent:363;mso-top-percent:300;mso-wrap-distance-left:9pt;mso-wrap-distance-top:0;mso-wrap-distance-right:9pt;mso-wrap-distance-bottom:0;mso-position-horizontal:center;mso-position-horizontal-relative:page;mso-position-vertical-relative:page;mso-width-percent:941;mso-height-percent:363;mso-top-percent:300;mso-width-relative:page;mso-height-relative:page;v-text-anchor:bottom" o:gfxdata="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" filled="f" stroked="f" strokeweight=".5pt">
+                  <v:shape w14:anchorId="002B7B57" id="Textfeld 154" o:spid="_x0000_s1028" type="#_x0000_t202" style="position:absolute;left:0;text-align:left;margin-left:0;margin-top:0;width:8in;height:286.5pt;z-index:251658240;visibility:visible;mso-wrap-style:square;mso-width-percent:941;mso-height-percent:363;mso-top-percent:300;mso-wrap-distance-left:9pt;mso-wrap-distance-top:0;mso-wrap-distance-right:9pt;mso-wrap-distance-bottom:0;mso-position-horizontal:center;mso-position-horizontal-relative:page;mso-position-vertical-relative:page;mso-width-percent:941;mso-height-percent:363;mso-top-percent:300;mso-width-relative:page;mso-height-relative:page;v-text-anchor:bottom" o:gfxdata="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" filled="f" stroked="f" strokeweight=".5pt">
                     <v:textbox inset="126pt,0,54pt,0">
                       <w:txbxContent>
                         <w:p>
                           <w:pPr>
                             <w:jc w:val="right"/>
                             <w:rPr>
+                              <w:rFonts w:asciiTheme="majorHAnsi" w:hAnsiTheme="majorHAnsi" w:cstheme="majorHAnsi"/>
                               <w:color w:val="5B9BD5" w:themeColor="accent1"/>
                               <w:sz w:val="64"/>
                               <w:szCs w:val="64"/>
@@ -926,6 +929,7 @@
                           <w:sdt>
                             <w:sdtPr>
                               <w:rPr>
+                                <w:rFonts w:asciiTheme="majorHAnsi" w:hAnsiTheme="majorHAnsi" w:cstheme="majorHAnsi"/>
                                 <w:caps/>
                                 <w:color w:val="5B9BD5" w:themeColor="accent1"/>
                                 <w:sz w:val="64"/>
@@ -938,9 +942,11 @@
                               <w:dataBinding w:prefixMappings="xmlns:ns0='http://purl.org/dc/elements/1.1/' xmlns:ns1='http://schemas.openxmlformats.org/package/2006/metadata/core-properties' " w:xpath="/ns1:coreProperties[1]/ns0:title[1]" w:storeItemID="{6C3C8BC8-F283-45AE-878A-BAB7291924A1}"/>
                               <w:text w:multiLine="1"/>
                             </w:sdtPr>
+                            <w:sdtEndPr/>
                             <w:sdtContent>
                               <w:r>
                                 <w:rPr>
+                                  <w:rFonts w:asciiTheme="majorHAnsi" w:hAnsiTheme="majorHAnsi" w:cstheme="majorHAnsi"/>
                                   <w:caps/>
                                   <w:color w:val="5B9BD5" w:themeColor="accent1"/>
                                   <w:sz w:val="64"/>
@@ -955,6 +961,7 @@
                         <w:sdt>
                           <w:sdtPr>
                             <w:rPr>
+                              <w:rFonts w:asciiTheme="majorHAnsi" w:hAnsiTheme="majorHAnsi" w:cstheme="majorHAnsi"/>
                               <w:color w:val="404040" w:themeColor="text1" w:themeTint="BF"/>
                               <w:sz w:val="36"/>
                               <w:szCs w:val="36"/>
@@ -965,11 +972,13 @@
                             <w:dataBinding w:prefixMappings="xmlns:ns0='http://purl.org/dc/elements/1.1/' xmlns:ns1='http://schemas.openxmlformats.org/package/2006/metadata/core-properties' " w:xpath="/ns1:coreProperties[1]/ns0:subject[1]" w:storeItemID="{6C3C8BC8-F283-45AE-878A-BAB7291924A1}"/>
                             <w:text/>
                           </w:sdtPr>
+                          <w:sdtEndPr/>
                           <w:sdtContent>
                             <w:p>
                               <w:pPr>
                                 <w:jc w:val="right"/>
                                 <w:rPr>
+                                  <w:rFonts w:asciiTheme="majorHAnsi" w:hAnsiTheme="majorHAnsi" w:cstheme="majorHAnsi"/>
                                   <w:smallCaps/>
                                   <w:color w:val="404040" w:themeColor="text1" w:themeTint="BF"/>
                                   <w:sz w:val="36"/>
@@ -978,6 +987,7 @@
                               </w:pPr>
                               <w:r>
                                 <w:rPr>
+                                  <w:rFonts w:asciiTheme="majorHAnsi" w:hAnsiTheme="majorHAnsi" w:cstheme="majorHAnsi"/>
                                   <w:color w:val="404040" w:themeColor="text1" w:themeTint="BF"/>
                                   <w:sz w:val="36"/>
                                   <w:szCs w:val="36"/>
@@ -1015,6 +1025,13 @@
     </w:sdt>
     <w:sdt>
       <w:sdtPr>
+        <w:rPr>
+          <w:rFonts w:ascii="Garamond" w:eastAsiaTheme="minorHAnsi" w:hAnsi="Garamond" w:cstheme="minorBidi"/>
+          <w:color w:val="auto"/>
+          <w:sz w:val="24"/>
+          <w:szCs w:val="22"/>
+          <w:lang w:eastAsia="en-US"/>
+        </w:rPr>
         <w:id w:val="1300341948"/>
         <w:docPartObj>
           <w:docPartGallery w:val="Table of Contents"/>
@@ -1023,13 +1040,8 @@
       </w:sdtPr>
       <w:sdtEndPr>
         <w:rPr>
-          <w:rFonts w:ascii="Garamond" w:eastAsiaTheme="minorHAnsi" w:hAnsi="Garamond" w:cstheme="minorBidi"/>
           <w:b/>
           <w:bCs/>
-          <w:color w:val="auto"/>
-          <w:sz w:val="24"/>
-          <w:szCs w:val="22"/>
-          <w:lang w:eastAsia="en-US"/>
         </w:rPr>
       </w:sdtEndPr>
       <w:sdtContent>
@@ -1069,7 +1081,6 @@
               <w:rPr>
                 <w:rStyle w:val="Hyperlink"/>
                 <w:noProof/>
-                <w:lang w:val="en-US"/>
               </w:rPr>
               <w:t>1</w:t>
             </w:r>
@@ -1086,7 +1097,6 @@
               <w:rPr>
                 <w:rStyle w:val="Hyperlink"/>
                 <w:noProof/>
-                <w:lang w:val="en-US"/>
               </w:rPr>
               <w:t>Einleitung</w:t>
             </w:r>
@@ -1159,7 +1169,6 @@
               <w:rPr>
                 <w:rStyle w:val="Hyperlink"/>
                 <w:noProof/>
-                <w:lang w:val="en-US"/>
               </w:rPr>
               <w:t>2</w:t>
             </w:r>
@@ -1176,7 +1185,6 @@
               <w:rPr>
                 <w:rStyle w:val="Hyperlink"/>
                 <w:noProof/>
-                <w:lang w:val="en-US"/>
               </w:rPr>
               <w:t>Sharing Economy</w:t>
             </w:r>
@@ -1249,7 +1257,6 @@
               <w:rPr>
                 <w:rStyle w:val="Hyperlink"/>
                 <w:noProof/>
-                <w:lang w:val="en-US"/>
               </w:rPr>
               <w:t>3</w:t>
             </w:r>
@@ -1266,7 +1273,6 @@
               <w:rPr>
                 <w:rStyle w:val="Hyperlink"/>
                 <w:noProof/>
-                <w:lang w:val="en-US"/>
               </w:rPr>
               <w:t>Marketing in der Sharing Economy</w:t>
             </w:r>
@@ -1427,7 +1433,6 @@
           <w:b/>
           <w:sz w:val="40"/>
           <w:szCs w:val="40"/>
-          <w:lang w:val="en-US"/>
         </w:rPr>
       </w:pPr>
       <w:r>
@@ -1435,7 +1440,6 @@
           <w:b/>
           <w:sz w:val="40"/>
           <w:szCs w:val="40"/>
-          <w:lang w:val="en-US"/>
         </w:rPr>
         <w:br w:type="page"/>
       </w:r>
@@ -1447,187 +1451,1321 @@
           <w:b/>
           <w:sz w:val="40"/>
           <w:szCs w:val="40"/>
-          <w:lang w:val="en-US"/>
         </w:rPr>
       </w:pPr>
     </w:p>
     <w:p>
       <w:pPr>
         <w:pStyle w:val="berschrift1"/>
+      </w:pPr>
+      <w:bookmarkStart w:id="1" w:name="_Toc28621372"/>
+      <w:r>
+        <w:t>Einleitung</w:t>
+      </w:r>
+      <w:bookmarkEnd w:id="1"/>
+    </w:p>
+    <w:p/>
+    <w:p>
+      <w:r>
+        <w:t xml:space="preserve">Mit dem </w:t>
+      </w:r>
+      <w:r>
+        <w:t>Siegeszug des Internets weltweit</w:t>
+      </w:r>
+      <w:r>
+        <w:t xml:space="preserve"> </w:t>
+      </w:r>
+      <w:r>
+        <w:t>entstanden</w:t>
+      </w:r>
+      <w:r>
+        <w:t xml:space="preserve"> auch neue Geschäftsmodelle. </w:t>
+      </w:r>
+      <w:r>
+        <w:t xml:space="preserve">Das zentrale Konzept der sog. </w:t>
+      </w:r>
+      <w:r>
         <w:rPr>
-          <w:lang w:val="en-US"/>
+          <w:iCs/>
         </w:rPr>
-      </w:pPr>
-      <w:bookmarkStart w:id="0" w:name="_Toc28621372"/>
-      <w:proofErr w:type="spellStart"/>
+        <w:t>Sharing Economy</w:t>
+      </w:r>
+      <w:r>
+        <w:t xml:space="preserve">, </w:t>
+      </w:r>
+      <w:r>
+        <w:t>bestimmte Güter und Ressourcen</w:t>
+      </w:r>
       <w:r>
         <w:rPr>
-          <w:lang w:val="en-US"/>
+          <w:i/>
+          <w:iCs/>
         </w:rPr>
-        <w:t>Einleitung</w:t>
-      </w:r>
-      <w:bookmarkEnd w:id="0"/>
-      <w:proofErr w:type="spellEnd"/>
+        <w:t xml:space="preserve"> </w:t>
+      </w:r>
+      <w:r>
+        <w:t>zu unterschiedlichen Zeitpunkten</w:t>
+      </w:r>
+      <w:r>
+        <w:t xml:space="preserve"> durch mehrere Personen zu nutzen,</w:t>
+      </w:r>
+      <w:r>
+        <w:t xml:space="preserve"> </w:t>
+      </w:r>
+      <w:r>
+        <w:t>ist</w:t>
+      </w:r>
+      <w:r>
+        <w:t xml:space="preserve"> </w:t>
+      </w:r>
+      <w:r>
+        <w:t xml:space="preserve">nicht </w:t>
+      </w:r>
+      <w:r>
+        <w:t>vollständig neu</w:t>
+      </w:r>
+      <w:r>
+        <w:t>.</w:t>
+      </w:r>
+      <w:r>
+        <w:t xml:space="preserve"> </w:t>
+      </w:r>
+      <w:r>
+        <w:t>Allmende, bzw. Commons in der Landwirtschaft und die Bereitstellung öffentlicher Güter</w:t>
+      </w:r>
+      <w:r>
+        <w:t xml:space="preserve"> sind </w:t>
+      </w:r>
+      <w:r>
+        <w:t>verwandte</w:t>
+      </w:r>
+      <w:r>
+        <w:t xml:space="preserve"> Modell</w:t>
+      </w:r>
+      <w:r>
+        <w:t>e</w:t>
+      </w:r>
+      <w:r>
+        <w:t xml:space="preserve"> mit </w:t>
+      </w:r>
+      <w:r>
+        <w:t xml:space="preserve">langen Traditionen in der </w:t>
+      </w:r>
+      <w:r>
+        <w:t>Menschheitsgeschichte</w:t>
+      </w:r>
+      <w:r>
+        <w:t>. Der praktisch schrankenlose</w:t>
+      </w:r>
+      <w:r>
+        <w:t xml:space="preserve"> und kostengünstige Austausch von Information </w:t>
+      </w:r>
+      <w:r>
+        <w:t xml:space="preserve">in Echtzeit </w:t>
+      </w:r>
+      <w:r>
+        <w:t>durch</w:t>
+      </w:r>
+      <w:r>
+        <w:t xml:space="preserve"> d</w:t>
+      </w:r>
+      <w:r>
+        <w:t>a</w:t>
+      </w:r>
+      <w:r>
+        <w:t xml:space="preserve">s Internet </w:t>
+      </w:r>
+      <w:r>
+        <w:t>macht die gemein</w:t>
+      </w:r>
+      <w:r>
+        <w:t>same Nutzung von Gütern</w:t>
+      </w:r>
+      <w:r>
+        <w:t xml:space="preserve"> </w:t>
+      </w:r>
+      <w:r>
+        <w:t>nunmehr</w:t>
+      </w:r>
+      <w:r>
+        <w:t xml:space="preserve"> für die Privatwirtschaft profitabel und </w:t>
+      </w:r>
+      <w:r>
+        <w:t xml:space="preserve">ermöglicht </w:t>
+      </w:r>
+      <w:r>
+        <w:t xml:space="preserve">zugleich </w:t>
+      </w:r>
+      <w:r>
+        <w:t>Transaktionen unter fremden Personen.</w:t>
+      </w:r>
+      <w:r>
+        <w:t xml:space="preserve"> So</w:t>
+      </w:r>
+      <w:r>
+        <w:t xml:space="preserve"> kann die Sharing Economy neue Konsumenten erreichen, die sich den Besitz entweder nicht leisten können oder hierfür keinen Notwendigkeit haben </w:t>
+      </w:r>
+      <w:r>
+        <w:fldChar w:fldCharType="begin"/>
+      </w:r>
+      <w:r>
+        <w:instrText xml:space="preserve"> ADDIN ZOTERO_ITEM CSL_CITATION {"citationID":"xF7p6fjh","properties":{"formattedCitation":"(Wallenstein und Shelat 2017, 27)","plainCitation":"(Wallenstein und Shelat 2017, 27)","noteIndex":0},"citationItems":[{"id":80,"uris":["http://zotero.org/users/6217547/items/UTZD8TPK"],"uri":["http://zotero.org/users/6217547/items/UTZD8TPK"],"itemData":{"id":80,"type":"article","publisher":"Henderson Institute","title":"Hopping Aboard the Sharing Economy","URL":"https://www. bcg. com/enin/publications/2017/strategy-accelerating-growth-consumer-products-hopping-aboard-sharingeconomy. aspx","author":[{"family":"Wallenstein","given":"Judith"},{"family":"Shelat","given":"Urvesh"}],"accessed":{"date-parts":[["2019",12,16]]},"issued":{"date-parts":[["2017"]]}},"locator":"27"}],"schema":"https://github.com/citation-style-language/schema/raw/master/csl-citation.json"} </w:instrText>
+      </w:r>
+      <w:r>
+        <w:fldChar w:fldCharType="separate"/>
+      </w:r>
+      <w:r>
+        <w:t>(Wallenstein und Shelat 2017, 27)</w:t>
+      </w:r>
+      <w:r>
+        <w:fldChar w:fldCharType="end"/>
+      </w:r>
+      <w:r>
+        <w:t>.</w:t>
+      </w:r>
     </w:p>
     <w:p>
-      <w:pPr>
-        <w:rPr>
-          <w:lang w:val="en-US"/>
-        </w:rPr>
-      </w:pPr>
+      <w:r>
+        <w:t xml:space="preserve">Für </w:t>
+      </w:r>
+      <w:r>
+        <w:t xml:space="preserve">das </w:t>
+      </w:r>
+      <w:r>
+        <w:t>Marketing</w:t>
+      </w:r>
+      <w:r>
+        <w:t xml:space="preserve"> in der Sharing Economy </w:t>
+      </w:r>
+      <w:r>
+        <w:t>von zentraler Bedeutung</w:t>
+      </w:r>
+      <w:r>
+        <w:t xml:space="preserve"> </w:t>
+      </w:r>
+      <w:r>
+        <w:t xml:space="preserve">sind die erweiterten Zielgruppen. </w:t>
+      </w:r>
+      <w:r>
+        <w:t xml:space="preserve">Waren </w:t>
+      </w:r>
+      <w:r>
+        <w:t>in klassischen Geschäftsmodellen die Endverbraucher primär Adressaten</w:t>
+      </w:r>
+      <w:r>
+        <w:t xml:space="preserve"> von Marketing, so treten sie in der Sharing Economy zugleich als Produzenten, das hei</w:t>
+      </w:r>
+      <w:r>
+        <w:t>ß</w:t>
+      </w:r>
+      <w:r>
+        <w:t xml:space="preserve">t Bereitsteller von Gütern und Dienstleistungen auf. </w:t>
+      </w:r>
+      <w:r>
+        <w:t xml:space="preserve">Hier bieten Privatpersonen </w:t>
+      </w:r>
+      <w:r>
+        <w:t xml:space="preserve">anderen </w:t>
+      </w:r>
+      <w:r>
+        <w:t xml:space="preserve">ihr </w:t>
+      </w:r>
+      <w:r>
+        <w:t>Eigentum für die zeitweise Nutzung</w:t>
+      </w:r>
+      <w:r>
+        <w:t xml:space="preserve"> (Wohnungen, Autos</w:t>
+      </w:r>
+      <w:r>
+        <w:t>, Werkzeuge)</w:t>
+      </w:r>
+      <w:r>
+        <w:t xml:space="preserve"> an, bzw.</w:t>
+      </w:r>
+      <w:r>
+        <w:t xml:space="preserve"> erbringen selbst Dienstleistung</w:t>
+      </w:r>
+      <w:r>
+        <w:t>en</w:t>
+      </w:r>
+      <w:r>
+        <w:t xml:space="preserve"> (</w:t>
+      </w:r>
+      <w:r>
+        <w:t>Personenbeförderung, Lieferdienste).</w:t>
+      </w:r>
+      <w:r>
+        <w:t xml:space="preserve"> </w:t>
+      </w:r>
+      <w:r>
+        <w:t>Somit</w:t>
+      </w:r>
+      <w:r>
+        <w:t xml:space="preserve"> </w:t>
+      </w:r>
+      <w:r>
+        <w:t>hat Marketing die Aufgabe</w:t>
+      </w:r>
+      <w:r>
+        <w:t>,</w:t>
+      </w:r>
+      <w:r>
+        <w:t xml:space="preserve"> Mehrwert nicht allein für Konsumenten zu schaffen, sondern zugleich auch diese neue Gruppe </w:t>
+      </w:r>
+      <w:r>
+        <w:t xml:space="preserve">von Anbietern, </w:t>
+      </w:r>
+      <w:r>
+        <w:t xml:space="preserve">der sogenannten Prosumenten. </w:t>
+      </w:r>
+      <w:r>
+        <w:t>Jener Personenkreis</w:t>
+      </w:r>
+      <w:r>
+        <w:t xml:space="preserve"> ist </w:t>
+      </w:r>
+      <w:r>
+        <w:t xml:space="preserve">ausschlaggebend </w:t>
+      </w:r>
+      <w:r>
+        <w:t>für den Erfolg der Sharing Economy Unternehmen, da</w:t>
+      </w:r>
+      <w:r>
+        <w:t xml:space="preserve"> die zweite Zielgruppe erst das Produktangebot auf dem Markt sicherstellt.</w:t>
+      </w:r>
     </w:p>
     <w:p>
+      <w:r>
+        <w:t>In dieser Arbeit soll untersucht werden</w:t>
+      </w:r>
+      <w:r>
+        <w:t xml:space="preserve">, welche Unterschiede, bzw. neue </w:t>
+      </w:r>
+      <w:r>
+        <w:t>Herausforderungen für</w:t>
+      </w:r>
+      <w:r>
+        <w:t xml:space="preserve"> Marketing durch die Geschäftsmodelle der</w:t>
+      </w:r>
+      <w:r>
+        <w:t xml:space="preserve"> Sharing Economy erwachsen.</w:t>
+      </w:r>
+      <w:r>
+        <w:t xml:space="preserve"> Neben den bereits erwähnten Zielgruppen </w:t>
+      </w:r>
+      <w:r>
+        <w:t>werden auch die Marketing-Kanäle Gegenstand der Untersuchung sein.</w:t>
+      </w:r>
+    </w:p>
+    <w:p/>
+    <w:p/>
+    <w:p/>
+    <w:p/>
+    <w:p/>
+    <w:p>
       <w:pPr>
         <w:pStyle w:val="berschrift1"/>
-        <w:rPr>
-          <w:lang w:val="en-US"/>
-        </w:rPr>
-      </w:pPr>
-      <w:bookmarkStart w:id="1" w:name="_Toc28621373"/>
-      <w:r>
-        <w:rPr>
-          <w:lang w:val="en-US"/>
-        </w:rPr>
+      </w:pPr>
+      <w:bookmarkStart w:id="2" w:name="_Toc28621373"/>
+      <w:r>
         <w:t>Sharing Economy</w:t>
-      </w:r>
-      <w:bookmarkEnd w:id="1"/>
-    </w:p>
-    <w:p>
-      <w:pPr>
-        <w:rPr>
-          <w:lang w:val="en-US"/>
-        </w:rPr>
-      </w:pPr>
-    </w:p>
-    <w:p>
-      <w:pPr>
-        <w:pStyle w:val="berschrift1"/>
-        <w:rPr>
-          <w:lang w:val="en-US"/>
-        </w:rPr>
-      </w:pPr>
-      <w:bookmarkStart w:id="2" w:name="_Toc28621374"/>
-      <w:r>
-        <w:rPr>
-          <w:lang w:val="en-US"/>
-        </w:rPr>
-        <w:t>M</w:t>
-      </w:r>
-      <w:r>
-        <w:rPr>
-          <w:lang w:val="en-US"/>
-        </w:rPr>
-        <w:t>arketing</w:t>
-      </w:r>
-      <w:r>
-        <w:rPr>
-          <w:lang w:val="en-US"/>
-        </w:rPr>
-        <w:t xml:space="preserve"> in der Sharing Economy</w:t>
       </w:r>
       <w:bookmarkEnd w:id="2"/>
     </w:p>
     <w:p>
       <w:pPr>
-        <w:pStyle w:val="berschrift3"/>
-      </w:pPr>
-      <w:r>
-        <w:t>Anforderungen neuer Unternehmen</w:t>
+        <w:pStyle w:val="berschrift2"/>
+      </w:pPr>
+      <w:r>
+        <w:t>Neue Tauschprozesse</w:t>
       </w:r>
     </w:p>
     <w:p>
-      <w:pPr>
-        <w:rPr>
-          <w:lang w:val="de-AT" w:eastAsia="de-DE"/>
-        </w:rPr>
-      </w:pPr>
-      <w:r>
-        <w:rPr>
-          <w:lang w:val="de-AT" w:eastAsia="de-DE"/>
-        </w:rPr>
-        <w:t>Wie im vorherigen Kapitel beschrieben unterscheidet sich die Sharing Economy in ihrer Unternehmenslandschaft und ihren Geschäftsmodellen deutlich von traditionellen Märkten. Der Anteil neuer und oft kleiner Unternehmen ist signifikant höher. Als Neukömmlinge auf dem Markt sind diese Firmen mit besonderen Herausforderungen konfrontiert</w:t>
-      </w:r>
-      <w:r>
-        <w:rPr>
-          <w:lang w:val="de-AT" w:eastAsia="de-DE"/>
-        </w:rPr>
-        <w:t xml:space="preserve">, denen sich auch und Marketing stellen muss. </w:t>
+      <w:r>
+        <w:t>Zu</w:t>
+      </w:r>
+      <w:r>
+        <w:t xml:space="preserve">r Beantwortung der Fragestellen, wie sich Marketing auf Geschäftsmodelle der Sharing Economy einstellen muss, </w:t>
+      </w:r>
+      <w:r>
+        <w:t>ist es unerlässlich</w:t>
+      </w:r>
+      <w:r>
+        <w:t xml:space="preserve"> das Wesen </w:t>
+      </w:r>
+      <w:r>
+        <w:t xml:space="preserve">dieser </w:t>
+      </w:r>
+      <w:r>
+        <w:t>Unternehmen</w:t>
+      </w:r>
+      <w:r>
+        <w:t xml:space="preserve"> genauer zu beleuchten.</w:t>
       </w:r>
     </w:p>
     <w:p>
+      <w:r>
+        <w:t>In der klassischen Ökonomie</w:t>
+      </w:r>
+      <w:r>
+        <w:t xml:space="preserve"> basierten Tauschprozesse für physische Waren </w:t>
+      </w:r>
+      <w:r>
+        <w:t>vorrangig auf dem permanenten</w:t>
+      </w:r>
+      <w:r>
+        <w:t xml:space="preserve"> </w:t>
+      </w:r>
+      <w:r>
+        <w:t>Transfer von Eigent</w:t>
+      </w:r>
+      <w:r>
+        <w:t>u</w:t>
+      </w:r>
+      <w:r>
+        <w:t>mstiteln</w:t>
+      </w:r>
+      <w:r>
+        <w:t xml:space="preserve"> (Dellaert 2019, S.240)</w:t>
+      </w:r>
+      <w:r>
+        <w:t>.</w:t>
+      </w:r>
+      <w:r>
+        <w:t xml:space="preserve"> Historisch betrachtet</w:t>
+      </w:r>
+      <w:r>
+        <w:t xml:space="preserve"> haben Verbraucher den Besitz von Ressourcen einem auf zeitweisen Zugriff basierenden Konsum vorgezogen</w:t>
+      </w:r>
+      <w:r>
+        <w:t xml:space="preserve"> </w:t>
+      </w:r>
+      <w:r>
+        <w:fldChar w:fldCharType="begin"/>
+      </w:r>
+      <w:r>
+        <w:instrText xml:space="preserve"> ADDIN ZOTERO_ITEM CSL_CITATION {"citationID":"sMDZRpqv","properties":{"formattedCitation":"(Bardhi und Eckhardt 2012, 881)","plainCitation":"(Bardhi und Eckhardt 2012, 881)","noteIndex":0},"citationItems":[{"id":9,"uris":["http://zotero.org/users/6217547/items/KM6TB8QL"],"uri":["http://zotero.org/users/6217547/items/KM6TB8QL"],"itemData":{"id":9,"type":"article-journal","abstract":"Access-based consumption, defined as transactions that can be market mediated but where no transfer of ownership takes place, is becoming increasingly popular, yet it is not well theorized. This study examines the nature of access as it contrasts to ownership and sharing, specifically the consumer-object, consumer-consumer, and consumer-marketer relationships. Six dimensions are identified to distinguish among the range of access-based consumptionscapes: temporality, anonymity, market mediation, consumer involvement, the type of accessed object, and political consumerism. Access-based consumption is examined in the context of car sharing via an interpretive study of Zipcar consumers. Four outcomes of these dimensions in the context of car sharing are identified: lack of identification, varying significance of use and sign value, negative reciprocity resulting in a big-brother model of governance, and a deterrence of brand community. The implications of our findings for understanding the nature of exchange, consumption, and brand community are discussed.","container-title":"Journal of Consumer Research","DOI":"10.1086/666376","ISSN":"0093-5301","issue":"4","language":"eng","page":"881–898","source":"col-hope.primo.exlibrisgroup.com","title":"Access-Based Consumption: The Case of Car Sharing","title-short":"Access-Based Consumption","volume":"39","author":[{"family":"Bardhi","given":"Fleura"},{"family":"Eckhardt","given":"Giana M."}],"issued":{"date-parts":[["2012"]]}},"locator":"881"}],"schema":"https://github.com/citation-style-language/schema/raw/master/csl-citation.json"} </w:instrText>
+      </w:r>
+      <w:r>
+        <w:fldChar w:fldCharType="separate"/>
+      </w:r>
+      <w:r>
+        <w:t>(Bardhi und Eckhardt 2012, 881)</w:t>
+      </w:r>
+      <w:r>
+        <w:fldChar w:fldCharType="end"/>
+      </w:r>
+      <w:r>
+        <w:t xml:space="preserve">. </w:t>
+      </w:r>
+      <w:r>
+        <w:t>Die Gründe</w:t>
+      </w:r>
+      <w:r>
+        <w:t>, Besitz vorzuziehen, sind</w:t>
+      </w:r>
+      <w:r>
+        <w:t xml:space="preserve"> </w:t>
+      </w:r>
+      <w:r>
+        <w:t>auf der einen Seite in</w:t>
+      </w:r>
+      <w:r>
+        <w:t xml:space="preserve"> der Unmöglichkeit </w:t>
+      </w:r>
+      <w:r>
+        <w:t xml:space="preserve">vor der Entwicklung des Internets, </w:t>
+      </w:r>
+      <w:r>
+        <w:t>Angebot und Nachfrage</w:t>
+      </w:r>
+      <w:r>
+        <w:t xml:space="preserve"> zueinander zu bringen, </w:t>
+      </w:r>
+      <w:r>
+        <w:t xml:space="preserve">zu sehen. Andererseits mögen auch sozio-kulturelle Faktoren </w:t>
+      </w:r>
+      <w:r>
+        <w:t xml:space="preserve">in einer </w:t>
+      </w:r>
+      <w:r>
+        <w:t>am</w:t>
+      </w:r>
+      <w:r>
+        <w:t xml:space="preserve"> Konsum materieller Güter und</w:t>
+      </w:r>
+      <w:r>
+        <w:t xml:space="preserve"> an</w:t>
+      </w:r>
+      <w:r>
+        <w:t xml:space="preserve"> Statussymbol</w:t>
+      </w:r>
+      <w:r>
+        <w:t>en</w:t>
+      </w:r>
+      <w:r>
+        <w:t xml:space="preserve"> von Besitz </w:t>
+      </w:r>
+      <w:r>
+        <w:t xml:space="preserve">orientierten Gesellschaft </w:t>
+      </w:r>
+      <w:r>
+        <w:t>eine Rolle gespielt haben</w:t>
+      </w:r>
+      <w:r>
+        <w:t>.</w:t>
+      </w:r>
+      <w:r>
+        <w:t xml:space="preserve"> Aus Platzgründen wird diese Arbeit </w:t>
+      </w:r>
+      <w:r>
+        <w:t xml:space="preserve">die </w:t>
+      </w:r>
+      <w:r>
+        <w:t>Hintergründe</w:t>
+      </w:r>
+      <w:r>
+        <w:t xml:space="preserve"> dieser Präferenzen nicht näher beleuchten können.</w:t>
+      </w:r>
+    </w:p>
+    <w:p>
       <w:pPr>
         <w:rPr>
-          <w:lang w:val="de-AT" w:eastAsia="de-DE"/>
+          <w:rFonts w:cs="Times New Roman"/>
+          <w:szCs w:val="24"/>
         </w:rPr>
       </w:pPr>
       <w:r>
+        <w:t>Die Sharing Economy zeichnet sic</w:t>
+      </w:r>
+      <w:r>
+        <w:t>h</w:t>
+      </w:r>
+      <w:r>
+        <w:t xml:space="preserve"> </w:t>
+      </w:r>
+      <w:r>
+        <w:t>hingegen durch</w:t>
+      </w:r>
+      <w:r>
+        <w:t xml:space="preserve"> eine temporäre Übertragung von Eigentumsrechten</w:t>
+      </w:r>
+      <w:r>
+        <w:t xml:space="preserve"> an einem Gut aus.</w:t>
+      </w:r>
+      <w:r>
+        <w:t xml:space="preserve"> </w:t>
+      </w:r>
+      <w:r>
+        <w:t xml:space="preserve">Hierdurch wird </w:t>
+      </w:r>
+      <w:r>
+        <w:t xml:space="preserve">der zeitlich begrenzte Zugriff auf Güter und Ressourcen </w:t>
+      </w:r>
+      <w:r>
+        <w:t xml:space="preserve">eine Alternative zum </w:t>
+      </w:r>
+      <w:r>
+        <w:t>fortdauernden Besitz (</w:t>
+      </w:r>
+      <w:r>
+        <w:t xml:space="preserve">vgl. </w:t>
+      </w:r>
+      <w:r>
+        <w:t>Kumar</w:t>
+      </w:r>
+      <w:r>
+        <w:t xml:space="preserve"> et al. 2018</w:t>
+      </w:r>
+      <w:r>
+        <w:t>)</w:t>
+      </w:r>
+      <w:r>
+        <w:t>.</w:t>
+      </w:r>
+      <w:r>
+        <w:t xml:space="preserve"> Die Transaktion</w:t>
+      </w:r>
+      <w:r>
+        <w:t>en</w:t>
+      </w:r>
+      <w:r>
+        <w:t xml:space="preserve"> finden in der Sharing Economy über internetbasierte</w:t>
+      </w:r>
+      <w:r>
+        <w:t xml:space="preserve"> Plattformen statt, auf welche die Konsumenten zumeist per Smartphone-App zugreifen </w:t>
+      </w:r>
+      <w:r>
+        <w:fldChar w:fldCharType="begin"/>
+      </w:r>
+      <w:r>
+        <w:instrText xml:space="preserve"> ADDIN ZOTERO_ITEM CSL_CITATION {"citationID":"2lp2tYcM","properties":{"formattedCitation":"(Hamari, Sj\\uc0\\u246{}klint, und Ukkonen 2016)","plainCitation":"(Hamari, Sjöklint, und Ukkonen 2016)","dontUpdate":true,"noteIndex":0},"citationItems":[{"id":108,"uris":["http://zotero.org/users/6217547/items/2W7CAXSV"],"uri":["http://zotero.org/users/6217547/items/2W7CAXSV"],"itemData":{"id":108,"type":"article-journal","abstract":"Information and communications technologies (ICTs) have enabled the rise of so-called ?Collaborative Consumption? (CC): the peer-to-peer-based activity of obtaining, giving, or sharing the access to goods and services, coordinated through community-based online services. CC has been expected to alleviate societal problems such as hyper-consumption, pollution, and poverty by lowering the cost of economic coordination within communities. However, beyond anecdotal evidence, there is a dearth of understanding why people participate in CC. Therefore, in this article we investigate people's motivations to participate in CC. The study employs survey data (N?=?168) gathered from people registered onto a CC site. The results show that participation in CC is motivated by many factors such as its sustainability, enjoyment of the activity as well as economic gains. An interesting detail in the result is that sustainability is not directly associated with participation unless it is at the same time also associated with positive attitudes towards CC. This suggests that sustainability might only be an important factor for those people for whom ecological consumption is important. Furthermore, the results suggest that in CC an attitude-behavior gap might exist; people perceive the activity positively and say good things about it, but this good attitude does not necessary translate into action.","container-title":"Journal of the Association for Information Science and Technology","DOI":"10.1002/asi.23552","ISSN":"2330-1635","issue":"9","journalAbbreviation":"Journal of the Association for Information Science and Technology","page":"2047-2059","title":"The sharing economy: Why people participate in collaborative consumption","volume":"67","author":[{"family":"Hamari","given":"Juho"},{"family":"Sjöklint","given":"Mimmi"},{"family":"Ukkonen","given":"Antti"}],"issued":{"date-parts":[["2016",9,1]]}}}],"schema":"https://github.com/citation-style-language/schema/raw/master/csl-citation.json"} </w:instrText>
+      </w:r>
+      <w:r>
+        <w:fldChar w:fldCharType="separate"/>
+      </w:r>
+      <w:r>
         <w:rPr>
-          <w:lang w:val="de-AT" w:eastAsia="de-DE"/>
+          <w:rFonts w:cs="Times New Roman"/>
+          <w:szCs w:val="24"/>
         </w:rPr>
-        <w:t>Insbesondere gilt es dank Marketing die Unbekanntheit des Unternehmens bei potentiellen Kunden, seinen Zulieferern und möglichen Partnerunternehmen zu überwinden. Anders formuliert muss Marketing Tauschbeziehungen aufzubauen in einem Umfeld, in welchem die Firma aufgrund ihrer Neuheit bei anderen Akteuren noch kein Vertrauen genießt, das auf Erfahrungswerten basiert</w:t>
+        <w:t>(</w:t>
       </w:r>
       <w:r>
         <w:rPr>
-          <w:lang w:val="de-AT" w:eastAsia="de-DE"/>
+          <w:rFonts w:cs="Times New Roman"/>
+          <w:szCs w:val="24"/>
         </w:rPr>
+        <w:t xml:space="preserve">vgl. </w:t>
+      </w:r>
+      <w:r>
+        <w:rPr>
+          <w:rFonts w:cs="Times New Roman"/>
+          <w:szCs w:val="24"/>
+        </w:rPr>
+        <w:t>Hamari, Sjöklint, und Ukkonen 2016)</w:t>
+      </w:r>
+      <w:r>
+        <w:fldChar w:fldCharType="end"/>
+      </w:r>
+    </w:p>
+    <w:p>
+      <w:r>
+        <w:t xml:space="preserve">Für den Austausch dieser </w:t>
+      </w:r>
+      <w:r>
+        <w:t xml:space="preserve">temporären </w:t>
+      </w:r>
+      <w:r>
+        <w:t xml:space="preserve">Ressourcen haben sich </w:t>
+      </w:r>
+      <w:r>
+        <w:t>Plat</w:t>
+      </w:r>
+      <w:r>
+        <w:t>t</w:t>
+      </w:r>
+      <w:r>
+        <w:t>formen entwickeln</w:t>
+      </w:r>
+      <w:r>
+        <w:t xml:space="preserve">, in ihrer Gesamtheit bilden sie die sogenannte Sharing Economy. </w:t>
+      </w:r>
+      <w:r>
+        <w:t xml:space="preserve">Sie haben alle gemeinsam, dass </w:t>
+      </w:r>
+      <w:r>
+        <w:t xml:space="preserve">der Zugriff auf die angebotenen Waren und Dienstleistungen durch Geldzahlungen oder anderweitige Gegenleistungen </w:t>
+      </w:r>
+      <w:r>
+        <w:t xml:space="preserve">ermöglicht werden. </w:t>
+      </w:r>
+      <w:r>
+        <w:t xml:space="preserve">Somit sind diese Tauschmodelle </w:t>
+      </w:r>
+      <w:r>
+        <w:t xml:space="preserve">wirtschaftlich motiviert </w:t>
+      </w:r>
+      <w:r>
+        <w:t>und werden nicht von sozial erwünschtem Verhalten angetrieben (</w:t>
+      </w:r>
+      <w:r>
+        <w:t>Eckhardt &amp; Bardhi 201</w:t>
+      </w:r>
+      <w:r>
+        <w:t>2, S.883</w:t>
+      </w:r>
+      <w:r>
+        <w:t>)</w:t>
+      </w:r>
+      <w:r>
         <w:t xml:space="preserve"> </w:t>
       </w:r>
       <w:r>
+        <w:t>Hierin unterscheidet sich die</w:t>
+      </w:r>
+      <w:r>
+        <w:t xml:space="preserve"> Sharing Economy von den in der Einleitung erwähnten </w:t>
+      </w:r>
+      <w:r>
+        <w:t xml:space="preserve">Modellen </w:t>
+      </w:r>
+      <w:r>
+        <w:t>geteilter Nutzung, Gemeingüter und öffentlicher Güter. Jene werden</w:t>
+      </w:r>
+      <w:r>
+        <w:t xml:space="preserve"> teilweise </w:t>
+      </w:r>
+      <w:r>
+        <w:t xml:space="preserve">nicht profitorientiert erbracht und das Angebot dieser Ressourcen wird zentral gesteuert. </w:t>
+      </w:r>
+    </w:p>
+    <w:p>
+      <w:r>
+        <w:t>Zweitens unterscheidet sich die Sharing Economy</w:t>
+      </w:r>
+      <w:r>
+        <w:t>,</w:t>
+      </w:r>
+      <w:r>
+        <w:t xml:space="preserve"> </w:t>
+      </w:r>
+      <w:r>
+        <w:t>indem die Konsumenten</w:t>
+      </w:r>
+      <w:r>
+        <w:t xml:space="preserve"> der gehandelten Güter und Dienstleistungen oft parallel auch Anbieter eben solcher auftreten. </w:t>
+      </w:r>
+      <w:r>
+        <w:t>Dies bedeutet</w:t>
+      </w:r>
+      <w:r>
+        <w:t>,</w:t>
+      </w:r>
+      <w:r>
+        <w:t xml:space="preserve"> sie</w:t>
+      </w:r>
+      <w:r>
+        <w:t xml:space="preserve"> stellen</w:t>
+      </w:r>
+      <w:r>
+        <w:t xml:space="preserve"> ihr</w:t>
+      </w:r>
+      <w:r>
+        <w:t xml:space="preserve"> </w:t>
+      </w:r>
+      <w:r>
+        <w:t xml:space="preserve">Privateigentum anderen Personen </w:t>
+      </w:r>
+      <w:r>
+        <w:t xml:space="preserve">für eine Gegenleistung </w:t>
+      </w:r>
+      <w:r>
+        <w:t>zur Benutzung zur Verfügung</w:t>
+      </w:r>
+      <w:r>
+        <w:t>.</w:t>
+      </w:r>
+      <w:r>
+        <w:t xml:space="preserve"> Als</w:t>
+      </w:r>
+      <w:r>
+        <w:t xml:space="preserve"> </w:t>
+      </w:r>
+      <w:r>
+        <w:lastRenderedPageBreak/>
+        <w:t>zwei prominente Beispiele seien an dieser Stelle</w:t>
+      </w:r>
+      <w:r>
+        <w:t xml:space="preserve"> erstens</w:t>
+      </w:r>
+      <w:r>
+        <w:t xml:space="preserve"> AirBn</w:t>
+      </w:r>
+      <w:r>
+        <w:t>B</w:t>
+      </w:r>
+      <w:r>
+        <w:t xml:space="preserve"> genannt</w:t>
+      </w:r>
+      <w:r>
+        <w:t xml:space="preserve">, eine Plattform, auf welcher Personen ihre Wohnung oder Haus </w:t>
+      </w:r>
+      <w:r>
+        <w:t xml:space="preserve">zeitweilig an andere vermieten. </w:t>
+      </w:r>
+      <w:r>
+        <w:t>Das Unternehm</w:t>
+      </w:r>
+      <w:r>
+        <w:t>e</w:t>
+      </w:r>
+      <w:r>
+        <w:t xml:space="preserve">n Uber wiederum lässt </w:t>
+      </w:r>
+      <w:r>
+        <w:t>Autobesitzer</w:t>
+      </w:r>
+      <w:r>
+        <w:t xml:space="preserve"> mit ihrem Fahrzeug Taxi-Dienstleistungen anbieten.</w:t>
+      </w:r>
+      <w:r>
+        <w:t xml:space="preserve"> In beiden Fällen </w:t>
+      </w:r>
+      <w:r>
+        <w:t>bieten</w:t>
+      </w:r>
+      <w:r>
+        <w:t xml:space="preserve"> Privatpersonen </w:t>
+      </w:r>
+      <w:r>
+        <w:t>die Nutzung ihres Eigentums</w:t>
+      </w:r>
+      <w:r>
+        <w:t>, Unterkunft bzw. Beförderung</w:t>
+      </w:r>
+      <w:r>
+        <w:t>,</w:t>
+      </w:r>
+      <w:r>
+        <w:t xml:space="preserve"> temporär</w:t>
+      </w:r>
+      <w:r>
+        <w:t xml:space="preserve"> auf dem Markt an. </w:t>
+      </w:r>
+      <w:r>
+        <w:t>Hierbei können sie selbst entscheiden, wann und über welchen Zeitraum</w:t>
+      </w:r>
+      <w:r>
+        <w:t xml:space="preserve"> ihre Güter zur Verfügung stehen.</w:t>
+      </w:r>
+    </w:p>
+    <w:p>
+      <w:r>
+        <w:t>Die Unternehmen der Sharing Economy fungieren als Plattformen, die Angebot und Nachfrage zusammenbringen.</w:t>
+      </w:r>
+      <w:r>
+        <w:t xml:space="preserve"> </w:t>
+      </w:r>
+      <w:r>
+        <w:t>Hierbei</w:t>
+      </w:r>
+      <w:r>
+        <w:t xml:space="preserve"> übernehmen </w:t>
+      </w:r>
+      <w:r>
+        <w:t xml:space="preserve">sie </w:t>
+      </w:r>
+      <w:r>
+        <w:t>die Rolle von Vermittlern</w:t>
+      </w:r>
+      <w:r>
+        <w:t xml:space="preserve"> zwischen Angebot und Nachfrage.</w:t>
+      </w:r>
+      <w:r>
+        <w:t xml:space="preserve"> </w:t>
+      </w:r>
+      <w:r>
+        <w:t>Die Bereitstellung des Angebot</w:t>
+      </w:r>
+      <w:r>
+        <w:t>s</w:t>
+      </w:r>
+      <w:r>
+        <w:t xml:space="preserve"> wird</w:t>
+      </w:r>
+      <w:r>
+        <w:t xml:space="preserve"> über sogenanntes Crowd-Sourcing sichergestellt. </w:t>
+      </w:r>
+      <w:r>
+        <w:t xml:space="preserve">Indem sie </w:t>
+      </w:r>
+      <w:r>
+        <w:t>Information über ungenutzte private Ressourcen und</w:t>
+      </w:r>
+      <w:r>
+        <w:t xml:space="preserve"> </w:t>
+      </w:r>
+      <w:r>
+        <w:t>vorhandenen Bedarf aggregieren und</w:t>
+      </w:r>
+      <w:r>
+        <w:t xml:space="preserve"> miteinander austauschen, schaffen sie für beide Seiten einen Mehrwert. </w:t>
+      </w:r>
+      <w:r>
+        <w:t xml:space="preserve">Einerseits </w:t>
+      </w:r>
+      <w:r>
+        <w:t xml:space="preserve">können Privatpersonen ihr Eigentum </w:t>
+      </w:r>
+      <w:r>
+        <w:t>besser nutzen, da sie es über den persönlichen Gebrauch auch für weitere Personen verwerten können. Zugleich</w:t>
+      </w:r>
+      <w:r>
+        <w:t xml:space="preserve"> werden diese Ressourcen für zumeist niedrigere Kosten</w:t>
+      </w:r>
+      <w:r>
+        <w:t xml:space="preserve"> anderen zur Verfügung gestellt als bisherige kommerzielle Angebote.</w:t>
+      </w:r>
+    </w:p>
+    <w:p>
+      <w:pPr>
+        <w:pStyle w:val="berschrift2"/>
+      </w:pPr>
+      <w:r>
+        <w:t>Plattformvarianten in der Sharing Economy</w:t>
+      </w:r>
+    </w:p>
+    <w:p>
+      <w:r>
+        <w:t xml:space="preserve"> </w:t>
+      </w:r>
+      <w:r>
+        <w:t xml:space="preserve">Die Unternehmensberatung </w:t>
+      </w:r>
+      <w:r>
         <w:rPr>
-          <w:lang w:val="de-AT" w:eastAsia="de-DE"/>
+          <w:i/>
+          <w:iCs/>
         </w:rPr>
+        <w:t>Boston Consulting Group</w:t>
+      </w:r>
+      <w:r>
+        <w:t xml:space="preserve"> unterscheidet zwischen drei unterschiedlichen Modellen dieser Plattformen</w:t>
+      </w:r>
+      <w:r>
+        <w:t xml:space="preserve"> </w:t>
+      </w:r>
+      <w:r>
         <w:fldChar w:fldCharType="begin"/>
       </w:r>
       <w:r>
+        <w:instrText xml:space="preserve"> ADDIN ZOTERO_ITEM CSL_CITATION {"citationID":"kvwAoROX","properties":{"formattedCitation":"(Wallenstein und Shelat 2017, 2)","plainCitation":"(Wallenstein und Shelat 2017, 2)","noteIndex":0},"citationItems":[{"id":80,"uris":["http://zotero.org/users/6217547/items/UTZD8TPK"],"uri":["http://zotero.org/users/6217547/items/UTZD8TPK"],"itemData":{"id":80,"type":"article","publisher":"Henderson Institute","title":"Hopping Aboard the Sharing Economy","URL":"https://www. bcg. com/enin/publications/2017/strategy-accelerating-growth-consumer-products-hopping-aboard-sharingeconomy. aspx","author":[{"family":"Wallenstein","given":"Judith"},{"family":"Shelat","given":"Urvesh"}],"accessed":{"date-parts":[["2019",12,16]]},"issued":{"date-parts":[["2017"]]}},"locator":"2"}],"schema":"https://github.com/citation-style-language/schema/raw/master/csl-citation.json"} </w:instrText>
+      </w:r>
+      <w:r>
+        <w:fldChar w:fldCharType="separate"/>
+      </w:r>
+      <w:r>
+        <w:t>(Wallenstein und Shelat 2017, 2)</w:t>
+      </w:r>
+      <w:r>
+        <w:fldChar w:fldCharType="end"/>
+      </w:r>
+      <w:r>
+        <w:t>.</w:t>
+      </w:r>
+    </w:p>
+    <w:p>
+      <w:pPr>
+        <w:pStyle w:val="Listenabsatz"/>
+        <w:numPr>
+          <w:ilvl w:val="0"/>
+          <w:numId w:val="35"/>
+        </w:numPr>
         <w:rPr>
-          <w:lang w:val="de-AT" w:eastAsia="de-DE"/>
+          <w:b/>
+          <w:bCs/>
         </w:rPr>
-        <w:instrText xml:space="preserve"> ADDIN ZOTERO_ITEM CSL_CITATION {"citationID":"9SLJnHfB","properties":{"formattedCitation":"(Gruber 2004, 168)","plainCitation":"(Gruber 2004, 168)","noteIndex":0},"citationItems":[{"id":72,"uris":["http://zotero.org/users/6217547/items/QW77LFZA"],"uri":["http://zotero.org/users/6217547/items/QW77LFZA"],"itemData":{"id":72,"type":"article-journal","container-title":"Schmalenbach Business Review (sbr)","DOI":"10.1007/BF03396691","journalAbbreviation":"Schmalenbach Business Review (sbr)","page":"164-199","title":"Marketing In New Ventures: Theory And Empirical Evidence","volume":"56","author":[{"family":"Gruber","given":"Marc"}],"issued":{"date-parts":[["2004",2,1]]}},"locator":"168"}],"schema":"https://github.com/citation-style-language/schema/raw/master/csl-citation.json"} </w:instrText>
-      </w:r>
+      </w:pPr>
       <w:r>
         <w:rPr>
-          <w:lang w:val="de-AT" w:eastAsia="de-DE"/>
+          <w:b/>
+          <w:bCs/>
         </w:rPr>
-        <w:fldChar w:fldCharType="separate"/>
-      </w:r>
-      <w:r>
-        <w:t>(Gruber 2004, 168)</w:t>
-      </w:r>
+        <w:t>Dezentrale Plattformen</w:t>
+      </w:r>
+    </w:p>
+    <w:p>
+      <w:pPr>
+        <w:ind w:left="360"/>
+      </w:pPr>
+      <w:r>
+        <w:t xml:space="preserve">Hier legen die </w:t>
+      </w:r>
+      <w:r>
+        <w:t xml:space="preserve">Besitzer der Produkte </w:t>
+      </w:r>
+      <w:r>
+        <w:t>die Nut</w:t>
+      </w:r>
+      <w:r>
+        <w:t>z</w:t>
+      </w:r>
+      <w:r>
+        <w:t>ungsbedingungen</w:t>
+      </w:r>
+      <w:r>
+        <w:t xml:space="preserve"> selbst</w:t>
+      </w:r>
+      <w:r>
+        <w:t xml:space="preserve"> fest</w:t>
+      </w:r>
+      <w:r>
+        <w:t xml:space="preserve"> und bieten diese </w:t>
+      </w:r>
+      <w:r>
+        <w:t xml:space="preserve">direkt den Endkunden an. </w:t>
+      </w:r>
+      <w:r>
+        <w:t xml:space="preserve">Die Sharing-Plattform </w:t>
+      </w:r>
+      <w:r>
+        <w:t xml:space="preserve">verknüpft lediglich Angebot und Nachfrage </w:t>
+      </w:r>
+      <w:r>
+        <w:t xml:space="preserve">und ermöglicht die Transaktion </w:t>
+      </w:r>
+      <w:r>
+        <w:t>gegen eine Gebühr.</w:t>
+      </w:r>
+      <w:r>
+        <w:t xml:space="preserve"> </w:t>
+      </w:r>
+      <w:r>
+        <w:t xml:space="preserve">Für das Unternehmen sind </w:t>
+      </w:r>
+      <w:r>
+        <w:t>die Kosten für den Anfang gering</w:t>
+      </w:r>
+      <w:r>
+        <w:t xml:space="preserve">. Allerdings besteht die Herausforderung </w:t>
+      </w:r>
+      <w:r>
+        <w:t xml:space="preserve">darin, ein ausreichendes Angebot </w:t>
+      </w:r>
+      <w:r>
+        <w:t>auf der Plattform sicherzustellen, denn die Preisgestaltung und Konditionen sind in den Händen der Anbieter.</w:t>
+      </w:r>
+      <w:r>
+        <w:t xml:space="preserve"> Beispiel: AirBnB</w:t>
+      </w:r>
+    </w:p>
+    <w:p>
+      <w:pPr>
+        <w:pStyle w:val="Listenabsatz"/>
+        <w:numPr>
+          <w:ilvl w:val="0"/>
+          <w:numId w:val="35"/>
+        </w:numPr>
+      </w:pPr>
       <w:r>
         <w:rPr>
-          <w:lang w:val="de-AT" w:eastAsia="de-DE"/>
+          <w:b/>
+          <w:bCs/>
         </w:rPr>
-        <w:fldChar w:fldCharType="end"/>
-      </w:r>
+        <w:t>Zentrale Plattformen</w:t>
+      </w:r>
+    </w:p>
+    <w:p>
+      <w:pPr>
+        <w:ind w:left="360"/>
+      </w:pPr>
+      <w:r>
+        <w:t xml:space="preserve">Die Sharing-Plattform ist Eigentümerin der Ressourcen </w:t>
+      </w:r>
+      <w:r>
+        <w:t xml:space="preserve">und bestimmt auch den Preis. </w:t>
+      </w:r>
+      <w:r>
+        <w:t xml:space="preserve">Somit kann das Unternehmen einen größeren Teil </w:t>
+      </w:r>
+      <w:r>
+        <w:t>der Wertschöpfung</w:t>
+      </w:r>
+      <w:r>
+        <w:t xml:space="preserve"> für sich vereinnahmen. Ebenso hat die Plattform eine stärkere Kontrolle</w:t>
+      </w:r>
+      <w:r>
+        <w:t xml:space="preserve"> über die gesamte Wertschöpfungskette hinweg</w:t>
+      </w:r>
+      <w:r>
+        <w:t xml:space="preserve">, das </w:t>
+      </w:r>
+      <w:r>
+        <w:t>heißt</w:t>
+      </w:r>
+      <w:r>
+        <w:t xml:space="preserve"> Angebot, Standardisierung und Qualität</w:t>
+      </w:r>
+      <w:r>
+        <w:t>.</w:t>
+      </w:r>
+      <w:r>
+        <w:t xml:space="preserve"> Im Vergleich zu dezentralen Plattformen </w:t>
+      </w:r>
+      <w:r>
+        <w:t xml:space="preserve">sind die Kapitelkosten beträchtlich höher </w:t>
+      </w:r>
+      <w:r>
+        <w:t xml:space="preserve">und auch das Up-Scaling sowie der Eintritt in neue Märkte ist deutlich kostspieliger. </w:t>
+      </w:r>
+      <w:r>
+        <w:t>Beispiel: Zipcar</w:t>
+      </w:r>
+    </w:p>
+    <w:p>
+      <w:pPr>
+        <w:pStyle w:val="Listenabsatz"/>
+        <w:numPr>
+          <w:ilvl w:val="0"/>
+          <w:numId w:val="35"/>
+        </w:numPr>
+      </w:pPr>
       <w:r>
         <w:rPr>
-          <w:lang w:val="de-AT" w:eastAsia="de-DE"/>
+          <w:b/>
+          <w:bCs/>
         </w:rPr>
-        <w:t>.</w:t>
-      </w:r>
-      <w:r>
-        <w:rPr>
-          <w:lang w:val="de-AT" w:eastAsia="de-DE"/>
-        </w:rPr>
-        <w:t xml:space="preserve"> Ebenso wenig können sich Geschäftspartner und Verbraucher den Erfolgsaussichten des Business Models gewiss sein.</w:t>
-      </w:r>
-      <w:bookmarkStart w:id="3" w:name="_GoBack"/>
+        <w:lastRenderedPageBreak/>
+        <w:t>Hybride Modelle</w:t>
+      </w:r>
+    </w:p>
+    <w:p>
+      <w:pPr>
+        <w:ind w:left="360"/>
+      </w:pPr>
+      <w:r>
+        <w:t xml:space="preserve">Hier bieten die Besitzer </w:t>
+      </w:r>
+      <w:r>
+        <w:t>der Produkte eine Dienstleistung an</w:t>
+      </w:r>
+      <w:r>
+        <w:t xml:space="preserve">, deren Preise und Nutzungsbedingungen von der Plattform festgelegt werden. </w:t>
+      </w:r>
+      <w:r>
+        <w:t xml:space="preserve">Die Eigentümerschaft </w:t>
+      </w:r>
+      <w:r>
+        <w:t xml:space="preserve">der Ressourcen und Risiken des Geschäftsmodell sind </w:t>
+      </w:r>
+      <w:r>
+        <w:t>verteilt. Demgegenüber steh</w:t>
+      </w:r>
+      <w:r>
+        <w:t>en zentralisiert</w:t>
+      </w:r>
+      <w:r>
+        <w:t>e</w:t>
+      </w:r>
+      <w:r>
+        <w:t xml:space="preserve"> Preisgestaltung </w:t>
+      </w:r>
+      <w:r>
+        <w:t>und Servicestandard.</w:t>
+      </w:r>
+      <w:r>
+        <w:t xml:space="preserve"> Auch in diesem Modell sind die Kapitalkosten für die Sharing-Plattform anfänglich gering. </w:t>
+      </w:r>
+      <w:r>
+        <w:t>Zugleich muss sie das Angebot aktiv managen, da sie hierüber keine direkte Kontrolle</w:t>
+      </w:r>
+      <w:r>
+        <w:t xml:space="preserve"> genießt. </w:t>
+      </w:r>
+      <w:r>
+        <w:t>Beispiel: Uber</w:t>
+      </w:r>
+    </w:p>
+    <w:p/>
+    <w:p/>
+    <w:p>
+      <w:r>
+        <w:t>An den Geschäftsmodellen der dezentralen Plattformen und</w:t>
+      </w:r>
+      <w:r>
+        <w:t xml:space="preserve"> jener der hybriden Modelle wird ersichtlich, dass die Sharing Economy neue Ansätze des Marketings verlangt. </w:t>
+      </w:r>
+      <w:r>
+        <w:t xml:space="preserve">Parallel zum Absatz </w:t>
+      </w:r>
+      <w:r>
+        <w:t>steht für die Unternehmen auch die Herausforderung ein ausreichendes Angebot</w:t>
+      </w:r>
+      <w:r>
+        <w:t xml:space="preserve"> für ihre Kunden zu jedem Zeitpunkt zu garantieren. </w:t>
+      </w:r>
+      <w:r>
+        <w:t>Neben den Endkunden, werden nunmehr auch die Prosumenten zu Adressaten von Marketing.</w:t>
+      </w:r>
+    </w:p>
+    <w:p>
+      <w:pPr>
+        <w:pStyle w:val="Listenabsatz"/>
+        <w:ind w:left="1428"/>
+      </w:pPr>
+    </w:p>
+    <w:p/>
+    <w:p>
+      <w:pPr>
+        <w:pStyle w:val="berschrift1"/>
+      </w:pPr>
+      <w:bookmarkStart w:id="3" w:name="_Toc28621374"/>
+      <w:r>
+        <w:t>M</w:t>
+      </w:r>
+      <w:r>
+        <w:t>arketing</w:t>
+      </w:r>
+      <w:r>
+        <w:t xml:space="preserve"> in der Sharing Economy</w:t>
+      </w:r>
       <w:bookmarkEnd w:id="3"/>
     </w:p>
     <w:p>
       <w:pPr>
+        <w:pStyle w:val="berschrift2"/>
+      </w:pPr>
+      <w:r>
+        <w:t>Anforderungen neuer Unternehmen</w:t>
+      </w:r>
+    </w:p>
+    <w:p>
+      <w:pPr>
         <w:rPr>
-          <w:lang w:val="de-AT" w:eastAsia="de-DE"/>
+          <w:lang w:eastAsia="de-DE"/>
+        </w:rPr>
+      </w:pPr>
+      <w:r>
+        <w:rPr>
+          <w:lang w:eastAsia="de-DE"/>
+        </w:rPr>
+        <w:t xml:space="preserve">Wie im vorherigen Kapitel beschrieben unterscheidet sich die Sharing Economy in ihrer Unternehmenslandschaft und ihren Geschäftsmodellen deutlich von traditionellen Märkten. Der Anteil neuer und </w:t>
+      </w:r>
+      <w:r>
+        <w:rPr>
+          <w:lang w:eastAsia="de-DE"/>
+        </w:rPr>
+        <w:t>dementsprechend zumeist noch</w:t>
+      </w:r>
+      <w:r>
+        <w:rPr>
+          <w:lang w:eastAsia="de-DE"/>
+        </w:rPr>
+        <w:t xml:space="preserve"> kleiner Unternehmen ist signifikant höher. Als </w:t>
+      </w:r>
+      <w:r>
+        <w:rPr>
+          <w:lang w:eastAsia="de-DE"/>
+        </w:rPr>
+        <w:t>Neuankömmlinge</w:t>
+      </w:r>
+      <w:r>
+        <w:rPr>
+          <w:lang w:eastAsia="de-DE"/>
+        </w:rPr>
+        <w:t xml:space="preserve"> auf dem Markt sind diese Firmen mit besonderen Herausforderungen konfrontiert</w:t>
+      </w:r>
+      <w:r>
+        <w:rPr>
+          <w:lang w:eastAsia="de-DE"/>
+        </w:rPr>
+        <w:t xml:space="preserve">, denen sich auch </w:t>
+      </w:r>
+      <w:r>
+        <w:rPr>
+          <w:lang w:eastAsia="de-DE"/>
+        </w:rPr>
+        <w:t>ihre</w:t>
+      </w:r>
+      <w:r>
+        <w:rPr>
+          <w:lang w:eastAsia="de-DE"/>
+        </w:rPr>
+        <w:t xml:space="preserve"> Marketing</w:t>
+      </w:r>
+      <w:r>
+        <w:rPr>
+          <w:lang w:eastAsia="de-DE"/>
+        </w:rPr>
+        <w:t xml:space="preserve">strategie </w:t>
+      </w:r>
+      <w:r>
+        <w:rPr>
+          <w:lang w:eastAsia="de-DE"/>
+        </w:rPr>
+        <w:t xml:space="preserve">stellen muss. </w:t>
+      </w:r>
+    </w:p>
+    <w:p>
+      <w:pPr>
+        <w:rPr>
+          <w:lang w:eastAsia="de-DE"/>
+        </w:rPr>
+      </w:pPr>
+      <w:r>
+        <w:rPr>
+          <w:lang w:eastAsia="de-DE"/>
+        </w:rPr>
+        <w:t>An erster Stelle</w:t>
+      </w:r>
+      <w:r>
+        <w:rPr>
+          <w:lang w:eastAsia="de-DE"/>
+        </w:rPr>
+        <w:t xml:space="preserve"> gilt es</w:t>
+      </w:r>
+      <w:r>
+        <w:rPr>
+          <w:lang w:eastAsia="de-DE"/>
+        </w:rPr>
+        <w:t>,</w:t>
+      </w:r>
+      <w:r>
+        <w:rPr>
+          <w:lang w:eastAsia="de-DE"/>
+        </w:rPr>
+        <w:t xml:space="preserve"> dank Marketing die Unbekanntheit des Unternehmens bei </w:t>
+      </w:r>
+      <w:r>
+        <w:rPr>
+          <w:lang w:eastAsia="de-DE"/>
+        </w:rPr>
+        <w:t>potenziellen</w:t>
+      </w:r>
+      <w:r>
+        <w:rPr>
+          <w:lang w:eastAsia="de-DE"/>
+        </w:rPr>
+        <w:t xml:space="preserve"> Kunden, seinen Zulieferern und möglichen Partnerunternehmen zu überwinden. Anders formuliert muss Marketing Tauschbeziehungen aufzubauen in einem Umfeld, in welchem die Firma aufgrund ihrer Neuheit bei anderen Akteuren noch kein Vertrauen genießt, das auf Erfahrungswerten basiert</w:t>
+      </w:r>
+      <w:r>
+        <w:rPr>
+          <w:lang w:eastAsia="de-DE"/>
+        </w:rPr>
+        <w:t xml:space="preserve"> </w:t>
+      </w:r>
+      <w:r>
+        <w:rPr>
+          <w:lang w:eastAsia="de-DE"/>
+        </w:rPr>
+        <w:fldChar w:fldCharType="begin"/>
+      </w:r>
+      <w:r>
+        <w:rPr>
+          <w:lang w:eastAsia="de-DE"/>
+        </w:rPr>
+        <w:instrText xml:space="preserve"> ADDIN ZOTERO_ITEM CSL_CITATION {"citationID":"9SLJnHfB","properties":{"formattedCitation":"(Gruber 2004, 168)","plainCitation":"(Gruber 2004, 168)","noteIndex":0},"citationItems":[{"id":72,"uris":["http://zotero.org/users/6217547/items/QW77LFZA"],"uri":["http://zotero.org/users/6217547/items/QW77LFZA"],"itemData":{"id":72,"type":"article-journal","container-title":"Schmalenbach Business Review (sbr)","DOI":"10.1007/BF03396691","journalAbbreviation":"Schmalenbach Business Review (sbr)","page":"164-199","title":"Marketing In New Ventures: Theory And Empirical Evidence","volume":"56","author":[{"family":"Gruber","given":"Marc"}],"issued":{"date-parts":[["2004",2,1]]}},"locator":"168"}],"schema":"https://github.com/citation-style-language/schema/raw/master/csl-citation.json"} </w:instrText>
+      </w:r>
+      <w:r>
+        <w:rPr>
+          <w:lang w:eastAsia="de-DE"/>
+        </w:rPr>
+        <w:fldChar w:fldCharType="separate"/>
+      </w:r>
+      <w:r>
+        <w:t>(Gruber 2004, 168)</w:t>
+      </w:r>
+      <w:r>
+        <w:rPr>
+          <w:lang w:eastAsia="de-DE"/>
+        </w:rPr>
+        <w:fldChar w:fldCharType="end"/>
+      </w:r>
+      <w:r>
+        <w:rPr>
+          <w:lang w:eastAsia="de-DE"/>
+        </w:rPr>
+        <w:t>.</w:t>
+      </w:r>
+      <w:r>
+        <w:rPr>
+          <w:lang w:eastAsia="de-DE"/>
+        </w:rPr>
+        <w:t xml:space="preserve"> Ebenso wenig können sich Geschäftspartner und Verbraucher den Erfolgsaussichten des Business Models gewiss sein.</w:t>
+      </w:r>
+    </w:p>
+    <w:p>
+      <w:pPr>
+        <w:rPr>
+          <w:lang w:eastAsia="de-DE"/>
         </w:rPr>
       </w:pPr>
     </w:p>
     <w:p/>
     <w:p>
       <w:r>
-        <w:t>Während sich Marketing herkömmlich an die Kunden von War</w:t>
-      </w:r>
-      <w:r>
-        <w:t xml:space="preserve">en und Dienstleistungen richtet, seien dies Endverbraucher oder Geschäftspartner im B2B-Bereich, </w:t>
+        <w:t xml:space="preserve">Während sich Marketing herkömmlich an die Kunden von Waren und Dienstleistungen richtet, seien dies Endverbraucher oder Geschäftspartner im B2B-Bereich, </w:t>
       </w:r>
       <w:r>
         <w:t>können Verbraucher in der Sharing Economy eine doppelte Rolle einnehmen.</w:t>
@@ -1640,16 +2778,7 @@
       </w:pPr>
       <w:bookmarkStart w:id="4" w:name="_Toc28621375"/>
       <w:r>
-        <w:t xml:space="preserve">Ubers </w:t>
-      </w:r>
-      <w:r>
-        <w:t>Position</w:t>
-      </w:r>
-      <w:r>
-        <w:t xml:space="preserve"> und seine P</w:t>
-      </w:r>
-      <w:r>
-        <w:t>osition auf dem Taxi-Markt</w:t>
+        <w:t>Ubers Position auf dem Taxi-Markt</w:t>
       </w:r>
       <w:bookmarkEnd w:id="4"/>
     </w:p>
@@ -1660,16 +2789,19 @@
       <w:pPr>
         <w:pStyle w:val="berschrift1"/>
       </w:pPr>
-      <w:proofErr w:type="spellStart"/>
-      <w:r>
-        <w:t>Quellenverzeichniss</w:t>
-      </w:r>
-      <w:proofErr w:type="spellEnd"/>
+      <w:r>
+        <w:t>Quellenverzeichnis</w:t>
+      </w:r>
     </w:p>
     <w:p/>
     <w:p>
       <w:pPr>
         <w:pStyle w:val="Literaturverzeichnis"/>
+        <w:rPr>
+          <w:rFonts w:cs="Times New Roman"/>
+          <w:szCs w:val="24"/>
+          <w:lang w:val="en-US"/>
+        </w:rPr>
       </w:pPr>
       <w:r>
         <w:fldChar w:fldCharType="begin"/>
@@ -1678,1409 +2810,228 @@
         <w:rPr>
           <w:lang w:val="en-US"/>
         </w:rPr>
-        <w:instrText xml:space="preserve"> ADDIN ZOTERO_BIBL {"uncited":[],"omitted":[],"custom":[]} CSL_BIBLIOGRAPHY </w:instrText>
+        <w:instrText xml:space="preserve"> ADDIN ZOTERO_BIBL {"uncited":[["http://zotero.org/users/6217547/items/7PGSWZ8E"],["http://zotero.org/users/6217547/items/K7CYVRW8"]],"omitted":[],"custom":[]} CSL_BIBLIOGRAPHY </w:instrText>
       </w:r>
       <w:r>
         <w:fldChar w:fldCharType="separate"/>
       </w:r>
       <w:r>
+        <w:rPr>
+          <w:rFonts w:cs="Times New Roman"/>
+          <w:szCs w:val="24"/>
+          <w:lang w:val="en-US"/>
+        </w:rPr>
+        <w:t xml:space="preserve">Bardhi, Fleura, und Giana M. Eckhardt. 2012. „Access-Based Consumption: The Case of Car Sharing“. </w:t>
+      </w:r>
+      <w:r>
+        <w:rPr>
+          <w:rFonts w:cs="Times New Roman"/>
+          <w:i/>
+          <w:iCs/>
+          <w:szCs w:val="24"/>
+          <w:lang w:val="en-US"/>
+        </w:rPr>
+        <w:t>Journal of Consumer Research</w:t>
+      </w:r>
+      <w:r>
+        <w:rPr>
+          <w:rFonts w:cs="Times New Roman"/>
+          <w:szCs w:val="24"/>
+          <w:lang w:val="en-US"/>
+        </w:rPr>
+        <w:t xml:space="preserve"> 39(4): 881–898.</w:t>
+      </w:r>
+    </w:p>
+    <w:p>
+      <w:pPr>
+        <w:pStyle w:val="Literaturverzeichnis"/>
+        <w:rPr>
+          <w:rFonts w:cs="Times New Roman"/>
+          <w:szCs w:val="24"/>
+          <w:lang w:val="en-US"/>
+        </w:rPr>
+      </w:pPr>
+      <w:r>
+        <w:rPr>
+          <w:rFonts w:cs="Times New Roman"/>
+          <w:szCs w:val="24"/>
+          <w:lang w:val="en-US"/>
+        </w:rPr>
+        <w:t xml:space="preserve">Dellaert, Benedict G. C. 2019. „The consumer production journey: marketing to consumers as co-producers in the sharing economy“. </w:t>
+      </w:r>
+      <w:r>
+        <w:rPr>
+          <w:rFonts w:cs="Times New Roman"/>
+          <w:i/>
+          <w:iCs/>
+          <w:szCs w:val="24"/>
+          <w:lang w:val="en-US"/>
+        </w:rPr>
+        <w:t>Journal of the Academy of Marketing Science</w:t>
+      </w:r>
+      <w:r>
+        <w:rPr>
+          <w:rFonts w:cs="Times New Roman"/>
+          <w:szCs w:val="24"/>
+          <w:lang w:val="en-US"/>
+        </w:rPr>
+        <w:t xml:space="preserve"> 47(2): 238–54.</w:t>
+      </w:r>
+    </w:p>
+    <w:p>
+      <w:pPr>
+        <w:pStyle w:val="Literaturverzeichnis"/>
+        <w:rPr>
+          <w:rFonts w:cs="Times New Roman"/>
+          <w:szCs w:val="24"/>
+          <w:lang w:val="en-US"/>
+        </w:rPr>
+      </w:pPr>
+      <w:r>
+        <w:rPr>
+          <w:rFonts w:cs="Times New Roman"/>
+          <w:szCs w:val="24"/>
+          <w:lang w:val="en-US"/>
+        </w:rPr>
+        <w:t xml:space="preserve">Eckhardt, Giana M. u. a. 2019. „Marketing in the Sharing Economy“. </w:t>
+      </w:r>
+      <w:r>
+        <w:rPr>
+          <w:rFonts w:cs="Times New Roman"/>
+          <w:i/>
+          <w:iCs/>
+          <w:szCs w:val="24"/>
+          <w:lang w:val="en-US"/>
+        </w:rPr>
+        <w:t>Journal of Marketing</w:t>
+      </w:r>
+      <w:r>
+        <w:rPr>
+          <w:rFonts w:cs="Times New Roman"/>
+          <w:szCs w:val="24"/>
+          <w:lang w:val="en-US"/>
+        </w:rPr>
+        <w:t xml:space="preserve"> 83(5): 5–27.</w:t>
+      </w:r>
+    </w:p>
+    <w:p>
+      <w:pPr>
+        <w:pStyle w:val="Literaturverzeichnis"/>
+        <w:rPr>
+          <w:rFonts w:cs="Times New Roman"/>
+          <w:szCs w:val="24"/>
+        </w:rPr>
+      </w:pPr>
+      <w:r>
+        <w:rPr>
+          <w:rFonts w:cs="Times New Roman"/>
+          <w:szCs w:val="24"/>
+          <w:lang w:val="en-US"/>
+        </w:rPr>
+        <w:t xml:space="preserve">Gruber, Marc. 2004. „Marketing In New Ventures: Theory And Empirical Evidence“. </w:t>
+      </w:r>
+      <w:r>
+        <w:rPr>
+          <w:rFonts w:cs="Times New Roman"/>
+          <w:i/>
+          <w:iCs/>
+          <w:szCs w:val="24"/>
+        </w:rPr>
+        <w:t>Schmalenbach Business Review (sbr)</w:t>
+      </w:r>
+      <w:r>
+        <w:rPr>
+          <w:rFonts w:cs="Times New Roman"/>
+          <w:szCs w:val="24"/>
+        </w:rPr>
+        <w:t xml:space="preserve"> 56: 164–99.</w:t>
+      </w:r>
+    </w:p>
+    <w:p>
+      <w:pPr>
+        <w:pStyle w:val="Literaturverzeichnis"/>
+        <w:rPr>
+          <w:rFonts w:cs="Times New Roman"/>
+          <w:szCs w:val="24"/>
+          <w:lang w:val="en-US"/>
+        </w:rPr>
+      </w:pPr>
+      <w:r>
+        <w:rPr>
+          <w:rFonts w:cs="Times New Roman"/>
+          <w:szCs w:val="24"/>
+        </w:rPr>
+        <w:t xml:space="preserve">Hamari, Juho, Mimmi Sjöklint, und Antti Ukkonen. </w:t>
+      </w:r>
+      <w:r>
+        <w:rPr>
+          <w:rFonts w:cs="Times New Roman"/>
+          <w:szCs w:val="24"/>
+          <w:lang w:val="en-US"/>
+        </w:rPr>
+        <w:t xml:space="preserve">2016. „The sharing economy: Why people participate in collaborative consumption“. </w:t>
+      </w:r>
+      <w:r>
+        <w:rPr>
+          <w:rFonts w:cs="Times New Roman"/>
+          <w:i/>
+          <w:iCs/>
+          <w:szCs w:val="24"/>
+          <w:lang w:val="en-US"/>
+        </w:rPr>
+        <w:t>Journal of the Association for Information Science and Technology</w:t>
+      </w:r>
+      <w:r>
+        <w:rPr>
+          <w:rFonts w:cs="Times New Roman"/>
+          <w:szCs w:val="24"/>
+          <w:lang w:val="en-US"/>
+        </w:rPr>
+        <w:t xml:space="preserve"> 67(9): 2047–59.</w:t>
+      </w:r>
+    </w:p>
+    <w:p>
+      <w:pPr>
+        <w:pStyle w:val="Literaturverzeichnis"/>
+        <w:rPr>
+          <w:rFonts w:cs="Times New Roman"/>
+          <w:szCs w:val="24"/>
+        </w:rPr>
+      </w:pPr>
+      <w:r>
+        <w:rPr>
+          <w:rFonts w:cs="Times New Roman"/>
+          <w:szCs w:val="24"/>
+          <w:lang w:val="en-US"/>
+        </w:rPr>
+        <w:t xml:space="preserve">Wallenstein, Judith, und Urvesh Shelat. 2017. „Hopping Aboard the Sharing Economy“. https://www. bcg. com/enin/publications/2017/strategy-accelerating-growth-consumer-products-hopping-aboard-sharingeconomy. aspx (16. </w:t>
+      </w:r>
+      <w:r>
+        <w:rPr>
+          <w:rFonts w:cs="Times New Roman"/>
+          <w:szCs w:val="24"/>
+        </w:rPr>
+        <w:t>Dezember 2019).</w:t>
+      </w:r>
+    </w:p>
+    <w:p>
+      <w:pPr>
         <w:rPr>
           <w:lang w:val="en-US"/>
         </w:rPr>
-        <w:t xml:space="preserve">Gruber, Marc. 2004. „Marketing In New Ventures: Theory And Empirical </w:t>
-      </w:r>
-      <w:proofErr w:type="gramStart"/>
-      <w:r>
+      </w:pPr>
+      <w:r>
+        <w:fldChar w:fldCharType="end"/>
+      </w:r>
+    </w:p>
+    <w:p>
+      <w:pPr>
         <w:rPr>
           <w:lang w:val="en-US"/>
         </w:rPr>
-        <w:t>Evidence“</w:t>
-      </w:r>
-      <w:proofErr w:type="gramEnd"/>
-      <w:r>
-        <w:rPr>
-          <w:lang w:val="en-US"/>
-        </w:rPr>
-        <w:t xml:space="preserve">. </w:t>
-      </w:r>
-      <w:r>
-        <w:rPr>
-          <w:i/>
-          <w:iCs/>
-        </w:rPr>
-        <w:t>Schmalenbach Business Review (</w:t>
-      </w:r>
-      <w:proofErr w:type="spellStart"/>
-      <w:r>
-        <w:rPr>
-          <w:i/>
-          <w:iCs/>
-        </w:rPr>
-        <w:t>sbr</w:t>
-      </w:r>
-      <w:proofErr w:type="spellEnd"/>
-      <w:r>
-        <w:rPr>
-          <w:i/>
-          <w:iCs/>
-        </w:rPr>
-        <w:t>)</w:t>
-      </w:r>
-      <w:r>
-        <w:t xml:space="preserve"> 56: 164–99.</w:t>
-      </w:r>
-    </w:p>
-    <w:p>
-      <w:r>
-        <w:fldChar w:fldCharType="end"/>
-      </w:r>
+      </w:pPr>
     </w:p>
     <w:p/>
-    <w:p>
-      <w:pPr>
-        <w:spacing w:line="240" w:lineRule="auto"/>
-        <w:ind w:hanging="480"/>
-        <w:jc w:val="left"/>
-        <w:rPr>
-          <w:rFonts w:ascii="Times New Roman" w:hAnsi="Times New Roman"/>
-          <w:lang w:val="en-US"/>
-        </w:rPr>
-      </w:pPr>
-      <w:proofErr w:type="spellStart"/>
-      <w:r>
-        <w:rPr>
-          <w:lang w:val="en-US"/>
-        </w:rPr>
-        <w:t>Achrol</w:t>
-      </w:r>
-      <w:proofErr w:type="spellEnd"/>
-      <w:r>
-        <w:rPr>
-          <w:lang w:val="en-US"/>
-        </w:rPr>
-        <w:t xml:space="preserve">, Ravi S. 1997. “Changes in the Theory of Interorganizational Relations in Marketing: Toward a Network Paradigm.” </w:t>
-      </w:r>
-      <w:r>
-        <w:rPr>
-          <w:i/>
-          <w:iCs/>
-          <w:lang w:val="en-US"/>
-        </w:rPr>
-        <w:t>Journal of the Academy of Marketing Science</w:t>
-      </w:r>
-      <w:r>
-        <w:rPr>
-          <w:lang w:val="en-US"/>
-        </w:rPr>
-        <w:t xml:space="preserve"> 25(1): 56.</w:t>
-      </w:r>
-    </w:p>
-    <w:p>
-      <w:pPr>
-        <w:ind w:hanging="480"/>
-        <w:rPr>
-          <w:lang w:val="en-US"/>
-        </w:rPr>
-      </w:pPr>
-      <w:r>
-        <w:rPr>
-          <w:lang w:val="en-US"/>
-        </w:rPr>
-        <w:t xml:space="preserve">American </w:t>
-      </w:r>
-      <w:proofErr w:type="spellStart"/>
-      <w:r>
-        <w:rPr>
-          <w:lang w:val="en-US"/>
-        </w:rPr>
-        <w:t>Marketin</w:t>
-      </w:r>
-      <w:proofErr w:type="spellEnd"/>
-      <w:r>
-        <w:rPr>
-          <w:lang w:val="en-US"/>
-        </w:rPr>
-        <w:t xml:space="preserve"> Association. 2019. “Definitions of Marketing.” </w:t>
-      </w:r>
-      <w:r>
-        <w:rPr>
-          <w:i/>
-          <w:iCs/>
-          <w:lang w:val="en-US"/>
-        </w:rPr>
-        <w:t>Definitions of Marketing</w:t>
-      </w:r>
-      <w:r>
-        <w:rPr>
-          <w:lang w:val="en-US"/>
-        </w:rPr>
-        <w:t xml:space="preserve">. </w:t>
-      </w:r>
-      <w:hyperlink r:id="rId8" w:history="1">
-        <w:r>
-          <w:rPr>
-            <w:rStyle w:val="Hyperlink"/>
-            <w:lang w:val="en-US"/>
-          </w:rPr>
-          <w:t>https://www.ama.org/the-definition-of-marketing-what-is-marketing/</w:t>
-        </w:r>
-      </w:hyperlink>
-      <w:r>
-        <w:rPr>
-          <w:lang w:val="en-US"/>
-        </w:rPr>
-        <w:t xml:space="preserve"> (December 11, 2019).</w:t>
-      </w:r>
-    </w:p>
-    <w:p>
-      <w:pPr>
-        <w:ind w:hanging="480"/>
-        <w:rPr>
-          <w:lang w:val="en-US"/>
-        </w:rPr>
-      </w:pPr>
-      <w:r>
-        <w:rPr>
-          <w:lang w:val="en-US"/>
-        </w:rPr>
-        <w:t xml:space="preserve">Angrist, Joshua D, Sydnee Caldwell, and Jonathan V Hall. 2017. “Uber vs. Taxi: A Driver’s Eye View.” </w:t>
-      </w:r>
-      <w:r>
-        <w:rPr>
-          <w:i/>
-          <w:iCs/>
-          <w:lang w:val="en-US"/>
-        </w:rPr>
-        <w:t>National Bureau of Economic Research Working Paper Series</w:t>
-      </w:r>
-      <w:r>
-        <w:rPr>
-          <w:lang w:val="en-US"/>
-        </w:rPr>
-        <w:t xml:space="preserve"> No. 23891. </w:t>
-      </w:r>
-      <w:hyperlink r:id="rId9" w:history="1">
-        <w:r>
-          <w:rPr>
-            <w:rStyle w:val="Hyperlink"/>
-            <w:lang w:val="en-US"/>
-          </w:rPr>
-          <w:t>http://www.nber.org/papers/w23891</w:t>
-        </w:r>
-      </w:hyperlink>
-      <w:r>
-        <w:rPr>
-          <w:lang w:val="en-US"/>
-        </w:rPr>
-        <w:t>.</w:t>
-      </w:r>
-    </w:p>
-    <w:p>
-      <w:pPr>
-        <w:ind w:hanging="480"/>
-        <w:rPr>
-          <w:lang w:val="en-US"/>
-        </w:rPr>
-      </w:pPr>
-      <w:proofErr w:type="spellStart"/>
-      <w:r>
-        <w:rPr>
-          <w:lang w:val="en-US"/>
-        </w:rPr>
-        <w:t>Bardhi</w:t>
-      </w:r>
-      <w:proofErr w:type="spellEnd"/>
-      <w:r>
-        <w:rPr>
-          <w:lang w:val="en-US"/>
-        </w:rPr>
-        <w:t xml:space="preserve">, </w:t>
-      </w:r>
-      <w:proofErr w:type="spellStart"/>
-      <w:r>
-        <w:rPr>
-          <w:lang w:val="en-US"/>
-        </w:rPr>
-        <w:t>Fleura</w:t>
-      </w:r>
-      <w:proofErr w:type="spellEnd"/>
-      <w:r>
-        <w:rPr>
-          <w:lang w:val="en-US"/>
-        </w:rPr>
-        <w:t xml:space="preserve">, and Giana M. Eckhardt. 2012. “Access-Based Consumption: The Case of Car Sharing.” </w:t>
-      </w:r>
-      <w:r>
-        <w:rPr>
-          <w:i/>
-          <w:iCs/>
-          <w:lang w:val="en-US"/>
-        </w:rPr>
-        <w:t>Journal of Consumer Research</w:t>
-      </w:r>
-      <w:r>
-        <w:rPr>
-          <w:lang w:val="en-US"/>
-        </w:rPr>
-        <w:t xml:space="preserve"> 39(4): 881–898.</w:t>
-      </w:r>
-    </w:p>
-    <w:p>
-      <w:pPr>
-        <w:ind w:hanging="480"/>
-        <w:rPr>
-          <w:lang w:val="en-US"/>
-        </w:rPr>
-      </w:pPr>
-      <w:r>
-        <w:rPr>
-          <w:lang w:val="en-US"/>
-        </w:rPr>
-        <w:t xml:space="preserve">Baron, David P. 2018. “Disruptive Entrepreneurship and </w:t>
-      </w:r>
-      <w:proofErr w:type="gramStart"/>
-      <w:r>
-        <w:rPr>
-          <w:lang w:val="en-US"/>
-        </w:rPr>
-        <w:t>Dual Purpose</w:t>
-      </w:r>
-      <w:proofErr w:type="gramEnd"/>
-      <w:r>
-        <w:rPr>
-          <w:lang w:val="en-US"/>
-        </w:rPr>
-        <w:t xml:space="preserve"> Strategies: The Case of Uber.” </w:t>
-      </w:r>
-      <w:r>
-        <w:rPr>
-          <w:i/>
-          <w:iCs/>
-          <w:lang w:val="en-US"/>
-        </w:rPr>
-        <w:t>Strategy Science</w:t>
-      </w:r>
-      <w:r>
-        <w:rPr>
-          <w:lang w:val="en-US"/>
-        </w:rPr>
-        <w:t xml:space="preserve"> 3(2): 439–62.</w:t>
-      </w:r>
-    </w:p>
-    <w:p>
-      <w:pPr>
-        <w:ind w:hanging="480"/>
-        <w:rPr>
-          <w:lang w:val="en-US"/>
-        </w:rPr>
-      </w:pPr>
-      <w:r>
-        <w:rPr>
-          <w:lang w:val="en-US"/>
-        </w:rPr>
-        <w:t xml:space="preserve">Becker, Gary S. 1965. “A Theory of the Allocation of Time.” </w:t>
-      </w:r>
-      <w:r>
-        <w:rPr>
-          <w:i/>
-          <w:iCs/>
-          <w:lang w:val="en-US"/>
-        </w:rPr>
-        <w:t>The Economic Journal</w:t>
-      </w:r>
-      <w:r>
-        <w:rPr>
-          <w:lang w:val="en-US"/>
-        </w:rPr>
-        <w:t xml:space="preserve"> 75(299): 493–517.</w:t>
-      </w:r>
-    </w:p>
-    <w:p>
-      <w:pPr>
-        <w:ind w:hanging="480"/>
-        <w:rPr>
-          <w:lang w:val="en-US"/>
-        </w:rPr>
-      </w:pPr>
-      <w:r>
-        <w:rPr>
-          <w:lang w:val="en-US"/>
-        </w:rPr>
-        <w:t xml:space="preserve">Berger, Thor, </w:t>
-      </w:r>
-      <w:proofErr w:type="spellStart"/>
-      <w:r>
-        <w:rPr>
-          <w:lang w:val="en-US"/>
-        </w:rPr>
-        <w:t>Chinchih</w:t>
-      </w:r>
-      <w:proofErr w:type="spellEnd"/>
-      <w:r>
-        <w:rPr>
-          <w:lang w:val="en-US"/>
-        </w:rPr>
-        <w:t xml:space="preserve"> Chen, and Carl </w:t>
-      </w:r>
-      <w:proofErr w:type="spellStart"/>
-      <w:r>
-        <w:rPr>
-          <w:lang w:val="en-US"/>
-        </w:rPr>
-        <w:t>Benedikt</w:t>
-      </w:r>
-      <w:proofErr w:type="spellEnd"/>
-      <w:r>
-        <w:rPr>
-          <w:lang w:val="en-US"/>
-        </w:rPr>
-        <w:t xml:space="preserve"> Frey. 2018. “Drivers of Disruption? Estimating the Uber Effect.” </w:t>
-      </w:r>
-      <w:r>
-        <w:rPr>
-          <w:i/>
-          <w:iCs/>
-          <w:lang w:val="en-US"/>
-        </w:rPr>
-        <w:t>European Economic Review</w:t>
-      </w:r>
-      <w:r>
-        <w:rPr>
-          <w:lang w:val="en-US"/>
-        </w:rPr>
-        <w:t xml:space="preserve"> 110: 197–210.</w:t>
-      </w:r>
-    </w:p>
-    <w:p>
-      <w:pPr>
-        <w:ind w:hanging="480"/>
-        <w:rPr>
-          <w:lang w:val="en-US"/>
-        </w:rPr>
-      </w:pPr>
-      <w:r>
-        <w:rPr>
-          <w:lang w:val="en-US"/>
-        </w:rPr>
-        <w:t xml:space="preserve">Brodie, Roderick J., Ana </w:t>
-      </w:r>
-      <w:proofErr w:type="spellStart"/>
-      <w:r>
-        <w:rPr>
-          <w:lang w:val="en-US"/>
-        </w:rPr>
-        <w:t>Ilic</w:t>
-      </w:r>
-      <w:proofErr w:type="spellEnd"/>
-      <w:r>
-        <w:rPr>
-          <w:lang w:val="en-US"/>
-        </w:rPr>
-        <w:t xml:space="preserve">, Biljana </w:t>
-      </w:r>
-      <w:proofErr w:type="spellStart"/>
-      <w:r>
-        <w:rPr>
-          <w:lang w:val="en-US"/>
-        </w:rPr>
-        <w:t>Juric</w:t>
-      </w:r>
-      <w:proofErr w:type="spellEnd"/>
-      <w:r>
-        <w:rPr>
-          <w:lang w:val="en-US"/>
-        </w:rPr>
-        <w:t xml:space="preserve">, and Linda </w:t>
-      </w:r>
-      <w:proofErr w:type="spellStart"/>
-      <w:r>
-        <w:rPr>
-          <w:lang w:val="en-US"/>
-        </w:rPr>
-        <w:t>Hollebeek</w:t>
-      </w:r>
-      <w:proofErr w:type="spellEnd"/>
-      <w:r>
-        <w:rPr>
-          <w:lang w:val="en-US"/>
-        </w:rPr>
-        <w:t xml:space="preserve">. 2013. “Consumer Engagement in a Virtual Brand Community: An Exploratory Analysis.” </w:t>
-      </w:r>
-      <w:r>
-        <w:rPr>
-          <w:i/>
-          <w:iCs/>
-          <w:lang w:val="en-US"/>
-        </w:rPr>
-        <w:t>Journal of Business Research</w:t>
-      </w:r>
-      <w:r>
-        <w:rPr>
-          <w:lang w:val="en-US"/>
-        </w:rPr>
-        <w:t xml:space="preserve"> 66(1): 105–14.</w:t>
-      </w:r>
-    </w:p>
-    <w:p>
-      <w:pPr>
-        <w:ind w:hanging="480"/>
-        <w:rPr>
-          <w:lang w:val="en-US"/>
-        </w:rPr>
-      </w:pPr>
-      <w:proofErr w:type="spellStart"/>
-      <w:r>
-        <w:rPr>
-          <w:lang w:val="en-US"/>
-        </w:rPr>
-        <w:t>Bronnenberg</w:t>
-      </w:r>
-      <w:proofErr w:type="spellEnd"/>
-      <w:r>
-        <w:rPr>
-          <w:lang w:val="en-US"/>
-        </w:rPr>
-        <w:t xml:space="preserve">, Bart J. 2015. “The Provision of Convenience and Variety by the Market.” </w:t>
-      </w:r>
-      <w:r>
-        <w:rPr>
-          <w:i/>
-          <w:iCs/>
-          <w:lang w:val="en-US"/>
-        </w:rPr>
-        <w:t>RAND Journal of Economics (Wiley-Blackwell)</w:t>
-      </w:r>
-      <w:r>
-        <w:rPr>
-          <w:lang w:val="en-US"/>
-        </w:rPr>
-        <w:t xml:space="preserve"> 46(3): 480–98.</w:t>
-      </w:r>
-    </w:p>
-    <w:p>
-      <w:pPr>
-        <w:ind w:hanging="480"/>
-        <w:rPr>
-          <w:lang w:val="en-US"/>
-        </w:rPr>
-      </w:pPr>
-      <w:r>
-        <w:rPr>
-          <w:lang w:val="en-US"/>
-        </w:rPr>
-        <w:t xml:space="preserve">Carson, Stephen J., Timothy M. </w:t>
-      </w:r>
-      <w:proofErr w:type="spellStart"/>
-      <w:r>
-        <w:rPr>
-          <w:lang w:val="en-US"/>
-        </w:rPr>
-        <w:t>Devinney</w:t>
-      </w:r>
-      <w:proofErr w:type="spellEnd"/>
-      <w:r>
-        <w:rPr>
-          <w:lang w:val="en-US"/>
-        </w:rPr>
-        <w:t xml:space="preserve">, Grahame R. Dowling, and George John. 1999. “Understanding Institutional Designs within Marketing Value Systems.” </w:t>
-      </w:r>
-      <w:r>
-        <w:rPr>
-          <w:i/>
-          <w:iCs/>
-          <w:lang w:val="en-US"/>
-        </w:rPr>
-        <w:t>Journal of Marketing</w:t>
-      </w:r>
-      <w:r>
-        <w:rPr>
-          <w:lang w:val="en-US"/>
-        </w:rPr>
-        <w:t xml:space="preserve"> 63(4_suppl1): 115–30.</w:t>
-      </w:r>
-    </w:p>
-    <w:p>
-      <w:pPr>
-        <w:ind w:hanging="480"/>
-        <w:rPr>
-          <w:lang w:val="en-US"/>
-        </w:rPr>
-      </w:pPr>
-      <w:r>
-        <w:rPr>
-          <w:lang w:val="en-US"/>
-        </w:rPr>
-        <w:lastRenderedPageBreak/>
-        <w:t xml:space="preserve">Christensen, Clayton M, Michael E Raynor, and Rory McDonald. 2015. “What Is Disruptive Innovation.” </w:t>
-      </w:r>
-      <w:r>
-        <w:rPr>
-          <w:i/>
-          <w:iCs/>
-          <w:lang w:val="en-US"/>
-        </w:rPr>
-        <w:t>Harvard business review</w:t>
-      </w:r>
-      <w:r>
-        <w:rPr>
-          <w:lang w:val="en-US"/>
-        </w:rPr>
-        <w:t xml:space="preserve"> 93(12): 44–53.</w:t>
-      </w:r>
-    </w:p>
-    <w:p>
-      <w:pPr>
-        <w:ind w:hanging="480"/>
-        <w:rPr>
-          <w:lang w:val="en-US"/>
-        </w:rPr>
-      </w:pPr>
-      <w:r>
-        <w:rPr>
-          <w:lang w:val="en-US"/>
-        </w:rPr>
-        <w:t xml:space="preserve">Cramer, Judd, and Alan B. Krueger. 2016. “Disruptive Change in the Taxi Business: The Case of Uber.” </w:t>
-      </w:r>
-      <w:r>
-        <w:rPr>
-          <w:i/>
-          <w:iCs/>
-          <w:lang w:val="en-US"/>
-        </w:rPr>
-        <w:t>American Economic Review</w:t>
-      </w:r>
-      <w:r>
-        <w:rPr>
-          <w:lang w:val="en-US"/>
-        </w:rPr>
-        <w:t xml:space="preserve"> 106(5): 177–82.</w:t>
-      </w:r>
-    </w:p>
-    <w:p>
-      <w:pPr>
-        <w:ind w:hanging="480"/>
-        <w:rPr>
-          <w:lang w:val="en-US"/>
-        </w:rPr>
-      </w:pPr>
-      <w:proofErr w:type="spellStart"/>
-      <w:r>
-        <w:rPr>
-          <w:lang w:val="en-US"/>
-        </w:rPr>
-        <w:t>Dellaert</w:t>
-      </w:r>
-      <w:proofErr w:type="spellEnd"/>
-      <w:r>
-        <w:rPr>
-          <w:lang w:val="en-US"/>
-        </w:rPr>
-        <w:t xml:space="preserve">, Benedict G. C. 2019. “The Consumer Production Journey: Marketing to Consumers as Co-Producers in the Sharing Economy.” </w:t>
-      </w:r>
-      <w:r>
-        <w:rPr>
-          <w:i/>
-          <w:iCs/>
-          <w:lang w:val="en-US"/>
-        </w:rPr>
-        <w:t>Journal of the Academy of Marketing Science</w:t>
-      </w:r>
-      <w:r>
-        <w:rPr>
-          <w:lang w:val="en-US"/>
-        </w:rPr>
-        <w:t xml:space="preserve"> 47(2): 238–54.</w:t>
-      </w:r>
-    </w:p>
-    <w:p>
-      <w:pPr>
-        <w:ind w:hanging="480"/>
-        <w:rPr>
-          <w:lang w:val="en-US"/>
-        </w:rPr>
-      </w:pPr>
-      <w:r>
-        <w:rPr>
-          <w:lang w:val="en-US"/>
-        </w:rPr>
-        <w:t xml:space="preserve">Dudley, Geoffrey, David Banister, and Tim </w:t>
-      </w:r>
-      <w:proofErr w:type="spellStart"/>
-      <w:r>
-        <w:rPr>
-          <w:lang w:val="en-US"/>
-        </w:rPr>
-        <w:t>Schwanen</w:t>
-      </w:r>
-      <w:proofErr w:type="spellEnd"/>
-      <w:r>
-        <w:rPr>
-          <w:lang w:val="en-US"/>
-        </w:rPr>
-        <w:t xml:space="preserve">. 2017. “The Rise of Uber and Regulating the Disruptive Innovator.” </w:t>
-      </w:r>
-      <w:r>
-        <w:rPr>
-          <w:i/>
-          <w:iCs/>
-          <w:lang w:val="en-US"/>
-        </w:rPr>
-        <w:t>The Political Quarterly</w:t>
-      </w:r>
-      <w:r>
-        <w:rPr>
-          <w:lang w:val="en-US"/>
-        </w:rPr>
-        <w:t xml:space="preserve"> 88(3): 492–99.</w:t>
-      </w:r>
-    </w:p>
-    <w:p>
-      <w:pPr>
-        <w:ind w:hanging="480"/>
-        <w:rPr>
-          <w:lang w:val="en-US"/>
-        </w:rPr>
-      </w:pPr>
-      <w:r>
-        <w:rPr>
-          <w:lang w:val="en-US"/>
-        </w:rPr>
-        <w:t xml:space="preserve">Eckhardt, Giana M. et al. 2019. “Marketing in the Sharing Economy.” </w:t>
-      </w:r>
-      <w:r>
-        <w:rPr>
-          <w:i/>
-          <w:iCs/>
-          <w:lang w:val="en-US"/>
-        </w:rPr>
-        <w:t>Journal of Marketing</w:t>
-      </w:r>
-      <w:r>
-        <w:rPr>
-          <w:lang w:val="en-US"/>
-        </w:rPr>
-        <w:t xml:space="preserve"> 83(5): 5–27.</w:t>
-      </w:r>
-    </w:p>
-    <w:p>
-      <w:pPr>
-        <w:ind w:hanging="480"/>
-        <w:rPr>
-          <w:lang w:val="en-US"/>
-        </w:rPr>
-      </w:pPr>
-      <w:r>
-        <w:rPr>
-          <w:lang w:val="en-US"/>
-        </w:rPr>
-        <w:t xml:space="preserve">Ferrell, O. C., Linda Ferrell, and Kyle Huggins. 2017. “Seismic Shifts in the Sharing Economy: Shaking Up Marketing Channels and Supply Chains.” </w:t>
-      </w:r>
-      <w:r>
-        <w:rPr>
-          <w:i/>
-          <w:iCs/>
-          <w:lang w:val="en-US"/>
-        </w:rPr>
-        <w:t>Journal of Marketing Channels</w:t>
-      </w:r>
-      <w:r>
-        <w:rPr>
-          <w:lang w:val="en-US"/>
-        </w:rPr>
-        <w:t xml:space="preserve"> 24(1–2): 3–12.</w:t>
-      </w:r>
-    </w:p>
-    <w:p>
-      <w:pPr>
-        <w:ind w:hanging="480"/>
-        <w:rPr>
-          <w:lang w:val="en-US"/>
-        </w:rPr>
-      </w:pPr>
-      <w:r>
-        <w:rPr>
-          <w:lang w:val="en-US"/>
-        </w:rPr>
-        <w:t xml:space="preserve">Franke, Nikolaus, Martin Schreier, and Ulrike Kaiser. 2010. “The ‘I Designed It Myself’ Effect in Mass Customization.” </w:t>
-      </w:r>
-      <w:r>
-        <w:rPr>
-          <w:i/>
-          <w:iCs/>
-          <w:lang w:val="en-US"/>
-        </w:rPr>
-        <w:t>Management Science</w:t>
-      </w:r>
-      <w:r>
-        <w:rPr>
-          <w:lang w:val="en-US"/>
-        </w:rPr>
-        <w:t xml:space="preserve"> 56: 125–40.</w:t>
-      </w:r>
-    </w:p>
-    <w:p>
-      <w:pPr>
-        <w:ind w:hanging="480"/>
-        <w:rPr>
-          <w:lang w:val="en-US"/>
-        </w:rPr>
-      </w:pPr>
-      <w:r>
-        <w:rPr>
-          <w:lang w:val="en-US"/>
-        </w:rPr>
-        <w:t xml:space="preserve">Fuchs, Christoph, </w:t>
-      </w:r>
-      <w:proofErr w:type="spellStart"/>
-      <w:r>
-        <w:rPr>
-          <w:lang w:val="en-US"/>
-        </w:rPr>
-        <w:t>Emanuela</w:t>
-      </w:r>
-      <w:proofErr w:type="spellEnd"/>
-      <w:r>
-        <w:rPr>
-          <w:lang w:val="en-US"/>
-        </w:rPr>
-        <w:t xml:space="preserve"> </w:t>
-      </w:r>
-      <w:proofErr w:type="spellStart"/>
-      <w:r>
-        <w:rPr>
-          <w:lang w:val="en-US"/>
-        </w:rPr>
-        <w:t>Prandelli</w:t>
-      </w:r>
-      <w:proofErr w:type="spellEnd"/>
-      <w:r>
-        <w:rPr>
-          <w:lang w:val="en-US"/>
-        </w:rPr>
-        <w:t xml:space="preserve">, and Martin Schreier. 2010. “The Psychological Effects of Empowerment Strategies on Consumers’ Product Demand.” </w:t>
-      </w:r>
-      <w:r>
-        <w:rPr>
-          <w:i/>
-          <w:iCs/>
-          <w:lang w:val="en-US"/>
-        </w:rPr>
-        <w:t>Journal of Marketing</w:t>
-      </w:r>
-      <w:r>
-        <w:rPr>
-          <w:lang w:val="en-US"/>
-        </w:rPr>
-        <w:t xml:space="preserve"> 74.</w:t>
-      </w:r>
-    </w:p>
-    <w:p>
-      <w:pPr>
-        <w:ind w:hanging="480"/>
-        <w:rPr>
-          <w:lang w:val="en-US"/>
-        </w:rPr>
-      </w:pPr>
-      <w:r>
-        <w:rPr>
-          <w:lang w:val="en-US"/>
-        </w:rPr>
-        <w:t xml:space="preserve">Gonzalez-Padron, Tracy L. 2017. “Ethics in the Sharing Economy: Creating a Legitimate Marketing Channel.” </w:t>
-      </w:r>
-      <w:r>
-        <w:rPr>
-          <w:i/>
-          <w:iCs/>
-          <w:lang w:val="en-US"/>
-        </w:rPr>
-        <w:t>Journal of Marketing Channels</w:t>
-      </w:r>
-      <w:r>
-        <w:rPr>
-          <w:lang w:val="en-US"/>
-        </w:rPr>
-        <w:t xml:space="preserve"> 24(1–2): 84–96.</w:t>
-      </w:r>
-    </w:p>
-    <w:p>
-      <w:pPr>
-        <w:ind w:hanging="480"/>
-        <w:rPr>
-          <w:lang w:val="en-US"/>
-        </w:rPr>
-      </w:pPr>
-      <w:proofErr w:type="spellStart"/>
-      <w:r>
-        <w:rPr>
-          <w:lang w:val="en-US"/>
-        </w:rPr>
-        <w:t>Jenk</w:t>
-      </w:r>
-      <w:proofErr w:type="spellEnd"/>
-      <w:r>
-        <w:rPr>
-          <w:lang w:val="en-US"/>
-        </w:rPr>
-        <w:t xml:space="preserve">, Justin. 2015. “Theory Meets Practice in the Taxi Industry: Coase and Uber.” </w:t>
-      </w:r>
-      <w:hyperlink r:id="rId10" w:history="1">
-        <w:r>
-          <w:rPr>
-            <w:rStyle w:val="Hyperlink"/>
-            <w:lang w:val="en-US"/>
-          </w:rPr>
-          <w:t>https://mpra.ub.uni-muenchen.de/63206/</w:t>
-        </w:r>
-      </w:hyperlink>
-      <w:r>
-        <w:rPr>
-          <w:lang w:val="en-US"/>
-        </w:rPr>
-        <w:t xml:space="preserve"> (December 29, 2019).</w:t>
-      </w:r>
-    </w:p>
-    <w:p>
-      <w:pPr>
-        <w:ind w:hanging="480"/>
-        <w:rPr>
-          <w:lang w:val="en-US"/>
-        </w:rPr>
-      </w:pPr>
-      <w:r>
-        <w:rPr>
-          <w:lang w:val="en-US"/>
-        </w:rPr>
-        <w:t xml:space="preserve">Judd Cramer, and Alan B. Krueger. 2016. “Disruptive Change in the Taxi Business: The Case of Uber.” </w:t>
-      </w:r>
-      <w:r>
-        <w:rPr>
-          <w:i/>
-          <w:iCs/>
-          <w:lang w:val="en-US"/>
-        </w:rPr>
-        <w:t>American Economic Review</w:t>
-      </w:r>
-      <w:r>
-        <w:rPr>
-          <w:lang w:val="en-US"/>
-        </w:rPr>
-        <w:t xml:space="preserve"> 106(5): 177–82.</w:t>
-      </w:r>
-    </w:p>
-    <w:p>
-      <w:pPr>
-        <w:ind w:hanging="480"/>
-        <w:rPr>
-          <w:lang w:val="en-US"/>
-        </w:rPr>
-      </w:pPr>
-      <w:proofErr w:type="spellStart"/>
-      <w:r>
-        <w:rPr>
-          <w:lang w:val="en-US"/>
-        </w:rPr>
-        <w:t>Kozlenkova</w:t>
-      </w:r>
-      <w:proofErr w:type="spellEnd"/>
-      <w:r>
-        <w:rPr>
-          <w:lang w:val="en-US"/>
-        </w:rPr>
-        <w:t xml:space="preserve">, Irina V., Stephen A. Samaha, and Robert W. </w:t>
-      </w:r>
-      <w:proofErr w:type="spellStart"/>
-      <w:r>
-        <w:rPr>
-          <w:lang w:val="en-US"/>
-        </w:rPr>
-        <w:t>Palmatier</w:t>
-      </w:r>
-      <w:proofErr w:type="spellEnd"/>
-      <w:r>
-        <w:rPr>
-          <w:lang w:val="en-US"/>
-        </w:rPr>
-        <w:t xml:space="preserve">. 2014. “Resource-Based Theory in Marketing.” </w:t>
-      </w:r>
-      <w:r>
-        <w:rPr>
-          <w:i/>
-          <w:iCs/>
-          <w:lang w:val="en-US"/>
-        </w:rPr>
-        <w:t>Journal of the Academy of Marketing Science</w:t>
-      </w:r>
-      <w:r>
-        <w:rPr>
-          <w:lang w:val="en-US"/>
-        </w:rPr>
-        <w:t xml:space="preserve"> 42(1): 1–21.</w:t>
-      </w:r>
-    </w:p>
-    <w:p>
-      <w:pPr>
-        <w:ind w:hanging="480"/>
-        <w:rPr>
-          <w:lang w:val="en-US"/>
-        </w:rPr>
-      </w:pPr>
-      <w:r>
-        <w:rPr>
-          <w:lang w:val="en-US"/>
-        </w:rPr>
-        <w:t xml:space="preserve">LAN LUO, BRIAN T. RATCHFOR, and BOTAO YAN. 2013. “Why We Do What We Do: A Model of Activity Consumption.” </w:t>
-      </w:r>
-      <w:r>
-        <w:rPr>
-          <w:i/>
-          <w:iCs/>
-          <w:lang w:val="en-US"/>
-        </w:rPr>
-        <w:t>Journal of Marketing Research (JMR)</w:t>
-      </w:r>
-      <w:r>
-        <w:rPr>
-          <w:lang w:val="en-US"/>
-        </w:rPr>
-        <w:t xml:space="preserve"> 50(1): 24–43.</w:t>
-      </w:r>
-    </w:p>
-    <w:p>
-      <w:pPr>
-        <w:ind w:hanging="480"/>
-        <w:rPr>
-          <w:lang w:val="en-US"/>
-        </w:rPr>
-      </w:pPr>
-      <w:proofErr w:type="spellStart"/>
-      <w:r>
-        <w:rPr>
-          <w:lang w:val="en-US"/>
-        </w:rPr>
-        <w:t>Lobel</w:t>
-      </w:r>
-      <w:proofErr w:type="spellEnd"/>
-      <w:r>
-        <w:rPr>
-          <w:lang w:val="en-US"/>
-        </w:rPr>
-        <w:t xml:space="preserve">, </w:t>
-      </w:r>
-      <w:proofErr w:type="spellStart"/>
-      <w:r>
-        <w:rPr>
-          <w:lang w:val="en-US"/>
-        </w:rPr>
-        <w:t>Orly</w:t>
-      </w:r>
-      <w:proofErr w:type="spellEnd"/>
-      <w:r>
-        <w:rPr>
-          <w:lang w:val="en-US"/>
-        </w:rPr>
-        <w:t xml:space="preserve">. 2017. “The Gig Economy &amp; the Future of Employment and Labor Law.” </w:t>
-      </w:r>
-      <w:r>
-        <w:rPr>
-          <w:i/>
-          <w:iCs/>
-          <w:lang w:val="en-US"/>
-        </w:rPr>
-        <w:t>University of San Francisco Law Review</w:t>
-      </w:r>
-      <w:r>
-        <w:rPr>
-          <w:lang w:val="en-US"/>
-        </w:rPr>
-        <w:t xml:space="preserve"> 51: 51.</w:t>
-      </w:r>
-    </w:p>
-    <w:p>
-      <w:pPr>
-        <w:ind w:hanging="480"/>
-        <w:rPr>
-          <w:lang w:val="en-US"/>
-        </w:rPr>
-      </w:pPr>
-      <w:proofErr w:type="spellStart"/>
-      <w:r>
-        <w:rPr>
-          <w:lang w:val="en-US"/>
-        </w:rPr>
-        <w:lastRenderedPageBreak/>
-        <w:t>Luchs</w:t>
-      </w:r>
-      <w:proofErr w:type="spellEnd"/>
-      <w:r>
-        <w:rPr>
-          <w:lang w:val="en-US"/>
-        </w:rPr>
-        <w:t xml:space="preserve">, Michael et al. 2011. “Toward a Sustainable Marketplace: Expanding Options and Benefits for Consumers.” </w:t>
-      </w:r>
-      <w:r>
-        <w:rPr>
-          <w:i/>
-          <w:iCs/>
-          <w:lang w:val="en-US"/>
-        </w:rPr>
-        <w:t>Mason School of Business Articles</w:t>
-      </w:r>
-      <w:r>
-        <w:rPr>
-          <w:lang w:val="en-US"/>
-        </w:rPr>
-        <w:t xml:space="preserve"> (19). </w:t>
-      </w:r>
-      <w:hyperlink r:id="rId11" w:history="1">
-        <w:r>
-          <w:rPr>
-            <w:rStyle w:val="Hyperlink"/>
-            <w:lang w:val="en-US"/>
-          </w:rPr>
-          <w:t>https://scholarworks.wm.edu/businesspubs/1</w:t>
-        </w:r>
-      </w:hyperlink>
-      <w:r>
-        <w:rPr>
-          <w:lang w:val="en-US"/>
-        </w:rPr>
-        <w:t>.</w:t>
-      </w:r>
-    </w:p>
-    <w:p>
-      <w:pPr>
-        <w:ind w:hanging="480"/>
-        <w:rPr>
-          <w:lang w:val="en-US"/>
-        </w:rPr>
-      </w:pPr>
-      <w:proofErr w:type="spellStart"/>
-      <w:r>
-        <w:rPr>
-          <w:lang w:val="en-US"/>
-        </w:rPr>
-        <w:t>Mathwick</w:t>
-      </w:r>
-      <w:proofErr w:type="spellEnd"/>
-      <w:r>
-        <w:rPr>
-          <w:lang w:val="en-US"/>
-        </w:rPr>
-        <w:t xml:space="preserve">, Charla, and Jill </w:t>
-      </w:r>
-      <w:proofErr w:type="spellStart"/>
-      <w:r>
-        <w:rPr>
-          <w:lang w:val="en-US"/>
-        </w:rPr>
-        <w:t>Mosteller</w:t>
-      </w:r>
-      <w:proofErr w:type="spellEnd"/>
-      <w:r>
-        <w:rPr>
-          <w:lang w:val="en-US"/>
-        </w:rPr>
-        <w:t xml:space="preserve">. 2016. “Online Reviewer Engagement: A Typology Based on Reviewer Motivations.” </w:t>
-      </w:r>
-      <w:r>
-        <w:rPr>
-          <w:i/>
-          <w:iCs/>
-          <w:lang w:val="en-US"/>
-        </w:rPr>
-        <w:t>Journal of Service Research</w:t>
-      </w:r>
-      <w:r>
-        <w:rPr>
-          <w:lang w:val="en-US"/>
-        </w:rPr>
-        <w:t xml:space="preserve"> 20(2): 204–18.</w:t>
-      </w:r>
-    </w:p>
-    <w:p>
-      <w:pPr>
-        <w:ind w:hanging="480"/>
-        <w:rPr>
-          <w:lang w:val="en-US"/>
-        </w:rPr>
-      </w:pPr>
-      <w:r>
-        <w:rPr>
-          <w:lang w:val="en-US"/>
-        </w:rPr>
-        <w:t xml:space="preserve">Pine, B. Joseph, II, and James H. Gilmore. 1998. “Welcome to the Experience Economy.” </w:t>
-      </w:r>
-      <w:r>
-        <w:rPr>
-          <w:i/>
-          <w:iCs/>
-          <w:lang w:val="en-US"/>
-        </w:rPr>
-        <w:t>Harvard Business Review</w:t>
-      </w:r>
-      <w:r>
-        <w:rPr>
-          <w:lang w:val="en-US"/>
-        </w:rPr>
-        <w:t xml:space="preserve"> 76(4): 97+.</w:t>
-      </w:r>
-    </w:p>
-    <w:p>
-      <w:pPr>
-        <w:ind w:hanging="480"/>
-        <w:rPr>
-          <w:lang w:val="en-US"/>
-        </w:rPr>
-      </w:pPr>
-      <w:r>
-        <w:rPr>
-          <w:lang w:val="en-US"/>
-        </w:rPr>
-        <w:t>Ravenna, Brian. “Uber Pricing Strategies and Marketing Communications.”</w:t>
-      </w:r>
-    </w:p>
-    <w:p>
-      <w:pPr>
-        <w:ind w:hanging="480"/>
-        <w:rPr>
-          <w:lang w:val="en-US"/>
-        </w:rPr>
-      </w:pPr>
-      <w:proofErr w:type="spellStart"/>
-      <w:r>
-        <w:rPr>
-          <w:lang w:val="en-US"/>
-        </w:rPr>
-        <w:t>Schaefers</w:t>
-      </w:r>
-      <w:proofErr w:type="spellEnd"/>
-      <w:r>
-        <w:rPr>
-          <w:lang w:val="en-US"/>
-        </w:rPr>
-        <w:t xml:space="preserve">, Tobias, Kristina </w:t>
-      </w:r>
-      <w:proofErr w:type="spellStart"/>
-      <w:r>
-        <w:rPr>
-          <w:lang w:val="en-US"/>
-        </w:rPr>
-        <w:t>Wittkowski</w:t>
-      </w:r>
-      <w:proofErr w:type="spellEnd"/>
-      <w:r>
-        <w:rPr>
-          <w:lang w:val="en-US"/>
-        </w:rPr>
-        <w:t xml:space="preserve">, Sabine Benoit (née Moeller), and </w:t>
-      </w:r>
-      <w:proofErr w:type="spellStart"/>
-      <w:r>
-        <w:rPr>
-          <w:lang w:val="en-US"/>
-        </w:rPr>
-        <w:t>Rosellina</w:t>
-      </w:r>
-      <w:proofErr w:type="spellEnd"/>
-      <w:r>
-        <w:rPr>
-          <w:lang w:val="en-US"/>
-        </w:rPr>
-        <w:t xml:space="preserve"> Ferraro. 2015. “Contagious Effects of Customer Misbehavior in Access-Based Services.” </w:t>
-      </w:r>
-      <w:r>
-        <w:rPr>
-          <w:i/>
-          <w:iCs/>
-          <w:lang w:val="en-US"/>
-        </w:rPr>
-        <w:t>Journal of Service Research</w:t>
-      </w:r>
-      <w:r>
-        <w:rPr>
-          <w:lang w:val="en-US"/>
-        </w:rPr>
-        <w:t xml:space="preserve"> 19(1): 3–21.</w:t>
-      </w:r>
-    </w:p>
-    <w:p>
-      <w:pPr>
-        <w:ind w:hanging="480"/>
-        <w:rPr>
-          <w:lang w:val="en-US"/>
-        </w:rPr>
-      </w:pPr>
-      <w:r>
-        <w:rPr>
-          <w:lang w:val="en-US"/>
-        </w:rPr>
-        <w:t xml:space="preserve">Schmitt, Bernd. 2011. “Experience Marketing: Concepts, Frameworks and Consumer Insights.” </w:t>
-      </w:r>
-      <w:r>
-        <w:rPr>
-          <w:i/>
-          <w:iCs/>
-          <w:lang w:val="en-US"/>
-        </w:rPr>
-        <w:t>Foundations and Trends® in Marketing</w:t>
-      </w:r>
-      <w:r>
-        <w:rPr>
-          <w:lang w:val="en-US"/>
-        </w:rPr>
-        <w:t xml:space="preserve"> 5(2): 55–112.</w:t>
-      </w:r>
-    </w:p>
-    <w:p>
-      <w:pPr>
-        <w:ind w:hanging="480"/>
-        <w:rPr>
-          <w:lang w:val="en-US"/>
-        </w:rPr>
-      </w:pPr>
-      <w:r>
-        <w:rPr>
-          <w:lang w:val="en-US"/>
-        </w:rPr>
-        <w:t xml:space="preserve">Simonson, </w:t>
-      </w:r>
-      <w:proofErr w:type="spellStart"/>
-      <w:r>
-        <w:rPr>
-          <w:lang w:val="en-US"/>
-        </w:rPr>
-        <w:t>Itamar</w:t>
-      </w:r>
-      <w:proofErr w:type="spellEnd"/>
-      <w:r>
-        <w:rPr>
-          <w:lang w:val="en-US"/>
-        </w:rPr>
-        <w:t xml:space="preserve">. 2005. “Determinants of Customers’ Responses to Customized Offers: Conceptual Framework and Research Propositions.” </w:t>
-      </w:r>
-      <w:r>
-        <w:rPr>
-          <w:i/>
-          <w:iCs/>
-          <w:lang w:val="en-US"/>
-        </w:rPr>
-        <w:t>Journal of Marketing</w:t>
-      </w:r>
-      <w:r>
-        <w:rPr>
-          <w:lang w:val="en-US"/>
-        </w:rPr>
-        <w:t xml:space="preserve"> 69(1): 32–45.</w:t>
-      </w:r>
-    </w:p>
-    <w:p>
-      <w:pPr>
-        <w:ind w:hanging="480"/>
-        <w:rPr>
-          <w:lang w:val="en-US"/>
-        </w:rPr>
-      </w:pPr>
-      <w:r>
-        <w:rPr>
-          <w:lang w:val="en-US"/>
-        </w:rPr>
-        <w:t xml:space="preserve">Wu, </w:t>
-      </w:r>
-      <w:proofErr w:type="spellStart"/>
-      <w:r>
-        <w:rPr>
-          <w:lang w:val="en-US"/>
-        </w:rPr>
-        <w:t>Chunhua</w:t>
-      </w:r>
-      <w:proofErr w:type="spellEnd"/>
-      <w:r>
-        <w:rPr>
-          <w:lang w:val="en-US"/>
-        </w:rPr>
-        <w:t xml:space="preserve">. 2015. “Matching Value and Market Design in Online Advertising Networks: An Empirical Analysis.” </w:t>
-      </w:r>
-      <w:r>
-        <w:rPr>
-          <w:i/>
-          <w:iCs/>
-          <w:lang w:val="en-US"/>
-        </w:rPr>
-        <w:t>Marketing Science</w:t>
-      </w:r>
-      <w:r>
-        <w:rPr>
-          <w:lang w:val="en-US"/>
-        </w:rPr>
-        <w:t xml:space="preserve"> 34(6): 906–21.</w:t>
-      </w:r>
-    </w:p>
-    <w:p>
-      <w:pPr>
-        <w:ind w:hanging="480"/>
-      </w:pPr>
-      <w:proofErr w:type="spellStart"/>
-      <w:r>
-        <w:rPr>
-          <w:lang w:val="en-US"/>
-        </w:rPr>
-        <w:t>Zervas</w:t>
-      </w:r>
-      <w:proofErr w:type="spellEnd"/>
-      <w:r>
-        <w:rPr>
-          <w:lang w:val="en-US"/>
-        </w:rPr>
-        <w:t xml:space="preserve">, Georgios, Davide </w:t>
-      </w:r>
-      <w:proofErr w:type="spellStart"/>
-      <w:r>
-        <w:rPr>
-          <w:lang w:val="en-US"/>
-        </w:rPr>
-        <w:t>Proserpio</w:t>
-      </w:r>
-      <w:proofErr w:type="spellEnd"/>
-      <w:r>
-        <w:rPr>
-          <w:lang w:val="en-US"/>
-        </w:rPr>
-        <w:t xml:space="preserve">, and John W. Byers. 2017. “The Rise of the Sharing Economy: Estimating the Impact of Airbnb on the Hotel Industry.” </w:t>
-      </w:r>
-      <w:r>
-        <w:rPr>
-          <w:i/>
-          <w:iCs/>
-        </w:rPr>
-        <w:t xml:space="preserve">Journal </w:t>
-      </w:r>
-      <w:proofErr w:type="spellStart"/>
-      <w:r>
-        <w:rPr>
-          <w:i/>
-          <w:iCs/>
-        </w:rPr>
-        <w:t>of</w:t>
-      </w:r>
-      <w:proofErr w:type="spellEnd"/>
-      <w:r>
-        <w:rPr>
-          <w:i/>
-          <w:iCs/>
-        </w:rPr>
-        <w:t xml:space="preserve"> Marketing Research</w:t>
-      </w:r>
-      <w:r>
-        <w:t xml:space="preserve"> 54(5): 687–705.</w:t>
-      </w:r>
-    </w:p>
-    <w:p>
-      <w:pPr>
-        <w:rPr>
-          <w:lang w:val="en-US"/>
-        </w:rPr>
-      </w:pPr>
-    </w:p>
     <w:sectPr>
       <w:pgSz w:w="11906" w:h="16838"/>
       <w:pgMar w:top="1417" w:right="1417" w:bottom="1134" w:left="1417" w:header="708" w:footer="708" w:gutter="0"/>
@@ -3185,6 +3136,92 @@
     </w:lvl>
   </w:abstractNum>
   <w:abstractNum w:abstractNumId="1" w15:restartNumberingAfterBreak="0">
+    <w:nsid w:val="02EC4E7A"/>
+    <w:multiLevelType w:val="hybridMultilevel"/>
+    <w:tmpl w:val="C6ECC5FC"/>
+    <w:lvl w:ilvl="0" w:tplc="0407000F">
+      <w:start w:val="1"/>
+      <w:numFmt w:val="decimal"/>
+      <w:lvlText w:val="%1."/>
+      <w:lvlJc w:val="left"/>
+      <w:pPr>
+        <w:ind w:left="720" w:hanging="360"/>
+      </w:pPr>
+    </w:lvl>
+    <w:lvl w:ilvl="1" w:tplc="04070019" w:tentative="1">
+      <w:start w:val="1"/>
+      <w:numFmt w:val="lowerLetter"/>
+      <w:lvlText w:val="%2."/>
+      <w:lvlJc w:val="left"/>
+      <w:pPr>
+        <w:ind w:left="1440" w:hanging="360"/>
+      </w:pPr>
+    </w:lvl>
+    <w:lvl w:ilvl="2" w:tplc="0407001B" w:tentative="1">
+      <w:start w:val="1"/>
+      <w:numFmt w:val="lowerRoman"/>
+      <w:lvlText w:val="%3."/>
+      <w:lvlJc w:val="right"/>
+      <w:pPr>
+        <w:ind w:left="2160" w:hanging="180"/>
+      </w:pPr>
+    </w:lvl>
+    <w:lvl w:ilvl="3" w:tplc="0407000F" w:tentative="1">
+      <w:start w:val="1"/>
+      <w:numFmt w:val="decimal"/>
+      <w:lvlText w:val="%4."/>
+      <w:lvlJc w:val="left"/>
+      <w:pPr>
+        <w:ind w:left="2880" w:hanging="360"/>
+      </w:pPr>
+    </w:lvl>
+    <w:lvl w:ilvl="4" w:tplc="04070019" w:tentative="1">
+      <w:start w:val="1"/>
+      <w:numFmt w:val="lowerLetter"/>
+      <w:lvlText w:val="%5."/>
+      <w:lvlJc w:val="left"/>
+      <w:pPr>
+        <w:ind w:left="3600" w:hanging="360"/>
+      </w:pPr>
+    </w:lvl>
+    <w:lvl w:ilvl="5" w:tplc="0407001B" w:tentative="1">
+      <w:start w:val="1"/>
+      <w:numFmt w:val="lowerRoman"/>
+      <w:lvlText w:val="%6."/>
+      <w:lvlJc w:val="right"/>
+      <w:pPr>
+        <w:ind w:left="4320" w:hanging="180"/>
+      </w:pPr>
+    </w:lvl>
+    <w:lvl w:ilvl="6" w:tplc="0407000F" w:tentative="1">
+      <w:start w:val="1"/>
+      <w:numFmt w:val="decimal"/>
+      <w:lvlText w:val="%7."/>
+      <w:lvlJc w:val="left"/>
+      <w:pPr>
+        <w:ind w:left="5040" w:hanging="360"/>
+      </w:pPr>
+    </w:lvl>
+    <w:lvl w:ilvl="7" w:tplc="04070019" w:tentative="1">
+      <w:start w:val="1"/>
+      <w:numFmt w:val="lowerLetter"/>
+      <w:lvlText w:val="%8."/>
+      <w:lvlJc w:val="left"/>
+      <w:pPr>
+        <w:ind w:left="5760" w:hanging="360"/>
+      </w:pPr>
+    </w:lvl>
+    <w:lvl w:ilvl="8" w:tplc="0407001B" w:tentative="1">
+      <w:start w:val="1"/>
+      <w:numFmt w:val="lowerRoman"/>
+      <w:lvlText w:val="%9."/>
+      <w:lvlJc w:val="right"/>
+      <w:pPr>
+        <w:ind w:left="6480" w:hanging="180"/>
+      </w:pPr>
+    </w:lvl>
+  </w:abstractNum>
+  <w:abstractNum w:abstractNumId="2" w15:restartNumberingAfterBreak="0">
     <w:nsid w:val="04FF4DDA"/>
     <w:multiLevelType w:val="hybridMultilevel"/>
     <w:tmpl w:val="BEEC1BCE"/>
@@ -3273,7 +3310,7 @@
       </w:pPr>
     </w:lvl>
   </w:abstractNum>
-  <w:abstractNum w:abstractNumId="2" w15:restartNumberingAfterBreak="0">
+  <w:abstractNum w:abstractNumId="3" w15:restartNumberingAfterBreak="0">
     <w:nsid w:val="05EE2563"/>
     <w:multiLevelType w:val="hybridMultilevel"/>
     <w:tmpl w:val="0E7628DE"/>
@@ -3359,7 +3396,7 @@
       </w:pPr>
     </w:lvl>
   </w:abstractNum>
-  <w:abstractNum w:abstractNumId="3" w15:restartNumberingAfterBreak="0">
+  <w:abstractNum w:abstractNumId="4" w15:restartNumberingAfterBreak="0">
     <w:nsid w:val="09675F17"/>
     <w:multiLevelType w:val="hybridMultilevel"/>
     <w:tmpl w:val="3F12EA74"/>
@@ -3448,7 +3485,7 @@
       </w:pPr>
     </w:lvl>
   </w:abstractNum>
-  <w:abstractNum w:abstractNumId="4" w15:restartNumberingAfterBreak="0">
+  <w:abstractNum w:abstractNumId="5" w15:restartNumberingAfterBreak="0">
     <w:nsid w:val="0C8739FD"/>
     <w:multiLevelType w:val="multilevel"/>
     <w:tmpl w:val="A67ECE7C"/>
@@ -3467,7 +3504,6 @@
     <w:lvl w:ilvl="1">
       <w:start w:val="1"/>
       <w:numFmt w:val="decimal"/>
-      <w:pStyle w:val="berschrift2"/>
       <w:lvlText w:val="%2."/>
       <w:lvlJc w:val="left"/>
       <w:pPr>
@@ -3562,14 +3598,194 @@
       </w:pPr>
     </w:lvl>
   </w:abstractNum>
-  <w:abstractNum w:abstractNumId="5" w15:restartNumberingAfterBreak="0">
+  <w:abstractNum w:abstractNumId="6" w15:restartNumberingAfterBreak="0">
+    <w:nsid w:val="0D3C6A0C"/>
+    <w:multiLevelType w:val="hybridMultilevel"/>
+    <w:tmpl w:val="12C4298A"/>
+    <w:lvl w:ilvl="0" w:tplc="0407000F">
+      <w:start w:val="1"/>
+      <w:numFmt w:val="decimal"/>
+      <w:lvlText w:val="%1."/>
+      <w:lvlJc w:val="left"/>
+      <w:pPr>
+        <w:ind w:left="1846" w:hanging="360"/>
+      </w:pPr>
+    </w:lvl>
+    <w:lvl w:ilvl="1" w:tplc="04070019" w:tentative="1">
+      <w:start w:val="1"/>
+      <w:numFmt w:val="lowerLetter"/>
+      <w:lvlText w:val="%2."/>
+      <w:lvlJc w:val="left"/>
+      <w:pPr>
+        <w:ind w:left="2566" w:hanging="360"/>
+      </w:pPr>
+    </w:lvl>
+    <w:lvl w:ilvl="2" w:tplc="0407001B" w:tentative="1">
+      <w:start w:val="1"/>
+      <w:numFmt w:val="lowerRoman"/>
+      <w:lvlText w:val="%3."/>
+      <w:lvlJc w:val="right"/>
+      <w:pPr>
+        <w:ind w:left="3286" w:hanging="180"/>
+      </w:pPr>
+    </w:lvl>
+    <w:lvl w:ilvl="3" w:tplc="0407000F" w:tentative="1">
+      <w:start w:val="1"/>
+      <w:numFmt w:val="decimal"/>
+      <w:lvlText w:val="%4."/>
+      <w:lvlJc w:val="left"/>
+      <w:pPr>
+        <w:ind w:left="4006" w:hanging="360"/>
+      </w:pPr>
+    </w:lvl>
+    <w:lvl w:ilvl="4" w:tplc="04070019" w:tentative="1">
+      <w:start w:val="1"/>
+      <w:numFmt w:val="lowerLetter"/>
+      <w:lvlText w:val="%5."/>
+      <w:lvlJc w:val="left"/>
+      <w:pPr>
+        <w:ind w:left="4726" w:hanging="360"/>
+      </w:pPr>
+    </w:lvl>
+    <w:lvl w:ilvl="5" w:tplc="0407001B" w:tentative="1">
+      <w:start w:val="1"/>
+      <w:numFmt w:val="lowerRoman"/>
+      <w:lvlText w:val="%6."/>
+      <w:lvlJc w:val="right"/>
+      <w:pPr>
+        <w:ind w:left="5446" w:hanging="180"/>
+      </w:pPr>
+    </w:lvl>
+    <w:lvl w:ilvl="6" w:tplc="0407000F" w:tentative="1">
+      <w:start w:val="1"/>
+      <w:numFmt w:val="decimal"/>
+      <w:lvlText w:val="%7."/>
+      <w:lvlJc w:val="left"/>
+      <w:pPr>
+        <w:ind w:left="6166" w:hanging="360"/>
+      </w:pPr>
+    </w:lvl>
+    <w:lvl w:ilvl="7" w:tplc="04070019" w:tentative="1">
+      <w:start w:val="1"/>
+      <w:numFmt w:val="lowerLetter"/>
+      <w:lvlText w:val="%8."/>
+      <w:lvlJc w:val="left"/>
+      <w:pPr>
+        <w:ind w:left="6886" w:hanging="360"/>
+      </w:pPr>
+    </w:lvl>
+    <w:lvl w:ilvl="8" w:tplc="0407001B" w:tentative="1">
+      <w:start w:val="1"/>
+      <w:numFmt w:val="lowerRoman"/>
+      <w:lvlText w:val="%9."/>
+      <w:lvlJc w:val="right"/>
+      <w:pPr>
+        <w:ind w:left="7606" w:hanging="180"/>
+      </w:pPr>
+    </w:lvl>
+  </w:abstractNum>
+  <w:abstractNum w:abstractNumId="7" w15:restartNumberingAfterBreak="0">
+    <w:nsid w:val="14F6627F"/>
+    <w:multiLevelType w:val="multilevel"/>
+    <w:tmpl w:val="19984C62"/>
+    <w:lvl w:ilvl="0">
+      <w:start w:val="1"/>
+      <w:numFmt w:val="decimal"/>
+      <w:pStyle w:val="berschrift1"/>
+      <w:lvlText w:val="%1"/>
+      <w:lvlJc w:val="left"/>
+      <w:pPr>
+        <w:ind w:left="432" w:hanging="432"/>
+      </w:pPr>
+    </w:lvl>
+    <w:lvl w:ilvl="1">
+      <w:start w:val="1"/>
+      <w:numFmt w:val="decimal"/>
+      <w:pStyle w:val="berschrift2"/>
+      <w:lvlText w:val="%1.%2"/>
+      <w:lvlJc w:val="left"/>
+      <w:pPr>
+        <w:ind w:left="576" w:hanging="576"/>
+      </w:pPr>
+    </w:lvl>
+    <w:lvl w:ilvl="2">
+      <w:start w:val="1"/>
+      <w:numFmt w:val="decimal"/>
+      <w:pStyle w:val="berschrift3"/>
+      <w:lvlText w:val="%1.%2.%3"/>
+      <w:lvlJc w:val="left"/>
+      <w:pPr>
+        <w:ind w:left="720" w:hanging="720"/>
+      </w:pPr>
+    </w:lvl>
+    <w:lvl w:ilvl="3">
+      <w:start w:val="1"/>
+      <w:numFmt w:val="decimal"/>
+      <w:pStyle w:val="berschrift4"/>
+      <w:lvlText w:val="%1.%2.%3.%4"/>
+      <w:lvlJc w:val="left"/>
+      <w:pPr>
+        <w:ind w:left="864" w:hanging="864"/>
+      </w:pPr>
+    </w:lvl>
+    <w:lvl w:ilvl="4">
+      <w:start w:val="1"/>
+      <w:numFmt w:val="decimal"/>
+      <w:pStyle w:val="berschrift5"/>
+      <w:lvlText w:val="%1.%2.%3.%4.%5"/>
+      <w:lvlJc w:val="left"/>
+      <w:pPr>
+        <w:ind w:left="1008" w:hanging="1008"/>
+      </w:pPr>
+    </w:lvl>
+    <w:lvl w:ilvl="5">
+      <w:start w:val="1"/>
+      <w:numFmt w:val="decimal"/>
+      <w:pStyle w:val="berschrift6"/>
+      <w:lvlText w:val="%1.%2.%3.%4.%5.%6"/>
+      <w:lvlJc w:val="left"/>
+      <w:pPr>
+        <w:ind w:left="1152" w:hanging="1152"/>
+      </w:pPr>
+    </w:lvl>
+    <w:lvl w:ilvl="6">
+      <w:start w:val="1"/>
+      <w:numFmt w:val="decimal"/>
+      <w:pStyle w:val="berschrift7"/>
+      <w:lvlText w:val="%1.%2.%3.%4.%5.%6.%7"/>
+      <w:lvlJc w:val="left"/>
+      <w:pPr>
+        <w:ind w:left="1296" w:hanging="1296"/>
+      </w:pPr>
+    </w:lvl>
+    <w:lvl w:ilvl="7">
+      <w:start w:val="1"/>
+      <w:numFmt w:val="decimal"/>
+      <w:pStyle w:val="berschrift8"/>
+      <w:lvlText w:val="%1.%2.%3.%4.%5.%6.%7.%8"/>
+      <w:lvlJc w:val="left"/>
+      <w:pPr>
+        <w:ind w:left="1440" w:hanging="1440"/>
+      </w:pPr>
+    </w:lvl>
+    <w:lvl w:ilvl="8">
+      <w:start w:val="1"/>
+      <w:numFmt w:val="decimal"/>
+      <w:pStyle w:val="berschrift9"/>
+      <w:lvlText w:val="%1.%2.%3.%4.%5.%6.%7.%8.%9"/>
+      <w:lvlJc w:val="left"/>
+      <w:pPr>
+        <w:ind w:left="1584" w:hanging="1584"/>
+      </w:pPr>
+    </w:lvl>
+  </w:abstractNum>
+  <w:abstractNum w:abstractNumId="8" w15:restartNumberingAfterBreak="0">
     <w:nsid w:val="1C3B445C"/>
     <w:multiLevelType w:val="hybridMultilevel"/>
     <w:tmpl w:val="B3ECDE82"/>
     <w:lvl w:ilvl="0" w:tplc="CF0C934C">
       <w:start w:val="3"/>
       <w:numFmt w:val="decimal"/>
-      <w:pStyle w:val="berschrift3"/>
       <w:lvlText w:val="%1.1"/>
       <w:lvlJc w:val="left"/>
       <w:pPr>
@@ -3652,7 +3868,186 @@
       </w:pPr>
     </w:lvl>
   </w:abstractNum>
-  <w:abstractNum w:abstractNumId="6" w15:restartNumberingAfterBreak="0">
+  <w:abstractNum w:abstractNumId="9" w15:restartNumberingAfterBreak="0">
+    <w:nsid w:val="1F937B4A"/>
+    <w:multiLevelType w:val="hybridMultilevel"/>
+    <w:tmpl w:val="377048BE"/>
+    <w:lvl w:ilvl="0" w:tplc="6A1648C0">
+      <w:start w:val="1"/>
+      <w:numFmt w:val="decimal"/>
+      <w:lvlText w:val="%1.1 "/>
+      <w:lvlJc w:val="left"/>
+      <w:pPr>
+        <w:ind w:left="720" w:hanging="360"/>
+      </w:pPr>
+      <w:rPr>
+        <w:rFonts w:hint="default"/>
+      </w:rPr>
+    </w:lvl>
+    <w:lvl w:ilvl="1" w:tplc="04070019" w:tentative="1">
+      <w:start w:val="1"/>
+      <w:numFmt w:val="lowerLetter"/>
+      <w:lvlText w:val="%2."/>
+      <w:lvlJc w:val="left"/>
+      <w:pPr>
+        <w:ind w:left="1440" w:hanging="360"/>
+      </w:pPr>
+    </w:lvl>
+    <w:lvl w:ilvl="2" w:tplc="0407001B" w:tentative="1">
+      <w:start w:val="1"/>
+      <w:numFmt w:val="lowerRoman"/>
+      <w:lvlText w:val="%3."/>
+      <w:lvlJc w:val="right"/>
+      <w:pPr>
+        <w:ind w:left="2160" w:hanging="180"/>
+      </w:pPr>
+    </w:lvl>
+    <w:lvl w:ilvl="3" w:tplc="0407000F" w:tentative="1">
+      <w:start w:val="1"/>
+      <w:numFmt w:val="decimal"/>
+      <w:lvlText w:val="%4."/>
+      <w:lvlJc w:val="left"/>
+      <w:pPr>
+        <w:ind w:left="2880" w:hanging="360"/>
+      </w:pPr>
+    </w:lvl>
+    <w:lvl w:ilvl="4" w:tplc="04070019" w:tentative="1">
+      <w:start w:val="1"/>
+      <w:numFmt w:val="lowerLetter"/>
+      <w:lvlText w:val="%5."/>
+      <w:lvlJc w:val="left"/>
+      <w:pPr>
+        <w:ind w:left="3600" w:hanging="360"/>
+      </w:pPr>
+    </w:lvl>
+    <w:lvl w:ilvl="5" w:tplc="0407001B" w:tentative="1">
+      <w:start w:val="1"/>
+      <w:numFmt w:val="lowerRoman"/>
+      <w:lvlText w:val="%6."/>
+      <w:lvlJc w:val="right"/>
+      <w:pPr>
+        <w:ind w:left="4320" w:hanging="180"/>
+      </w:pPr>
+    </w:lvl>
+    <w:lvl w:ilvl="6" w:tplc="0407000F" w:tentative="1">
+      <w:start w:val="1"/>
+      <w:numFmt w:val="decimal"/>
+      <w:lvlText w:val="%7."/>
+      <w:lvlJc w:val="left"/>
+      <w:pPr>
+        <w:ind w:left="5040" w:hanging="360"/>
+      </w:pPr>
+    </w:lvl>
+    <w:lvl w:ilvl="7" w:tplc="04070019" w:tentative="1">
+      <w:start w:val="1"/>
+      <w:numFmt w:val="lowerLetter"/>
+      <w:lvlText w:val="%8."/>
+      <w:lvlJc w:val="left"/>
+      <w:pPr>
+        <w:ind w:left="5760" w:hanging="360"/>
+      </w:pPr>
+    </w:lvl>
+    <w:lvl w:ilvl="8" w:tplc="0407001B" w:tentative="1">
+      <w:start w:val="1"/>
+      <w:numFmt w:val="lowerRoman"/>
+      <w:lvlText w:val="%9."/>
+      <w:lvlJc w:val="right"/>
+      <w:pPr>
+        <w:ind w:left="6480" w:hanging="180"/>
+      </w:pPr>
+    </w:lvl>
+  </w:abstractNum>
+  <w:abstractNum w:abstractNumId="10" w15:restartNumberingAfterBreak="0">
+    <w:nsid w:val="21817E1D"/>
+    <w:multiLevelType w:val="hybridMultilevel"/>
+    <w:tmpl w:val="48FEC84C"/>
+    <w:lvl w:ilvl="0" w:tplc="97F4EBE4">
+      <w:start w:val="1"/>
+      <w:numFmt w:val="decimal"/>
+      <w:lvlText w:val="%1."/>
+      <w:lvlJc w:val="left"/>
+      <w:pPr>
+        <w:ind w:left="360" w:hanging="360"/>
+      </w:pPr>
+      <w:rPr>
+        <w:b/>
+        <w:bCs/>
+      </w:rPr>
+    </w:lvl>
+    <w:lvl w:ilvl="1" w:tplc="04070019" w:tentative="1">
+      <w:start w:val="1"/>
+      <w:numFmt w:val="lowerLetter"/>
+      <w:lvlText w:val="%2."/>
+      <w:lvlJc w:val="left"/>
+      <w:pPr>
+        <w:ind w:left="1080" w:hanging="360"/>
+      </w:pPr>
+    </w:lvl>
+    <w:lvl w:ilvl="2" w:tplc="0407001B" w:tentative="1">
+      <w:start w:val="1"/>
+      <w:numFmt w:val="lowerRoman"/>
+      <w:lvlText w:val="%3."/>
+      <w:lvlJc w:val="right"/>
+      <w:pPr>
+        <w:ind w:left="1800" w:hanging="180"/>
+      </w:pPr>
+    </w:lvl>
+    <w:lvl w:ilvl="3" w:tplc="0407000F" w:tentative="1">
+      <w:start w:val="1"/>
+      <w:numFmt w:val="decimal"/>
+      <w:lvlText w:val="%4."/>
+      <w:lvlJc w:val="left"/>
+      <w:pPr>
+        <w:ind w:left="2520" w:hanging="360"/>
+      </w:pPr>
+    </w:lvl>
+    <w:lvl w:ilvl="4" w:tplc="04070019" w:tentative="1">
+      <w:start w:val="1"/>
+      <w:numFmt w:val="lowerLetter"/>
+      <w:lvlText w:val="%5."/>
+      <w:lvlJc w:val="left"/>
+      <w:pPr>
+        <w:ind w:left="3240" w:hanging="360"/>
+      </w:pPr>
+    </w:lvl>
+    <w:lvl w:ilvl="5" w:tplc="0407001B" w:tentative="1">
+      <w:start w:val="1"/>
+      <w:numFmt w:val="lowerRoman"/>
+      <w:lvlText w:val="%6."/>
+      <w:lvlJc w:val="right"/>
+      <w:pPr>
+        <w:ind w:left="3960" w:hanging="180"/>
+      </w:pPr>
+    </w:lvl>
+    <w:lvl w:ilvl="6" w:tplc="0407000F" w:tentative="1">
+      <w:start w:val="1"/>
+      <w:numFmt w:val="decimal"/>
+      <w:lvlText w:val="%7."/>
+      <w:lvlJc w:val="left"/>
+      <w:pPr>
+        <w:ind w:left="4680" w:hanging="360"/>
+      </w:pPr>
+    </w:lvl>
+    <w:lvl w:ilvl="7" w:tplc="04070019" w:tentative="1">
+      <w:start w:val="1"/>
+      <w:numFmt w:val="lowerLetter"/>
+      <w:lvlText w:val="%8."/>
+      <w:lvlJc w:val="left"/>
+      <w:pPr>
+        <w:ind w:left="5400" w:hanging="360"/>
+      </w:pPr>
+    </w:lvl>
+    <w:lvl w:ilvl="8" w:tplc="0407001B" w:tentative="1">
+      <w:start w:val="1"/>
+      <w:numFmt w:val="lowerRoman"/>
+      <w:lvlText w:val="%9."/>
+      <w:lvlJc w:val="right"/>
+      <w:pPr>
+        <w:ind w:left="6120" w:hanging="180"/>
+      </w:pPr>
+    </w:lvl>
+  </w:abstractNum>
+  <w:abstractNum w:abstractNumId="11" w15:restartNumberingAfterBreak="0">
     <w:nsid w:val="25241760"/>
     <w:multiLevelType w:val="hybridMultilevel"/>
     <w:tmpl w:val="00FAE582"/>
@@ -3738,7 +4133,7 @@
       </w:pPr>
     </w:lvl>
   </w:abstractNum>
-  <w:abstractNum w:abstractNumId="7" w15:restartNumberingAfterBreak="0">
+  <w:abstractNum w:abstractNumId="12" w15:restartNumberingAfterBreak="0">
     <w:nsid w:val="27785A02"/>
     <w:multiLevelType w:val="hybridMultilevel"/>
     <w:tmpl w:val="784C643C"/>
@@ -3827,7 +4222,7 @@
       </w:pPr>
     </w:lvl>
   </w:abstractNum>
-  <w:abstractNum w:abstractNumId="8" w15:restartNumberingAfterBreak="0">
+  <w:abstractNum w:abstractNumId="13" w15:restartNumberingAfterBreak="0">
     <w:nsid w:val="2BF817AE"/>
     <w:multiLevelType w:val="hybridMultilevel"/>
     <w:tmpl w:val="637ADDCA"/>
@@ -3916,14 +4311,13 @@
       </w:pPr>
     </w:lvl>
   </w:abstractNum>
-  <w:abstractNum w:abstractNumId="9" w15:restartNumberingAfterBreak="0">
+  <w:abstractNum w:abstractNumId="14" w15:restartNumberingAfterBreak="0">
     <w:nsid w:val="3ABF7254"/>
     <w:multiLevelType w:val="multilevel"/>
     <w:tmpl w:val="7746174E"/>
     <w:lvl w:ilvl="0">
       <w:start w:val="1"/>
       <w:numFmt w:val="decimal"/>
-      <w:pStyle w:val="berschrift1"/>
       <w:lvlText w:val="%1"/>
       <w:lvlJc w:val="left"/>
       <w:pPr>
@@ -3951,7 +4345,6 @@
     <w:lvl w:ilvl="3">
       <w:start w:val="1"/>
       <w:numFmt w:val="decimal"/>
-      <w:pStyle w:val="berschrift4"/>
       <w:lvlText w:val="%1.%2.%3.%4"/>
       <w:lvlJc w:val="left"/>
       <w:pPr>
@@ -3961,7 +4354,6 @@
     <w:lvl w:ilvl="4">
       <w:start w:val="1"/>
       <w:numFmt w:val="decimal"/>
-      <w:pStyle w:val="berschrift5"/>
       <w:lvlText w:val="%1.%2.%3.%4.%5"/>
       <w:lvlJc w:val="left"/>
       <w:pPr>
@@ -3971,7 +4363,6 @@
     <w:lvl w:ilvl="5">
       <w:start w:val="1"/>
       <w:numFmt w:val="decimal"/>
-      <w:pStyle w:val="berschrift6"/>
       <w:lvlText w:val="%1.%2.%3.%4.%5.%6"/>
       <w:lvlJc w:val="left"/>
       <w:pPr>
@@ -4006,7 +4397,7 @@
       </w:pPr>
     </w:lvl>
   </w:abstractNum>
-  <w:abstractNum w:abstractNumId="10" w15:restartNumberingAfterBreak="0">
+  <w:abstractNum w:abstractNumId="15" w15:restartNumberingAfterBreak="0">
     <w:nsid w:val="4C3725EB"/>
     <w:multiLevelType w:val="hybridMultilevel"/>
     <w:tmpl w:val="D3E46B86"/>
@@ -4095,7 +4486,7 @@
       </w:pPr>
     </w:lvl>
   </w:abstractNum>
-  <w:abstractNum w:abstractNumId="11" w15:restartNumberingAfterBreak="0">
+  <w:abstractNum w:abstractNumId="16" w15:restartNumberingAfterBreak="0">
     <w:nsid w:val="5EEA7EDB"/>
     <w:multiLevelType w:val="hybridMultilevel"/>
     <w:tmpl w:val="FB0A46CC"/>
@@ -4184,7 +4575,93 @@
       </w:pPr>
     </w:lvl>
   </w:abstractNum>
-  <w:abstractNum w:abstractNumId="12" w15:restartNumberingAfterBreak="0">
+  <w:abstractNum w:abstractNumId="17" w15:restartNumberingAfterBreak="0">
+    <w:nsid w:val="5F2C5630"/>
+    <w:multiLevelType w:val="hybridMultilevel"/>
+    <w:tmpl w:val="8B8CF53C"/>
+    <w:lvl w:ilvl="0" w:tplc="0407000F">
+      <w:start w:val="1"/>
+      <w:numFmt w:val="decimal"/>
+      <w:lvlText w:val="%1."/>
+      <w:lvlJc w:val="left"/>
+      <w:pPr>
+        <w:ind w:left="1788" w:hanging="360"/>
+      </w:pPr>
+    </w:lvl>
+    <w:lvl w:ilvl="1" w:tplc="04070019" w:tentative="1">
+      <w:start w:val="1"/>
+      <w:numFmt w:val="lowerLetter"/>
+      <w:lvlText w:val="%2."/>
+      <w:lvlJc w:val="left"/>
+      <w:pPr>
+        <w:ind w:left="2508" w:hanging="360"/>
+      </w:pPr>
+    </w:lvl>
+    <w:lvl w:ilvl="2" w:tplc="0407001B" w:tentative="1">
+      <w:start w:val="1"/>
+      <w:numFmt w:val="lowerRoman"/>
+      <w:lvlText w:val="%3."/>
+      <w:lvlJc w:val="right"/>
+      <w:pPr>
+        <w:ind w:left="3228" w:hanging="180"/>
+      </w:pPr>
+    </w:lvl>
+    <w:lvl w:ilvl="3" w:tplc="0407000F" w:tentative="1">
+      <w:start w:val="1"/>
+      <w:numFmt w:val="decimal"/>
+      <w:lvlText w:val="%4."/>
+      <w:lvlJc w:val="left"/>
+      <w:pPr>
+        <w:ind w:left="3948" w:hanging="360"/>
+      </w:pPr>
+    </w:lvl>
+    <w:lvl w:ilvl="4" w:tplc="04070019" w:tentative="1">
+      <w:start w:val="1"/>
+      <w:numFmt w:val="lowerLetter"/>
+      <w:lvlText w:val="%5."/>
+      <w:lvlJc w:val="left"/>
+      <w:pPr>
+        <w:ind w:left="4668" w:hanging="360"/>
+      </w:pPr>
+    </w:lvl>
+    <w:lvl w:ilvl="5" w:tplc="0407001B" w:tentative="1">
+      <w:start w:val="1"/>
+      <w:numFmt w:val="lowerRoman"/>
+      <w:lvlText w:val="%6."/>
+      <w:lvlJc w:val="right"/>
+      <w:pPr>
+        <w:ind w:left="5388" w:hanging="180"/>
+      </w:pPr>
+    </w:lvl>
+    <w:lvl w:ilvl="6" w:tplc="0407000F" w:tentative="1">
+      <w:start w:val="1"/>
+      <w:numFmt w:val="decimal"/>
+      <w:lvlText w:val="%7."/>
+      <w:lvlJc w:val="left"/>
+      <w:pPr>
+        <w:ind w:left="6108" w:hanging="360"/>
+      </w:pPr>
+    </w:lvl>
+    <w:lvl w:ilvl="7" w:tplc="04070019" w:tentative="1">
+      <w:start w:val="1"/>
+      <w:numFmt w:val="lowerLetter"/>
+      <w:lvlText w:val="%8."/>
+      <w:lvlJc w:val="left"/>
+      <w:pPr>
+        <w:ind w:left="6828" w:hanging="360"/>
+      </w:pPr>
+    </w:lvl>
+    <w:lvl w:ilvl="8" w:tplc="0407001B" w:tentative="1">
+      <w:start w:val="1"/>
+      <w:numFmt w:val="lowerRoman"/>
+      <w:lvlText w:val="%9."/>
+      <w:lvlJc w:val="right"/>
+      <w:pPr>
+        <w:ind w:left="7548" w:hanging="180"/>
+      </w:pPr>
+    </w:lvl>
+  </w:abstractNum>
+  <w:abstractNum w:abstractNumId="18" w15:restartNumberingAfterBreak="0">
     <w:nsid w:val="5FBF6187"/>
     <w:multiLevelType w:val="hybridMultilevel"/>
     <w:tmpl w:val="9E9E9AA8"/>
@@ -4270,7 +4747,96 @@
       </w:pPr>
     </w:lvl>
   </w:abstractNum>
-  <w:abstractNum w:abstractNumId="13" w15:restartNumberingAfterBreak="0">
+  <w:abstractNum w:abstractNumId="19" w15:restartNumberingAfterBreak="0">
+    <w:nsid w:val="60737619"/>
+    <w:multiLevelType w:val="hybridMultilevel"/>
+    <w:tmpl w:val="FE06C370"/>
+    <w:lvl w:ilvl="0" w:tplc="0407000F">
+      <w:start w:val="1"/>
+      <w:numFmt w:val="decimal"/>
+      <w:lvlText w:val="%1."/>
+      <w:lvlJc w:val="left"/>
+      <w:pPr>
+        <w:ind w:left="720" w:hanging="360"/>
+      </w:pPr>
+      <w:rPr>
+        <w:rFonts w:hint="default"/>
+      </w:rPr>
+    </w:lvl>
+    <w:lvl w:ilvl="1" w:tplc="04070019" w:tentative="1">
+      <w:start w:val="1"/>
+      <w:numFmt w:val="lowerLetter"/>
+      <w:lvlText w:val="%2."/>
+      <w:lvlJc w:val="left"/>
+      <w:pPr>
+        <w:ind w:left="1440" w:hanging="360"/>
+      </w:pPr>
+    </w:lvl>
+    <w:lvl w:ilvl="2" w:tplc="0407001B" w:tentative="1">
+      <w:start w:val="1"/>
+      <w:numFmt w:val="lowerRoman"/>
+      <w:lvlText w:val="%3."/>
+      <w:lvlJc w:val="right"/>
+      <w:pPr>
+        <w:ind w:left="2160" w:hanging="180"/>
+      </w:pPr>
+    </w:lvl>
+    <w:lvl w:ilvl="3" w:tplc="0407000F" w:tentative="1">
+      <w:start w:val="1"/>
+      <w:numFmt w:val="decimal"/>
+      <w:lvlText w:val="%4."/>
+      <w:lvlJc w:val="left"/>
+      <w:pPr>
+        <w:ind w:left="2880" w:hanging="360"/>
+      </w:pPr>
+    </w:lvl>
+    <w:lvl w:ilvl="4" w:tplc="04070019" w:tentative="1">
+      <w:start w:val="1"/>
+      <w:numFmt w:val="lowerLetter"/>
+      <w:lvlText w:val="%5."/>
+      <w:lvlJc w:val="left"/>
+      <w:pPr>
+        <w:ind w:left="3600" w:hanging="360"/>
+      </w:pPr>
+    </w:lvl>
+    <w:lvl w:ilvl="5" w:tplc="0407001B" w:tentative="1">
+      <w:start w:val="1"/>
+      <w:numFmt w:val="lowerRoman"/>
+      <w:lvlText w:val="%6."/>
+      <w:lvlJc w:val="right"/>
+      <w:pPr>
+        <w:ind w:left="4320" w:hanging="180"/>
+      </w:pPr>
+    </w:lvl>
+    <w:lvl w:ilvl="6" w:tplc="0407000F" w:tentative="1">
+      <w:start w:val="1"/>
+      <w:numFmt w:val="decimal"/>
+      <w:lvlText w:val="%7."/>
+      <w:lvlJc w:val="left"/>
+      <w:pPr>
+        <w:ind w:left="5040" w:hanging="360"/>
+      </w:pPr>
+    </w:lvl>
+    <w:lvl w:ilvl="7" w:tplc="04070019" w:tentative="1">
+      <w:start w:val="1"/>
+      <w:numFmt w:val="lowerLetter"/>
+      <w:lvlText w:val="%8."/>
+      <w:lvlJc w:val="left"/>
+      <w:pPr>
+        <w:ind w:left="5760" w:hanging="360"/>
+      </w:pPr>
+    </w:lvl>
+    <w:lvl w:ilvl="8" w:tplc="0407001B" w:tentative="1">
+      <w:start w:val="1"/>
+      <w:numFmt w:val="lowerRoman"/>
+      <w:lvlText w:val="%9."/>
+      <w:lvlJc w:val="right"/>
+      <w:pPr>
+        <w:ind w:left="6480" w:hanging="180"/>
+      </w:pPr>
+    </w:lvl>
+  </w:abstractNum>
+  <w:abstractNum w:abstractNumId="20" w15:restartNumberingAfterBreak="0">
     <w:nsid w:val="64E91C9E"/>
     <w:multiLevelType w:val="hybridMultilevel"/>
     <w:tmpl w:val="1A3E2C3E"/>
@@ -4359,7 +4925,7 @@
       </w:pPr>
     </w:lvl>
   </w:abstractNum>
-  <w:abstractNum w:abstractNumId="14" w15:restartNumberingAfterBreak="0">
+  <w:abstractNum w:abstractNumId="21" w15:restartNumberingAfterBreak="0">
     <w:nsid w:val="680D7820"/>
     <w:multiLevelType w:val="multilevel"/>
     <w:tmpl w:val="4C2CBB8C"/>
@@ -4472,7 +5038,7 @@
       </w:pPr>
     </w:lvl>
   </w:abstractNum>
-  <w:abstractNum w:abstractNumId="15" w15:restartNumberingAfterBreak="0">
+  <w:abstractNum w:abstractNumId="22" w15:restartNumberingAfterBreak="0">
     <w:nsid w:val="6F671717"/>
     <w:multiLevelType w:val="hybridMultilevel"/>
     <w:tmpl w:val="EF46FB34"/>
@@ -4561,7 +5127,96 @@
       </w:pPr>
     </w:lvl>
   </w:abstractNum>
-  <w:abstractNum w:abstractNumId="16" w15:restartNumberingAfterBreak="0">
+  <w:abstractNum w:abstractNumId="23" w15:restartNumberingAfterBreak="0">
+    <w:nsid w:val="735E294B"/>
+    <w:multiLevelType w:val="hybridMultilevel"/>
+    <w:tmpl w:val="E85816D0"/>
+    <w:lvl w:ilvl="0" w:tplc="9AF0747A">
+      <w:start w:val="1"/>
+      <w:numFmt w:val="decimal"/>
+      <w:lvlText w:val="%1.1 "/>
+      <w:lvlJc w:val="left"/>
+      <w:pPr>
+        <w:ind w:left="720" w:hanging="360"/>
+      </w:pPr>
+      <w:rPr>
+        <w:rFonts w:hint="default"/>
+      </w:rPr>
+    </w:lvl>
+    <w:lvl w:ilvl="1" w:tplc="04070019" w:tentative="1">
+      <w:start w:val="1"/>
+      <w:numFmt w:val="lowerLetter"/>
+      <w:lvlText w:val="%2."/>
+      <w:lvlJc w:val="left"/>
+      <w:pPr>
+        <w:ind w:left="1440" w:hanging="360"/>
+      </w:pPr>
+    </w:lvl>
+    <w:lvl w:ilvl="2" w:tplc="0407001B" w:tentative="1">
+      <w:start w:val="1"/>
+      <w:numFmt w:val="lowerRoman"/>
+      <w:lvlText w:val="%3."/>
+      <w:lvlJc w:val="right"/>
+      <w:pPr>
+        <w:ind w:left="2160" w:hanging="180"/>
+      </w:pPr>
+    </w:lvl>
+    <w:lvl w:ilvl="3" w:tplc="0407000F" w:tentative="1">
+      <w:start w:val="1"/>
+      <w:numFmt w:val="decimal"/>
+      <w:lvlText w:val="%4."/>
+      <w:lvlJc w:val="left"/>
+      <w:pPr>
+        <w:ind w:left="2880" w:hanging="360"/>
+      </w:pPr>
+    </w:lvl>
+    <w:lvl w:ilvl="4" w:tplc="04070019" w:tentative="1">
+      <w:start w:val="1"/>
+      <w:numFmt w:val="lowerLetter"/>
+      <w:lvlText w:val="%5."/>
+      <w:lvlJc w:val="left"/>
+      <w:pPr>
+        <w:ind w:left="3600" w:hanging="360"/>
+      </w:pPr>
+    </w:lvl>
+    <w:lvl w:ilvl="5" w:tplc="0407001B" w:tentative="1">
+      <w:start w:val="1"/>
+      <w:numFmt w:val="lowerRoman"/>
+      <w:lvlText w:val="%6."/>
+      <w:lvlJc w:val="right"/>
+      <w:pPr>
+        <w:ind w:left="4320" w:hanging="180"/>
+      </w:pPr>
+    </w:lvl>
+    <w:lvl w:ilvl="6" w:tplc="0407000F" w:tentative="1">
+      <w:start w:val="1"/>
+      <w:numFmt w:val="decimal"/>
+      <w:lvlText w:val="%7."/>
+      <w:lvlJc w:val="left"/>
+      <w:pPr>
+        <w:ind w:left="5040" w:hanging="360"/>
+      </w:pPr>
+    </w:lvl>
+    <w:lvl w:ilvl="7" w:tplc="04070019" w:tentative="1">
+      <w:start w:val="1"/>
+      <w:numFmt w:val="lowerLetter"/>
+      <w:lvlText w:val="%8."/>
+      <w:lvlJc w:val="left"/>
+      <w:pPr>
+        <w:ind w:left="5760" w:hanging="360"/>
+      </w:pPr>
+    </w:lvl>
+    <w:lvl w:ilvl="8" w:tplc="0407001B" w:tentative="1">
+      <w:start w:val="1"/>
+      <w:numFmt w:val="lowerRoman"/>
+      <w:lvlText w:val="%9."/>
+      <w:lvlJc w:val="right"/>
+      <w:pPr>
+        <w:ind w:left="6480" w:hanging="180"/>
+      </w:pPr>
+    </w:lvl>
+  </w:abstractNum>
+  <w:abstractNum w:abstractNumId="24" w15:restartNumberingAfterBreak="0">
     <w:nsid w:val="743867F2"/>
     <w:multiLevelType w:val="hybridMultilevel"/>
     <w:tmpl w:val="F39672EE"/>
@@ -4650,7 +5305,7 @@
       </w:pPr>
     </w:lvl>
   </w:abstractNum>
-  <w:abstractNum w:abstractNumId="17" w15:restartNumberingAfterBreak="0">
+  <w:abstractNum w:abstractNumId="25" w15:restartNumberingAfterBreak="0">
     <w:nsid w:val="7E86294C"/>
     <w:multiLevelType w:val="hybridMultilevel"/>
     <w:tmpl w:val="2A5C863C"/>
@@ -4743,64 +5398,64 @@
     <w:abstractNumId w:val="0"/>
   </w:num>
   <w:num w:numId="2">
-    <w:abstractNumId w:val="6"/>
+    <w:abstractNumId w:val="11"/>
   </w:num>
   <w:num w:numId="3">
     <w:abstractNumId w:val="0"/>
   </w:num>
   <w:num w:numId="4">
-    <w:abstractNumId w:val="6"/>
+    <w:abstractNumId w:val="11"/>
   </w:num>
   <w:num w:numId="5">
+    <w:abstractNumId w:val="22"/>
+  </w:num>
+  <w:num w:numId="6">
+    <w:abstractNumId w:val="3"/>
+  </w:num>
+  <w:num w:numId="7">
+    <w:abstractNumId w:val="4"/>
+  </w:num>
+  <w:num w:numId="8">
+    <w:abstractNumId w:val="2"/>
+  </w:num>
+  <w:num w:numId="9">
+    <w:abstractNumId w:val="24"/>
+  </w:num>
+  <w:num w:numId="10">
     <w:abstractNumId w:val="15"/>
   </w:num>
-  <w:num w:numId="6">
+  <w:num w:numId="11">
+    <w:abstractNumId w:val="4"/>
+  </w:num>
+  <w:num w:numId="12">
     <w:abstractNumId w:val="2"/>
   </w:num>
-  <w:num w:numId="7">
-    <w:abstractNumId w:val="3"/>
-  </w:num>
-  <w:num w:numId="8">
-    <w:abstractNumId w:val="1"/>
-  </w:num>
-  <w:num w:numId="9">
-    <w:abstractNumId w:val="16"/>
-  </w:num>
-  <w:num w:numId="10">
-    <w:abstractNumId w:val="10"/>
-  </w:num>
-  <w:num w:numId="11">
-    <w:abstractNumId w:val="3"/>
-  </w:num>
-  <w:num w:numId="12">
-    <w:abstractNumId w:val="1"/>
-  </w:num>
   <w:num w:numId="13">
-    <w:abstractNumId w:val="16"/>
+    <w:abstractNumId w:val="24"/>
   </w:num>
   <w:num w:numId="14">
-    <w:abstractNumId w:val="10"/>
+    <w:abstractNumId w:val="15"/>
   </w:num>
   <w:num w:numId="15">
-    <w:abstractNumId w:val="10"/>
+    <w:abstractNumId w:val="15"/>
   </w:num>
   <w:num w:numId="16">
-    <w:abstractNumId w:val="7"/>
+    <w:abstractNumId w:val="12"/>
   </w:num>
   <w:num w:numId="17">
-    <w:abstractNumId w:val="8"/>
+    <w:abstractNumId w:val="13"/>
   </w:num>
   <w:num w:numId="18">
-    <w:abstractNumId w:val="16"/>
+    <w:abstractNumId w:val="24"/>
   </w:num>
   <w:num w:numId="19">
-    <w:abstractNumId w:val="8"/>
+    <w:abstractNumId w:val="13"/>
   </w:num>
   <w:num w:numId="20">
-    <w:abstractNumId w:val="14"/>
+    <w:abstractNumId w:val="21"/>
   </w:num>
   <w:num w:numId="21">
-    <w:abstractNumId w:val="14"/>
+    <w:abstractNumId w:val="21"/>
     <w:lvlOverride w:ilvl="0">
       <w:startOverride w:val="1"/>
     </w:lvlOverride>
@@ -4830,7 +5485,7 @@
     </w:lvlOverride>
   </w:num>
   <w:num w:numId="22">
-    <w:abstractNumId w:val="14"/>
+    <w:abstractNumId w:val="21"/>
     <w:lvlOverride w:ilvl="0">
       <w:startOverride w:val="1"/>
     </w:lvlOverride>
@@ -4860,7 +5515,7 @@
     </w:lvlOverride>
   </w:num>
   <w:num w:numId="23">
-    <w:abstractNumId w:val="14"/>
+    <w:abstractNumId w:val="21"/>
     <w:lvlOverride w:ilvl="0">
       <w:startOverride w:val="1"/>
     </w:lvlOverride>
@@ -4890,7 +5545,7 @@
     </w:lvlOverride>
   </w:num>
   <w:num w:numId="24">
-    <w:abstractNumId w:val="14"/>
+    <w:abstractNumId w:val="21"/>
     <w:lvlOverride w:ilvl="0">
       <w:startOverride w:val="1"/>
     </w:lvlOverride>
@@ -4920,34 +5575,58 @@
     </w:lvlOverride>
   </w:num>
   <w:num w:numId="25">
+    <w:abstractNumId w:val="24"/>
+  </w:num>
+  <w:num w:numId="26">
+    <w:abstractNumId w:val="2"/>
+  </w:num>
+  <w:num w:numId="27">
+    <w:abstractNumId w:val="24"/>
+  </w:num>
+  <w:num w:numId="28">
     <w:abstractNumId w:val="16"/>
   </w:num>
-  <w:num w:numId="26">
+  <w:num w:numId="29">
+    <w:abstractNumId w:val="20"/>
+  </w:num>
+  <w:num w:numId="30">
+    <w:abstractNumId w:val="18"/>
+  </w:num>
+  <w:num w:numId="31">
+    <w:abstractNumId w:val="25"/>
+  </w:num>
+  <w:num w:numId="32">
+    <w:abstractNumId w:val="14"/>
+  </w:num>
+  <w:num w:numId="33">
+    <w:abstractNumId w:val="5"/>
+  </w:num>
+  <w:num w:numId="34">
+    <w:abstractNumId w:val="8"/>
+  </w:num>
+  <w:num w:numId="35">
+    <w:abstractNumId w:val="10"/>
+  </w:num>
+  <w:num w:numId="36">
     <w:abstractNumId w:val="1"/>
   </w:num>
-  <w:num w:numId="27">
-    <w:abstractNumId w:val="16"/>
-  </w:num>
-  <w:num w:numId="28">
-    <w:abstractNumId w:val="11"/>
-  </w:num>
-  <w:num w:numId="29">
-    <w:abstractNumId w:val="13"/>
-  </w:num>
-  <w:num w:numId="30">
-    <w:abstractNumId w:val="12"/>
-  </w:num>
-  <w:num w:numId="31">
+  <w:num w:numId="37">
     <w:abstractNumId w:val="17"/>
   </w:num>
-  <w:num w:numId="32">
+  <w:num w:numId="38">
+    <w:abstractNumId w:val="6"/>
+  </w:num>
+  <w:num w:numId="39">
     <w:abstractNumId w:val="9"/>
   </w:num>
-  <w:num w:numId="33">
-    <w:abstractNumId w:val="4"/>
+  <w:num w:numId="40">
+    <w:abstractNumId w:val="19"/>
   </w:num>
-  <w:num w:numId="34">
-    <w:abstractNumId w:val="5"/>
+  <w:num w:numId="41">
+    <w:abstractNumId w:val="23"/>
+  </w:num>
+  <w:num w:numId="42">
+    <w:abstractNumId w:val="7"/>
   </w:num>
 </w:numbering>
 </file>
@@ -4970,7 +5649,7 @@
       </w:pPr>
     </w:pPrDefault>
   </w:docDefaults>
-  <w:latentStyles w:defLockedState="0" w:defUIPriority="99" w:defSemiHidden="0" w:defUnhideWhenUsed="0" w:defQFormat="0" w:count="375">
+  <w:latentStyles w:defLockedState="0" w:defUIPriority="99" w:defSemiHidden="0" w:defUnhideWhenUsed="0" w:defQFormat="0" w:count="377">
     <w:lsdException w:name="Normal" w:uiPriority="0" w:qFormat="1"/>
     <w:lsdException w:name="heading 1" w:uiPriority="9" w:qFormat="1"/>
     <w:lsdException w:name="heading 2" w:semiHidden="1" w:uiPriority="9" w:unhideWhenUsed="1" w:qFormat="1"/>
@@ -5346,6 +6025,8 @@
     <w:lsdException w:name="Smart Hyperlink" w:semiHidden="1" w:unhideWhenUsed="1"/>
     <w:lsdException w:name="Hashtag" w:semiHidden="1" w:unhideWhenUsed="1"/>
     <w:lsdException w:name="Unresolved Mention" w:semiHidden="1" w:unhideWhenUsed="1"/>
+    <w:lsdException w:name="Smart Link" w:semiHidden="1" w:unhideWhenUsed="1"/>
+    <w:lsdException w:name="Smart Link Error" w:semiHidden="1" w:unhideWhenUsed="1"/>
   </w:latentStyles>
   <w:style w:type="paragraph" w:default="1" w:styleId="Standard">
     <w:name w:val="Normal"/>
@@ -5369,18 +6050,18 @@
     <w:autoRedefine/>
     <w:uiPriority w:val="9"/>
     <w:qFormat/>
-    <w:rsid w:val="00967BDC"/>
+    <w:rsid w:val="00A95B35"/>
     <w:pPr>
       <w:keepNext/>
       <w:keepLines/>
       <w:numPr>
-        <w:numId w:val="32"/>
+        <w:numId w:val="42"/>
       </w:numPr>
       <w:spacing w:before="240" w:after="0"/>
       <w:outlineLvl w:val="0"/>
     </w:pPr>
     <w:rPr>
-      <w:rFonts w:eastAsiaTheme="majorEastAsia" w:cstheme="majorBidi"/>
+      <w:rFonts w:asciiTheme="majorHAnsi" w:eastAsiaTheme="majorEastAsia" w:hAnsiTheme="majorHAnsi" w:cstheme="majorBidi"/>
       <w:b/>
       <w:color w:val="2E74B5" w:themeColor="accent1" w:themeShade="BF"/>
       <w:kern w:val="3"/>
@@ -5397,20 +6078,19 @@
     <w:uiPriority w:val="9"/>
     <w:unhideWhenUsed/>
     <w:qFormat/>
-    <w:rsid w:val="00967BDC"/>
+    <w:rsid w:val="00A95B35"/>
     <w:pPr>
       <w:keepNext/>
       <w:keepLines/>
       <w:numPr>
         <w:ilvl w:val="1"/>
-        <w:numId w:val="33"/>
+        <w:numId w:val="42"/>
       </w:numPr>
       <w:spacing w:before="320" w:after="120"/>
-      <w:ind w:left="113" w:hanging="113"/>
       <w:outlineLvl w:val="1"/>
     </w:pPr>
     <w:rPr>
-      <w:rFonts w:eastAsiaTheme="majorEastAsia" w:cstheme="majorBidi"/>
+      <w:rFonts w:asciiTheme="majorHAnsi" w:eastAsiaTheme="majorEastAsia" w:hAnsiTheme="majorHAnsi" w:cstheme="majorBidi"/>
       <w:b/>
       <w:bCs/>
       <w:color w:val="5B9BD5" w:themeColor="accent1"/>
@@ -5425,11 +6105,12 @@
     <w:link w:val="berschrift3Zchn"/>
     <w:autoRedefine/>
     <w:qFormat/>
-    <w:rsid w:val="00FB3EA6"/>
+    <w:rsid w:val="00D0687A"/>
     <w:pPr>
       <w:keepNext/>
       <w:numPr>
-        <w:numId w:val="34"/>
+        <w:ilvl w:val="2"/>
+        <w:numId w:val="42"/>
       </w:numPr>
       <w:spacing w:before="240" w:after="60"/>
       <w:outlineLvl w:val="2"/>
@@ -5449,16 +6130,17 @@
     <w:basedOn w:val="Standard"/>
     <w:next w:val="Standard"/>
     <w:link w:val="berschrift4Zchn"/>
+    <w:autoRedefine/>
     <w:uiPriority w:val="9"/>
     <w:unhideWhenUsed/>
     <w:qFormat/>
-    <w:rsid w:val="001947CB"/>
+    <w:rsid w:val="00D0687A"/>
     <w:pPr>
       <w:keepNext/>
       <w:keepLines/>
       <w:numPr>
         <w:ilvl w:val="3"/>
-        <w:numId w:val="32"/>
+        <w:numId w:val="42"/>
       </w:numPr>
       <w:spacing w:before="200" w:after="0"/>
       <w:outlineLvl w:val="3"/>
@@ -5478,16 +6160,17 @@
     <w:basedOn w:val="Standard"/>
     <w:next w:val="Standard"/>
     <w:link w:val="berschrift5Zchn"/>
+    <w:autoRedefine/>
     <w:uiPriority w:val="9"/>
     <w:unhideWhenUsed/>
     <w:qFormat/>
-    <w:rsid w:val="001947CB"/>
+    <w:rsid w:val="00D0687A"/>
     <w:pPr>
       <w:keepNext/>
       <w:keepLines/>
       <w:numPr>
         <w:ilvl w:val="4"/>
-        <w:numId w:val="32"/>
+        <w:numId w:val="42"/>
       </w:numPr>
       <w:spacing w:before="200" w:after="0"/>
       <w:outlineLvl w:val="4"/>
@@ -5502,17 +6185,18 @@
     <w:basedOn w:val="Standard"/>
     <w:next w:val="Standard"/>
     <w:link w:val="berschrift6Zchn"/>
+    <w:autoRedefine/>
     <w:uiPriority w:val="9"/>
     <w:semiHidden/>
     <w:unhideWhenUsed/>
     <w:qFormat/>
-    <w:rsid w:val="00967BDC"/>
+    <w:rsid w:val="00D0687A"/>
     <w:pPr>
       <w:keepNext/>
       <w:keepLines/>
       <w:numPr>
         <w:ilvl w:val="5"/>
-        <w:numId w:val="32"/>
+        <w:numId w:val="42"/>
       </w:numPr>
       <w:spacing w:before="40" w:after="0"/>
       <w:outlineLvl w:val="5"/>
@@ -5522,9 +6206,93 @@
       <w:color w:val="1F4D78" w:themeColor="accent1" w:themeShade="7F"/>
     </w:rPr>
   </w:style>
+  <w:style w:type="paragraph" w:styleId="berschrift7">
+    <w:name w:val="heading 7"/>
+    <w:basedOn w:val="Standard"/>
+    <w:next w:val="Standard"/>
+    <w:link w:val="berschrift7Zchn"/>
+    <w:uiPriority w:val="9"/>
+    <w:semiHidden/>
+    <w:unhideWhenUsed/>
+    <w:qFormat/>
+    <w:rsid w:val="00A95B35"/>
+    <w:pPr>
+      <w:keepNext/>
+      <w:keepLines/>
+      <w:numPr>
+        <w:ilvl w:val="6"/>
+        <w:numId w:val="42"/>
+      </w:numPr>
+      <w:spacing w:before="40" w:after="0"/>
+      <w:outlineLvl w:val="6"/>
+    </w:pPr>
+    <w:rPr>
+      <w:rFonts w:asciiTheme="majorHAnsi" w:eastAsiaTheme="majorEastAsia" w:hAnsiTheme="majorHAnsi" w:cstheme="majorBidi"/>
+      <w:i/>
+      <w:iCs/>
+      <w:color w:val="1F4D78" w:themeColor="accent1" w:themeShade="7F"/>
+    </w:rPr>
+  </w:style>
+  <w:style w:type="paragraph" w:styleId="berschrift8">
+    <w:name w:val="heading 8"/>
+    <w:basedOn w:val="Standard"/>
+    <w:next w:val="Standard"/>
+    <w:link w:val="berschrift8Zchn"/>
+    <w:uiPriority w:val="9"/>
+    <w:semiHidden/>
+    <w:unhideWhenUsed/>
+    <w:qFormat/>
+    <w:rsid w:val="00A95B35"/>
+    <w:pPr>
+      <w:keepNext/>
+      <w:keepLines/>
+      <w:numPr>
+        <w:ilvl w:val="7"/>
+        <w:numId w:val="42"/>
+      </w:numPr>
+      <w:spacing w:before="40" w:after="0"/>
+      <w:outlineLvl w:val="7"/>
+    </w:pPr>
+    <w:rPr>
+      <w:rFonts w:asciiTheme="majorHAnsi" w:eastAsiaTheme="majorEastAsia" w:hAnsiTheme="majorHAnsi" w:cstheme="majorBidi"/>
+      <w:color w:val="272727" w:themeColor="text1" w:themeTint="D8"/>
+      <w:sz w:val="21"/>
+      <w:szCs w:val="21"/>
+    </w:rPr>
+  </w:style>
+  <w:style w:type="paragraph" w:styleId="berschrift9">
+    <w:name w:val="heading 9"/>
+    <w:basedOn w:val="Standard"/>
+    <w:next w:val="Standard"/>
+    <w:link w:val="berschrift9Zchn"/>
+    <w:uiPriority w:val="9"/>
+    <w:semiHidden/>
+    <w:unhideWhenUsed/>
+    <w:qFormat/>
+    <w:rsid w:val="00A95B35"/>
+    <w:pPr>
+      <w:keepNext/>
+      <w:keepLines/>
+      <w:numPr>
+        <w:ilvl w:val="8"/>
+        <w:numId w:val="42"/>
+      </w:numPr>
+      <w:spacing w:before="40" w:after="0"/>
+      <w:outlineLvl w:val="8"/>
+    </w:pPr>
+    <w:rPr>
+      <w:rFonts w:asciiTheme="majorHAnsi" w:eastAsiaTheme="majorEastAsia" w:hAnsiTheme="majorHAnsi" w:cstheme="majorBidi"/>
+      <w:i/>
+      <w:iCs/>
+      <w:color w:val="272727" w:themeColor="text1" w:themeTint="D8"/>
+      <w:sz w:val="21"/>
+      <w:szCs w:val="21"/>
+    </w:rPr>
+  </w:style>
   <w:style w:type="character" w:default="1" w:styleId="Absatz-Standardschriftart">
     <w:name w:val="Default Paragraph Font"/>
     <w:uiPriority w:val="1"/>
+    <w:semiHidden/>
     <w:unhideWhenUsed/>
   </w:style>
   <w:style w:type="table" w:default="1" w:styleId="NormaleTabelle">
@@ -5585,9 +6353,9 @@
     <w:basedOn w:val="Absatz-Standardschriftart"/>
     <w:link w:val="berschrift1"/>
     <w:uiPriority w:val="9"/>
-    <w:rsid w:val="00967BDC"/>
+    <w:rsid w:val="00A95B35"/>
     <w:rPr>
-      <w:rFonts w:ascii="Garamond" w:eastAsiaTheme="majorEastAsia" w:hAnsi="Garamond" w:cstheme="majorBidi"/>
+      <w:rFonts w:asciiTheme="majorHAnsi" w:eastAsiaTheme="majorEastAsia" w:hAnsiTheme="majorHAnsi" w:cstheme="majorBidi"/>
       <w:b/>
       <w:color w:val="2E74B5" w:themeColor="accent1" w:themeShade="BF"/>
       <w:sz w:val="32"/>
@@ -5599,9 +6367,9 @@
     <w:basedOn w:val="Absatz-Standardschriftart"/>
     <w:link w:val="berschrift2"/>
     <w:uiPriority w:val="9"/>
-    <w:rsid w:val="00967BDC"/>
+    <w:rsid w:val="00A95B35"/>
     <w:rPr>
-      <w:rFonts w:ascii="Garamond" w:eastAsiaTheme="majorEastAsia" w:hAnsi="Garamond" w:cstheme="majorBidi"/>
+      <w:rFonts w:asciiTheme="majorHAnsi" w:eastAsiaTheme="majorEastAsia" w:hAnsiTheme="majorHAnsi" w:cstheme="majorBidi"/>
       <w:b/>
       <w:bCs/>
       <w:color w:val="5B9BD5" w:themeColor="accent1"/>
@@ -5926,7 +6694,6 @@
       <w:outlineLvl w:val="9"/>
     </w:pPr>
     <w:rPr>
-      <w:rFonts w:asciiTheme="majorHAnsi" w:hAnsiTheme="majorHAnsi"/>
       <w:b w:val="0"/>
       <w:kern w:val="0"/>
       <w:lang w:eastAsia="de-DE"/>
@@ -5955,6 +6722,54 @@
       <w:spacing w:after="240" w:line="240" w:lineRule="auto"/>
       <w:ind w:left="720" w:hanging="720"/>
     </w:pPr>
+  </w:style>
+  <w:style w:type="character" w:customStyle="1" w:styleId="berschrift7Zchn">
+    <w:name w:val="Überschrift 7 Zchn"/>
+    <w:basedOn w:val="Absatz-Standardschriftart"/>
+    <w:link w:val="berschrift7"/>
+    <w:uiPriority w:val="9"/>
+    <w:semiHidden/>
+    <w:rsid w:val="00A95B35"/>
+    <w:rPr>
+      <w:rFonts w:asciiTheme="majorHAnsi" w:eastAsiaTheme="majorEastAsia" w:hAnsiTheme="majorHAnsi" w:cstheme="majorBidi"/>
+      <w:i/>
+      <w:iCs/>
+      <w:color w:val="1F4D78" w:themeColor="accent1" w:themeShade="7F"/>
+      <w:kern w:val="0"/>
+      <w:sz w:val="24"/>
+    </w:rPr>
+  </w:style>
+  <w:style w:type="character" w:customStyle="1" w:styleId="berschrift8Zchn">
+    <w:name w:val="Überschrift 8 Zchn"/>
+    <w:basedOn w:val="Absatz-Standardschriftart"/>
+    <w:link w:val="berschrift8"/>
+    <w:uiPriority w:val="9"/>
+    <w:semiHidden/>
+    <w:rsid w:val="00A95B35"/>
+    <w:rPr>
+      <w:rFonts w:asciiTheme="majorHAnsi" w:eastAsiaTheme="majorEastAsia" w:hAnsiTheme="majorHAnsi" w:cstheme="majorBidi"/>
+      <w:color w:val="272727" w:themeColor="text1" w:themeTint="D8"/>
+      <w:kern w:val="0"/>
+      <w:sz w:val="21"/>
+      <w:szCs w:val="21"/>
+    </w:rPr>
+  </w:style>
+  <w:style w:type="character" w:customStyle="1" w:styleId="berschrift9Zchn">
+    <w:name w:val="Überschrift 9 Zchn"/>
+    <w:basedOn w:val="Absatz-Standardschriftart"/>
+    <w:link w:val="berschrift9"/>
+    <w:uiPriority w:val="9"/>
+    <w:semiHidden/>
+    <w:rsid w:val="00A95B35"/>
+    <w:rPr>
+      <w:rFonts w:asciiTheme="majorHAnsi" w:eastAsiaTheme="majorEastAsia" w:hAnsiTheme="majorHAnsi" w:cstheme="majorBidi"/>
+      <w:i/>
+      <w:iCs/>
+      <w:color w:val="272727" w:themeColor="text1" w:themeTint="D8"/>
+      <w:kern w:val="0"/>
+      <w:sz w:val="21"/>
+      <w:szCs w:val="21"/>
+    </w:rPr>
   </w:style>
 </w:styles>
 </file>
@@ -6225,7 +7040,7 @@
 </file>
 
 <file path=customXml/itemProps1.xml><?xml version="1.0" encoding="utf-8"?>
-<ds:datastoreItem xmlns:ds="http://schemas.openxmlformats.org/officeDocument/2006/customXml" ds:itemID="{2FBAE877-9CC0-44C0-9E44-43E4C2DC39E6}">
+<ds:datastoreItem xmlns:ds="http://schemas.openxmlformats.org/officeDocument/2006/customXml" ds:itemID="{0A120150-1A72-4406-B6A1-EDD2B978D4E6}">
   <ds:schemaRefs>
     <ds:schemaRef ds:uri="http://schemas.openxmlformats.org/officeDocument/2006/bibliography"/>
   </ds:schemaRefs>

</xml_diff>